<commit_message>
Update files - REPORT
</commit_message>
<xml_diff>
--- a/REPORT/LePhuocHuu_2100450_VoVanThach_2101789_PHAN_LOAI_VAN_BAN_THEO_CHU_DE.docx
+++ b/REPORT/LePhuocHuu_2100450_VoVanThach_2101789_PHAN_LOAI_VAN_BAN_THEO_CHU_DE.docx
@@ -312,7 +312,29 @@
           <w:szCs w:val="36"/>
           <w:lang w:val="vi-VN"/>
         </w:rPr>
-        <w:t>XÂY DỰNG HỆ THỐNG PHÂN LOẠI VĂN BẢN THEO CHỦ ĐỀ</w:t>
+        <w:t>XÂY DỰNG HỆ THỐNG PHÂN LOẠI</w:t>
+      </w:r>
+      <w:r>
+        <w:rPr>
+          <w:rFonts w:ascii="Times New Roman" w:hAnsi="Times New Roman" w:cs="Times New Roman"/>
+          <w:b/>
+          <w:bCs/>
+          <w:sz w:val="36"/>
+          <w:szCs w:val="36"/>
+          <w:lang w:val="vi-VN"/>
+        </w:rPr>
+        <w:t xml:space="preserve"> CÁC</w:t>
+      </w:r>
+      <w:r>
+        <w:rPr>
+          <w:rFonts w:ascii="Times New Roman" w:hAnsi="Times New Roman" w:cs="Times New Roman"/>
+          <w:b/>
+          <w:bCs/>
+          <w:sz w:val="36"/>
+          <w:szCs w:val="36"/>
+          <w:lang w:val="vi-VN"/>
+        </w:rPr>
+        <w:t xml:space="preserve"> VĂN BẢN THEO CHỦ ĐỀ</w:t>
       </w:r>
     </w:p>
     <w:p>
@@ -2398,7 +2420,7 @@
           <w:szCs w:val="26"/>
           <w:lang w:val="vi-VN"/>
         </w:rPr>
-        <w:t>Một trong những điểm mạnh của BERT là khả năng hiểu bản chất của từ ngữ trong ngữ cảnh của nó. Không giống như các mô hình trước đó như GPT (Generative Pre-trained Transformer) chỉ sử dụng thông tin từ bên trái, BERT sử dụng cả hai hướng (trái và phải) của câu để tạo ra biểu diễn từ hiệu quả hơn.</w:t>
+        <w:t>Một trong những điểm mạnh của BERT là khả năng hiểu bản chất của từ ngữ trong ngữ cảnh. Không giống như các mô hình trước đó như GPT (Generative Pre-trained Transformer) chỉ sử dụng thông tin từ bên trái, BERT sử dụng cả hai hướng (trái và phải) của câu để tạo ra biểu diễn từ hiệu quả hơn.</w:t>
       </w:r>
     </w:p>
     <w:p>
@@ -2421,8 +2443,17 @@
           <w:szCs w:val="26"/>
           <w:lang w:val="vi-VN"/>
         </w:rPr>
+        <w:t xml:space="preserve">BERT sử dụng kiến trúc Transformer, nhưng thay vì sử dụng cho nhiệm vụ sinh văn bản như GPT, BERT được huấn luyện để tạo ra biểu diễn từ cho </w:t>
+      </w:r>
+      <w:r>
+        <w:rPr>
+          <w:rFonts w:ascii="Times New Roman" w:hAnsi="Times New Roman" w:cs="Times New Roman"/>
+          <w:sz w:val="26"/>
+          <w:szCs w:val="26"/>
+          <w:lang w:val="vi-VN"/>
+        </w:rPr>
         <w:lastRenderedPageBreak/>
-        <w:t>BERT sử dụng kiến trúc Transformer, nhưng thay vì sử dụng nó cho nhiệm vụ sinh văn bản như GPT, BERT được huấn luyện để tạo ra biểu diễn từ cho các nhiệm vụ như phân loại văn bản, trích xuất thông tin, và nhiều tác vụ NLP khác.</w:t>
+        <w:t>các nhiệm vụ như phân loại văn bản, trích xuất thông tin, và nhiều tác vụ NLP khác.</w:t>
       </w:r>
     </w:p>
     <w:p>
@@ -2445,7 +2476,7 @@
           <w:szCs w:val="26"/>
           <w:lang w:val="vi-VN"/>
         </w:rPr>
-        <w:t>BERT được huấn luyện trước trên một lượng lớn dữ liệu văn bản không có giám sát từ các nguồn như Wikipedia. Sau đó, nó có thể được tinh chỉnh (fine-tuning) trên tập dữ liệu nhỏ hơn cho các tác vụ cụ thể. Quá trình này giúp cải thiện khả năng tổng quát hóa của mô hình.</w:t>
+        <w:t>BERT được huấn luyện trước trên một lượng lớn dữ liệu văn bản không có giám sát từ các nguồn như Wikipedia. Sau đó, có thể được tinh chỉnh (fine-tuning) trên tập dữ liệu nhỏ hơn cho các tác vụ cụ thể. Quá trình này giúp cải thiện khả năng tổng quát hóa của mô hình.</w:t>
       </w:r>
     </w:p>
     <w:p>
@@ -2526,7 +2557,28 @@
           <w:szCs w:val="26"/>
           <w:shd w:val="clear" w:color="auto" w:fill="FFFFFF"/>
         </w:rPr>
-        <w:t>GPT sử dụng kiến trúc mạng nơ-ron Transformer, cho phép nó tập trung vào các phần quan trọng của dữ liệu đầu vào thông qua cơ chế attention.</w:t>
+        <w:t>GPT sử dụng kiến trúc mạng nơ-ron Transformer, cho phép</w:t>
+      </w:r>
+      <w:r>
+        <w:rPr>
+          <w:rFonts w:ascii="Times New Roman" w:hAnsi="Times New Roman" w:cs="Times New Roman"/>
+          <w:color w:val="0D0D0D"/>
+          <w:sz w:val="26"/>
+          <w:szCs w:val="26"/>
+          <w:shd w:val="clear" w:color="auto" w:fill="FFFFFF"/>
+          <w:lang w:val="vi-VN"/>
+        </w:rPr>
+        <w:t xml:space="preserve"> </w:t>
+      </w:r>
+      <w:r>
+        <w:rPr>
+          <w:rFonts w:ascii="Times New Roman" w:hAnsi="Times New Roman" w:cs="Times New Roman"/>
+          <w:color w:val="0D0D0D"/>
+          <w:sz w:val="26"/>
+          <w:szCs w:val="26"/>
+          <w:shd w:val="clear" w:color="auto" w:fill="FFFFFF"/>
+        </w:rPr>
+        <w:t>tập trung vào các phần quan trọng của dữ liệu đầu vào thông qua cơ chế attention.</w:t>
       </w:r>
       <w:r>
         <w:rPr>
@@ -2653,18 +2705,7 @@
           <w:szCs w:val="26"/>
           <w:shd w:val="clear" w:color="auto" w:fill="FFFFFF"/>
         </w:rPr>
-        <w:t xml:space="preserve">Là một công trình nghiên cứu quan trọng trong lĩnh vực xử lý ngôn ngữ tự nhiên (NLP) và học máy, được viết bởi Ahmad Majid Tavana và Masoud Mohammadian. Bài báo này là một tổng quan toàn diện về các phương pháp </w:t>
-      </w:r>
-      <w:r>
-        <w:rPr>
-          <w:rFonts w:ascii="Times New Roman" w:hAnsi="Times New Roman" w:cs="Times New Roman"/>
-          <w:color w:val="0D0D0D"/>
-          <w:sz w:val="26"/>
-          <w:szCs w:val="26"/>
-          <w:shd w:val="clear" w:color="auto" w:fill="FFFFFF"/>
-        </w:rPr>
-        <w:lastRenderedPageBreak/>
-        <w:t>và thuật toán phổ biến nhất được sử dụng trong phân loại văn bản, một trong những tác vụ cơ bản nhất của NLP.</w:t>
+        <w:t>Là một công trình nghiên cứu quan trọng trong lĩnh vực xử lý ngôn ngữ tự nhiên (NLP) và học máy, được viết bởi Ahmad Majid Tavana và Masoud Mohammadian. Bài báo này là một tổng quan toàn diện về các phương pháp và thuật toán phổ biến nhất được sử dụng trong phân loại văn bản, một trong những tác vụ cơ bản nhất của NLP.</w:t>
       </w:r>
     </w:p>
     <w:p>
@@ -2690,6 +2731,7 @@
           <w:szCs w:val="26"/>
           <w:shd w:val="clear" w:color="auto" w:fill="FFFFFF"/>
         </w:rPr>
+        <w:lastRenderedPageBreak/>
         <w:t>Bài báo cung cấp một tổng quan về khái niệm và ý nghĩa của phân loại văn bản, một tác vụ quan trọng trong xử lý ngôn ngữ tự nhiên. Nói về ứng dụng của phân loại văn bản trong các lĩnh vực như phân tích cảm xúc, phát hiện spam, phân loại tin tức, và nhiều ứng dụng khác.</w:t>
       </w:r>
       <w:r>
@@ -2852,7 +2894,21 @@
           <w:shd w:val="clear" w:color="auto" w:fill="FFFFFF"/>
           <w:lang w:val="vi-VN"/>
         </w:rPr>
-        <w:t>Phạm vi nghiên cứu</w:t>
+        <w:t xml:space="preserve">Phạm vi </w:t>
+      </w:r>
+      <w:r>
+        <w:rPr>
+          <w:rFonts w:ascii="Times New Roman" w:hAnsi="Times New Roman" w:cs="Times New Roman"/>
+          <w:b/>
+          <w:bCs/>
+          <w:color w:val="0D0D0D"/>
+          <w:sz w:val="26"/>
+          <w:szCs w:val="26"/>
+          <w:highlight w:val="green"/>
+          <w:shd w:val="clear" w:color="auto" w:fill="FFFFFF"/>
+          <w:lang w:val="vi-VN"/>
+        </w:rPr>
+        <w:t>nghiên cứu</w:t>
       </w:r>
     </w:p>
     <w:p>
@@ -3152,7 +3208,6 @@
           <w:szCs w:val="26"/>
           <w:shd w:val="clear" w:color="auto" w:fill="FFFFFF"/>
         </w:rPr>
-        <w:lastRenderedPageBreak/>
         <w:t>Cách xây dựng mô hình cũng như các hoạt động của Naive Bayes.</w:t>
       </w:r>
     </w:p>
@@ -3208,6 +3263,7 @@
           <w:szCs w:val="26"/>
           <w:shd w:val="clear" w:color="auto" w:fill="FFFFFF"/>
         </w:rPr>
+        <w:lastRenderedPageBreak/>
         <w:t>Các phương pháp nghiên cứu được áp dụng trong hệ thống phân loại văn bản theo chủ đề:</w:t>
       </w:r>
     </w:p>
@@ -11835,7 +11891,7 @@
           <w:sz w:val="26"/>
           <w:szCs w:val="26"/>
         </w:rPr>
-        <w:t>POS rất quan trọng trong NLP vì nó cung cấp thông tin về cấu trúc ngữ pháp và ý nghĩa của câu, giúp cho các ứng dụng như parsing, semantic analysis, machine translation, và information retrieval hoạt động hiệu quả.</w:t>
+        <w:t>POS rất quan trọng trong NLP vì cung cấp thông tin về cấu trúc ngữ pháp và ý nghĩa của câu, giúp cho các ứng dụng như parsing, semantic analysis, machine translation, và information retrieval hoạt động hiệu quả.</w:t>
       </w:r>
     </w:p>
     <w:p>
@@ -12381,7 +12437,7 @@
           <w:sz w:val="26"/>
           <w:szCs w:val="26"/>
         </w:rPr>
-        <w:t>Lemmatization là quá trình chuyển đổi một từ về dạng gốc của nó, được gọi là "lemma", dựa trên từ điển ngôn ngữ và các quy tắc ngữ pháp. Mục tiêu của lemmatization là chuyển đổi các từ về dạng gốc của chúng để giảm thiểu sự biến thể và đồng bộ hóa các từ có cùng nguồn gốc.</w:t>
+        <w:t>Lemmatization là quá trình chuyển đổi một từ về dạng gốc, được gọi là "lemma", dựa trên từ điển ngôn ngữ và các quy tắc ngữ pháp. Mục tiêu của lemmatization là chuyển đổi các từ về dạng gốc của chúng để giảm thiểu sự biến thể và đồng bộ hóa các từ có cùng nguồn gốc.</w:t>
       </w:r>
     </w:p>
     <w:p>
@@ -12406,7 +12462,7 @@
           <w:szCs w:val="26"/>
           <w:lang w:val="vi-VN"/>
         </w:rPr>
-        <w:t>So với stemming, lemmatization cung cấp kết quả chính xác hơn vì nó sử dụng từ điển ngôn ngữ để xác định dạng gốc của từ, trong khi stemming chỉ cắt bớt các phần cuối của từ mà có thể không tạo ra các từ hợp lệ.</w:t>
+        <w:t>So với stemming, lemmatization cung cấp kết quả chính xác hơn vì sử dụng từ điển ngôn ngữ để xác định dạng gốc của từ, trong khi stemming chỉ cắt bớt các phần cuối của từ mà có thể không tạo ra các từ hợp lệ.</w:t>
       </w:r>
     </w:p>
     <w:p>
@@ -13077,7 +13133,47 @@
           <w:szCs w:val="26"/>
           <w:lang w:val="vi-VN"/>
         </w:rPr>
-        <w:t>Trong một cây phụ thuộc, mỗi từ có thể là một "trụ" (head) hoặc "chỉ phụ thuộc" (dependent) của một hoặc nhiều từ khác. Quan hệ giữa một từ và trụ của nó thường là một trong các loại quan hệ như chủ ngữ, tân ngữ, đồng từ, trạng từ,</w:t>
+        <w:t>Trong một cây phụ thuộc, mỗi từ có thể là một "trụ" (head) hoặc "chỉ phụ thuộc" (dependent) của một hoặc nhiều từ khác. Quan hệ giữa một từ và trụ</w:t>
+      </w:r>
+      <w:r>
+        <w:rPr>
+          <w:rFonts w:ascii="Times New Roman" w:hAnsi="Times New Roman" w:cs="Times New Roman"/>
+          <w:color w:val="000000"/>
+          <w:sz w:val="26"/>
+          <w:szCs w:val="26"/>
+          <w:lang w:val="vi-VN"/>
+        </w:rPr>
+        <w:t xml:space="preserve"> </w:t>
+      </w:r>
+      <w:r>
+        <w:rPr>
+          <w:rFonts w:ascii="Times New Roman" w:hAnsi="Times New Roman" w:cs="Times New Roman"/>
+          <w:color w:val="000000"/>
+          <w:sz w:val="26"/>
+          <w:szCs w:val="26"/>
+          <w:lang w:val="vi-VN"/>
+        </w:rPr>
+        <w:t xml:space="preserve"> thường là một trong các loại quan hệ như chủ ngữ, tân ngữ, </w:t>
+      </w:r>
+      <w:r>
+        <w:rPr>
+          <w:rFonts w:ascii="Times New Roman" w:hAnsi="Times New Roman" w:cs="Times New Roman"/>
+          <w:color w:val="000000"/>
+          <w:sz w:val="26"/>
+          <w:szCs w:val="26"/>
+          <w:lang w:val="vi-VN"/>
+        </w:rPr>
+        <w:t>độ</w:t>
+      </w:r>
+      <w:r>
+        <w:rPr>
+          <w:rFonts w:ascii="Times New Roman" w:hAnsi="Times New Roman" w:cs="Times New Roman"/>
+          <w:color w:val="000000"/>
+          <w:sz w:val="26"/>
+          <w:szCs w:val="26"/>
+          <w:lang w:val="vi-VN"/>
+        </w:rPr>
+        <w:t>ng từ, trạng từ,</w:t>
       </w:r>
       <w:r>
         <w:rPr>
@@ -13682,16 +13778,18 @@
           <w:color w:val="000000"/>
           <w:sz w:val="26"/>
           <w:szCs w:val="26"/>
-        </w:rPr>
-      </w:pPr>
-      <w:r>
-        <w:rPr>
-          <w:rFonts w:ascii="Times New Roman" w:hAnsi="Times New Roman" w:cs="Times New Roman"/>
-          <w:b/>
-          <w:bCs/>
-          <w:color w:val="000000"/>
-          <w:sz w:val="26"/>
-          <w:szCs w:val="26"/>
+          <w:highlight w:val="green"/>
+        </w:rPr>
+      </w:pPr>
+      <w:r>
+        <w:rPr>
+          <w:rFonts w:ascii="Times New Roman" w:hAnsi="Times New Roman" w:cs="Times New Roman"/>
+          <w:b/>
+          <w:bCs/>
+          <w:color w:val="000000"/>
+          <w:sz w:val="26"/>
+          <w:szCs w:val="26"/>
+          <w:highlight w:val="green"/>
         </w:rPr>
         <w:lastRenderedPageBreak/>
         <w:t>Word Embeddings</w:t>
@@ -14944,7 +15042,18 @@
           <w:szCs w:val="26"/>
           <w:shd w:val="clear" w:color="auto" w:fill="FFFFFF"/>
         </w:rPr>
-        <w:t xml:space="preserve"> trang web, nó </w:t>
+        <w:t xml:space="preserve"> trang web,</w:t>
+      </w:r>
+      <w:r>
+        <w:rPr>
+          <w:rFonts w:ascii="Times New Roman" w:hAnsi="Times New Roman" w:cs="Times New Roman"/>
+          <w:color w:val="000000"/>
+          <w:sz w:val="26"/>
+          <w:szCs w:val="26"/>
+          <w:shd w:val="clear" w:color="auto" w:fill="FFFFFF"/>
+          <w:lang w:val="vi-VN"/>
+        </w:rPr>
+        <w:t xml:space="preserve"> </w:t>
       </w:r>
       <w:r>
         <w:rPr>
@@ -14965,7 +15074,7 @@
           <w:szCs w:val="26"/>
           <w:shd w:val="clear" w:color="auto" w:fill="FFFFFF"/>
         </w:rPr>
-        <w:t xml:space="preserve"> tự động đọc. Giống </w:t>
+        <w:t xml:space="preserve"> tự động đọc. Giống như </w:t>
       </w:r>
       <w:r>
         <w:rPr>
@@ -14976,7 +15085,7 @@
           <w:shd w:val="clear" w:color="auto" w:fill="FFFFFF"/>
         </w:rPr>
         <w:lastRenderedPageBreak/>
-        <w:t xml:space="preserve">như nhận dạng </w:t>
+        <w:t xml:space="preserve">nhận dạng </w:t>
       </w:r>
       <w:r>
         <w:rPr>
@@ -15081,7 +15190,7 @@
           <w:szCs w:val="26"/>
           <w:shd w:val="clear" w:color="auto" w:fill="FFFFFF"/>
         </w:rPr>
-        <w:t xml:space="preserve"> nó là bước cuối cùng trong </w:t>
+        <w:t xml:space="preserve"> là bước cuối cùng trong </w:t>
       </w:r>
       <w:r>
         <w:rPr>
@@ -16104,7 +16213,7 @@
           <w:szCs w:val="26"/>
           <w:shd w:val="clear" w:color="auto" w:fill="FFFFFF"/>
         </w:rPr>
-        <w:t xml:space="preserve"> nó cho phép </w:t>
+        <w:t xml:space="preserve"> cho phép </w:t>
       </w:r>
       <w:r>
         <w:rPr>
@@ -16942,7 +17051,6 @@
           <w:bCs/>
           <w:sz w:val="26"/>
           <w:szCs w:val="26"/>
-          <w:highlight w:val="yellow"/>
         </w:rPr>
         <w:t>ction</w:t>
       </w:r>
@@ -16951,16 +17059,112 @@
       <w:pPr>
         <w:pStyle w:val="ListParagraph"/>
         <w:spacing w:before="120" w:after="0" w:line="336" w:lineRule="auto"/>
-        <w:ind w:left="786"/>
+        <w:ind w:left="786" w:firstLine="654"/>
         <w:jc w:val="both"/>
         <w:rPr>
           <w:rFonts w:ascii="Times New Roman" w:hAnsi="Times New Roman" w:cs="Times New Roman"/>
-          <w:b/>
-          <w:bCs/>
-          <w:sz w:val="26"/>
-          <w:szCs w:val="26"/>
-        </w:rPr>
-      </w:pPr>
+          <w:sz w:val="26"/>
+          <w:szCs w:val="26"/>
+          <w:lang w:val="vi-VN"/>
+        </w:rPr>
+      </w:pPr>
+      <w:r>
+        <w:rPr>
+          <w:rFonts w:ascii="Times New Roman" w:hAnsi="Times New Roman" w:cs="Times New Roman"/>
+          <w:sz w:val="26"/>
+          <w:szCs w:val="26"/>
+        </w:rPr>
+        <w:t>L</w:t>
+      </w:r>
+      <w:r>
+        <w:rPr>
+          <w:rFonts w:ascii="Times New Roman" w:hAnsi="Times New Roman" w:cs="Times New Roman"/>
+          <w:sz w:val="26"/>
+          <w:szCs w:val="26"/>
+        </w:rPr>
+        <w:t>à quá trình chuyển đổi văn bản từ dạng không cấu trúc thành các đặc trưng (features) có thể được sử dụng để huấn luyện các mô hình học máy. Mục tiêu của feature extraction là biến đổi văn bản thành các biểu diễn số học mà mô hình có thể hiểu và xử lý.</w:t>
+      </w:r>
+      <w:r>
+        <w:rPr>
+          <w:rFonts w:ascii="Times New Roman" w:hAnsi="Times New Roman" w:cs="Times New Roman"/>
+          <w:sz w:val="26"/>
+          <w:szCs w:val="26"/>
+          <w:lang w:val="vi-VN"/>
+        </w:rPr>
+        <w:t xml:space="preserve"> Các phương pháp trich xuất đặc trưng thường được sử là </w:t>
+      </w:r>
+      <w:r>
+        <w:rPr>
+          <w:rFonts w:ascii="Times New Roman" w:hAnsi="Times New Roman" w:cs="Times New Roman"/>
+          <w:sz w:val="26"/>
+          <w:szCs w:val="26"/>
+          <w:lang w:val="vi-VN"/>
+        </w:rPr>
+        <w:t>Bag of Words (BoW)</w:t>
+      </w:r>
+      <w:r>
+        <w:rPr>
+          <w:rFonts w:ascii="Times New Roman" w:hAnsi="Times New Roman" w:cs="Times New Roman"/>
+          <w:sz w:val="26"/>
+          <w:szCs w:val="26"/>
+          <w:lang w:val="vi-VN"/>
+        </w:rPr>
+        <w:t xml:space="preserve">, </w:t>
+      </w:r>
+      <w:r>
+        <w:rPr>
+          <w:rFonts w:ascii="Times New Roman" w:hAnsi="Times New Roman" w:cs="Times New Roman"/>
+          <w:sz w:val="26"/>
+          <w:szCs w:val="26"/>
+          <w:lang w:val="vi-VN"/>
+        </w:rPr>
+        <w:t>F-IDF (Term Frequency-Inverse Document Frequency)</w:t>
+      </w:r>
+      <w:r>
+        <w:rPr>
+          <w:rFonts w:ascii="Times New Roman" w:hAnsi="Times New Roman" w:cs="Times New Roman"/>
+          <w:sz w:val="26"/>
+          <w:szCs w:val="26"/>
+          <w:lang w:val="vi-VN"/>
+        </w:rPr>
+        <w:t xml:space="preserve">, </w:t>
+      </w:r>
+      <w:r>
+        <w:rPr>
+          <w:rFonts w:ascii="Times New Roman" w:hAnsi="Times New Roman" w:cs="Times New Roman"/>
+          <w:sz w:val="26"/>
+          <w:szCs w:val="26"/>
+          <w:lang w:val="vi-VN"/>
+        </w:rPr>
+        <w:t xml:space="preserve">Word </w:t>
+      </w:r>
+      <w:r>
+        <w:rPr>
+          <w:rFonts w:ascii="Times New Roman" w:hAnsi="Times New Roman" w:cs="Times New Roman"/>
+          <w:sz w:val="26"/>
+          <w:szCs w:val="26"/>
+          <w:lang w:val="vi-VN"/>
+        </w:rPr>
+        <w:t xml:space="preserve">Embeddings, </w:t>
+      </w:r>
+      <w:r>
+        <w:rPr>
+          <w:rFonts w:ascii="Times New Roman" w:hAnsi="Times New Roman" w:cs="Times New Roman"/>
+          <w:sz w:val="26"/>
+          <w:szCs w:val="26"/>
+          <w:lang w:val="vi-VN"/>
+        </w:rPr>
+        <w:t>N-</w:t>
+      </w:r>
+      <w:r>
+        <w:rPr>
+          <w:rFonts w:ascii="Times New Roman" w:hAnsi="Times New Roman" w:cs="Times New Roman"/>
+          <w:sz w:val="26"/>
+          <w:szCs w:val="26"/>
+          <w:lang w:val="vi-VN"/>
+        </w:rPr>
+        <w:t>gram.</w:t>
+      </w:r>
     </w:p>
     <w:p>
       <w:pPr>
@@ -16993,29 +17197,136 @@
     <w:p>
       <w:pPr>
         <w:pStyle w:val="ListParagraph"/>
-        <w:numPr>
-          <w:ilvl w:val="0"/>
-          <w:numId w:val="61"/>
-        </w:numPr>
         <w:spacing w:before="120" w:after="0" w:line="336" w:lineRule="auto"/>
+        <w:ind w:left="786" w:firstLine="654"/>
         <w:jc w:val="both"/>
         <w:rPr>
           <w:rFonts w:ascii="Times New Roman" w:hAnsi="Times New Roman" w:cs="Times New Roman"/>
-          <w:b/>
-          <w:bCs/>
-          <w:sz w:val="26"/>
-          <w:szCs w:val="26"/>
-        </w:rPr>
-      </w:pPr>
-      <w:r>
-        <w:rPr>
-          <w:rFonts w:ascii="Times New Roman" w:hAnsi="Times New Roman" w:cs="Times New Roman"/>
-          <w:b/>
-          <w:bCs/>
-          <w:sz w:val="26"/>
-          <w:szCs w:val="26"/>
-        </w:rPr>
-        <w:t>Evaluation Model</w:t>
+          <w:sz w:val="26"/>
+          <w:szCs w:val="26"/>
+          <w:lang w:val="vi-VN"/>
+        </w:rPr>
+      </w:pPr>
+      <w:r>
+        <w:rPr>
+          <w:rFonts w:ascii="Times New Roman" w:hAnsi="Times New Roman" w:cs="Times New Roman"/>
+          <w:sz w:val="26"/>
+          <w:szCs w:val="26"/>
+        </w:rPr>
+        <w:t xml:space="preserve">Trong xử lý ngôn ngữ tự nhiên (NLP), Machine Learning Model là một mô hình máy học được huấn luyện để thực hiện các tác vụ như phân loại văn </w:t>
+      </w:r>
+      <w:r>
+        <w:rPr>
+          <w:rFonts w:ascii="Times New Roman" w:hAnsi="Times New Roman" w:cs="Times New Roman"/>
+          <w:sz w:val="26"/>
+          <w:szCs w:val="26"/>
+        </w:rPr>
+        <w:lastRenderedPageBreak/>
+        <w:t>bản, dự đoán từ tiếp theo, dịch máy, phân tích ý kiến, tóm tắt văn bản và nhiều tác vụ khác liên quan đến ngôn ngữ.</w:t>
+      </w:r>
+    </w:p>
+    <w:p>
+      <w:pPr>
+        <w:pStyle w:val="ListParagraph"/>
+        <w:spacing w:before="120" w:after="0" w:line="336" w:lineRule="auto"/>
+        <w:ind w:left="786" w:firstLine="654"/>
+        <w:jc w:val="both"/>
+        <w:rPr>
+          <w:rFonts w:ascii="Times New Roman" w:hAnsi="Times New Roman" w:cs="Times New Roman"/>
+          <w:sz w:val="26"/>
+          <w:szCs w:val="26"/>
+          <w:lang w:val="vi-VN"/>
+        </w:rPr>
+      </w:pPr>
+      <w:r>
+        <w:rPr>
+          <w:rFonts w:ascii="Times New Roman" w:hAnsi="Times New Roman" w:cs="Times New Roman"/>
+          <w:sz w:val="26"/>
+          <w:szCs w:val="26"/>
+          <w:lang w:val="vi-VN"/>
+        </w:rPr>
+        <w:t xml:space="preserve">Để có một kết quả tối ưu nhất đều này phụ thuộc vào việc chọn một mô hình phù hợp với dữ liệu và cấu trúc của dữ </w:t>
+      </w:r>
+      <w:r>
+        <w:rPr>
+          <w:rFonts w:ascii="Times New Roman" w:hAnsi="Times New Roman" w:cs="Times New Roman"/>
+          <w:sz w:val="26"/>
+          <w:szCs w:val="26"/>
+          <w:lang w:val="vi-VN"/>
+        </w:rPr>
+        <w:t xml:space="preserve">liệu, những mô hình thường được sử dụng để huấn luyện mô hình như: Naive Bayes, </w:t>
+      </w:r>
+      <w:r>
+        <w:rPr>
+          <w:rFonts w:ascii="Times New Roman" w:hAnsi="Times New Roman" w:cs="Times New Roman"/>
+          <w:sz w:val="26"/>
+          <w:szCs w:val="26"/>
+          <w:lang w:val="vi-VN"/>
+        </w:rPr>
+        <w:t xml:space="preserve">Logistic </w:t>
+      </w:r>
+      <w:r>
+        <w:rPr>
+          <w:rFonts w:ascii="Times New Roman" w:hAnsi="Times New Roman" w:cs="Times New Roman"/>
+          <w:sz w:val="26"/>
+          <w:szCs w:val="26"/>
+          <w:lang w:val="vi-VN"/>
+        </w:rPr>
+        <w:t xml:space="preserve">Regression, </w:t>
+      </w:r>
+      <w:r>
+        <w:rPr>
+          <w:rFonts w:ascii="Times New Roman" w:hAnsi="Times New Roman" w:cs="Times New Roman"/>
+          <w:sz w:val="26"/>
+          <w:szCs w:val="26"/>
+          <w:lang w:val="vi-VN"/>
+        </w:rPr>
+        <w:t xml:space="preserve">K-Nearest </w:t>
+      </w:r>
+      <w:r>
+        <w:rPr>
+          <w:rFonts w:ascii="Times New Roman" w:hAnsi="Times New Roman" w:cs="Times New Roman"/>
+          <w:sz w:val="26"/>
+          <w:szCs w:val="26"/>
+          <w:lang w:val="vi-VN"/>
+        </w:rPr>
+        <w:t xml:space="preserve">Neighbors, </w:t>
+      </w:r>
+      <w:r>
+        <w:rPr>
+          <w:rFonts w:ascii="Times New Roman" w:hAnsi="Times New Roman" w:cs="Times New Roman"/>
+          <w:sz w:val="26"/>
+          <w:szCs w:val="26"/>
+          <w:lang w:val="vi-VN"/>
+        </w:rPr>
+        <w:t xml:space="preserve">Gradient Boosting </w:t>
+      </w:r>
+      <w:r>
+        <w:rPr>
+          <w:rFonts w:ascii="Times New Roman" w:hAnsi="Times New Roman" w:cs="Times New Roman"/>
+          <w:sz w:val="26"/>
+          <w:szCs w:val="26"/>
+          <w:lang w:val="vi-VN"/>
+        </w:rPr>
+        <w:t xml:space="preserve">Machines, </w:t>
+      </w:r>
+      <w:r>
+        <w:rPr>
+          <w:rFonts w:ascii="Times New Roman" w:hAnsi="Times New Roman" w:cs="Times New Roman"/>
+          <w:sz w:val="26"/>
+          <w:szCs w:val="26"/>
+          <w:lang w:val="vi-VN"/>
+        </w:rPr>
+        <w:t xml:space="preserve">Support Vector </w:t>
+      </w:r>
+      <w:r>
+        <w:rPr>
+          <w:rFonts w:ascii="Times New Roman" w:hAnsi="Times New Roman" w:cs="Times New Roman"/>
+          <w:sz w:val="26"/>
+          <w:szCs w:val="26"/>
+          <w:lang w:val="vi-VN"/>
+        </w:rPr>
+        <w:t>Machine.</w:t>
       </w:r>
     </w:p>
     <w:p>
@@ -17043,7 +17354,271 @@
           <w:sz w:val="26"/>
           <w:szCs w:val="26"/>
         </w:rPr>
+        <w:t>Evaluation Model</w:t>
+      </w:r>
+    </w:p>
+    <w:p>
+      <w:pPr>
+        <w:pStyle w:val="ListParagraph"/>
+        <w:spacing w:before="120" w:after="0" w:line="336" w:lineRule="auto"/>
+        <w:ind w:left="786" w:firstLine="654"/>
+        <w:jc w:val="both"/>
+        <w:rPr>
+          <w:rFonts w:ascii="Times New Roman" w:hAnsi="Times New Roman" w:cs="Times New Roman"/>
+          <w:sz w:val="26"/>
+          <w:szCs w:val="26"/>
+          <w:lang w:val="vi-VN"/>
+        </w:rPr>
+      </w:pPr>
+      <w:r>
+        <w:rPr>
+          <w:rFonts w:ascii="Times New Roman" w:hAnsi="Times New Roman" w:cs="Times New Roman"/>
+          <w:sz w:val="26"/>
+          <w:szCs w:val="26"/>
+        </w:rPr>
+        <w:t>Evaluation Model là quá trình đánh giá hiệu suất của một mô hình hoặc hệ thống NLP dựa trên các tiêu chí cụ thể. Mục tiêu của việc đánh giá mô hình là đo lường khả năng của trong việc thực hiện các tác vụ NLP một cách chính xác và hiệu quả.</w:t>
+      </w:r>
+      <w:r>
+        <w:rPr>
+          <w:rFonts w:ascii="Times New Roman" w:hAnsi="Times New Roman" w:cs="Times New Roman"/>
+          <w:sz w:val="26"/>
+          <w:szCs w:val="26"/>
+          <w:lang w:val="vi-VN"/>
+        </w:rPr>
+        <w:t xml:space="preserve"> </w:t>
+      </w:r>
+      <w:r>
+        <w:rPr>
+          <w:rFonts w:ascii="Times New Roman" w:hAnsi="Times New Roman" w:cs="Times New Roman"/>
+          <w:sz w:val="26"/>
+          <w:szCs w:val="26"/>
+          <w:lang w:val="vi-VN"/>
+        </w:rPr>
+        <w:t>Chuẩn bị tập dữ liệu kiểm tra hoặc tập dữ liệu đánh giá riêng biệt từ tập dữ liệu huấn luyện. Tập dữ liệu này thường chứa các mẫu dữ liệu không được mô hình nhìn thấy trong quá trình huấn luyện để đảm bảo tính khách quan của đánh giá.</w:t>
+      </w:r>
+      <w:r>
+        <w:rPr>
+          <w:rFonts w:ascii="Times New Roman" w:hAnsi="Times New Roman" w:cs="Times New Roman"/>
+          <w:sz w:val="26"/>
+          <w:szCs w:val="26"/>
+          <w:lang w:val="vi-VN"/>
+        </w:rPr>
+        <w:t xml:space="preserve"> </w:t>
+      </w:r>
+    </w:p>
+    <w:p>
+      <w:pPr>
+        <w:pStyle w:val="ListParagraph"/>
+        <w:spacing w:before="120" w:after="0" w:line="336" w:lineRule="auto"/>
+        <w:ind w:left="786" w:firstLine="654"/>
+        <w:jc w:val="both"/>
+        <w:rPr>
+          <w:rFonts w:ascii="Times New Roman" w:hAnsi="Times New Roman" w:cs="Times New Roman"/>
+          <w:sz w:val="26"/>
+          <w:szCs w:val="26"/>
+          <w:lang w:val="vi-VN"/>
+        </w:rPr>
+      </w:pPr>
+      <w:r>
+        <w:rPr>
+          <w:rFonts w:ascii="Times New Roman" w:hAnsi="Times New Roman" w:cs="Times New Roman"/>
+          <w:sz w:val="26"/>
+          <w:szCs w:val="26"/>
+          <w:lang w:val="vi-VN"/>
+        </w:rPr>
+        <w:t>Xác định các tiêu chí để đánh giá hiệu suất của mô hình, phụ thuộc vào loại tác vụ NLP cụ thể. Các tiêu chí đánh giá có thể bao gồm độ chính xác, độ phủ, F1-score, perplexity, BLEU score, ROUGE score, và nhiều tiêu chí khác.</w:t>
+      </w:r>
+      <w:r>
+        <w:rPr>
+          <w:rFonts w:ascii="Times New Roman" w:hAnsi="Times New Roman" w:cs="Times New Roman"/>
+          <w:sz w:val="26"/>
+          <w:szCs w:val="26"/>
+          <w:lang w:val="vi-VN"/>
+        </w:rPr>
+        <w:t xml:space="preserve"> </w:t>
+      </w:r>
+      <w:r>
+        <w:rPr>
+          <w:rFonts w:ascii="Times New Roman" w:hAnsi="Times New Roman" w:cs="Times New Roman"/>
+          <w:sz w:val="26"/>
+          <w:szCs w:val="26"/>
+          <w:lang w:val="vi-VN"/>
+        </w:rPr>
+        <w:t>Áp dụng mô hình đã huấn luyện lên tập dữ liệu đánh giá và đo lường các tiêu chí đã chọn. Mỗi mô hình sẽ được đánh giá trên một tập dữ liệu kiểm tra riêng biệt hoặc trên nhiều tập dữ liệu kiểm tra để đảm bảo tính đáng tin cậy của kết quả.</w:t>
+      </w:r>
+      <w:r>
+        <w:rPr>
+          <w:rFonts w:ascii="Times New Roman" w:hAnsi="Times New Roman" w:cs="Times New Roman"/>
+          <w:sz w:val="26"/>
+          <w:szCs w:val="26"/>
+          <w:lang w:val="vi-VN"/>
+        </w:rPr>
+        <w:t xml:space="preserve"> </w:t>
+      </w:r>
+      <w:r>
+        <w:rPr>
+          <w:rFonts w:ascii="Times New Roman" w:hAnsi="Times New Roman" w:cs="Times New Roman"/>
+          <w:sz w:val="26"/>
+          <w:szCs w:val="26"/>
+          <w:lang w:val="vi-VN"/>
+        </w:rPr>
+        <w:t>So sánh kết quả của mô hình đánh giá với các mô hình khác để xác định xem mô hình nào hoạt động tốt nhất cho tác vụ cụ thể đó.</w:t>
+      </w:r>
+    </w:p>
+    <w:p>
+      <w:pPr>
+        <w:pStyle w:val="ListParagraph"/>
+        <w:numPr>
+          <w:ilvl w:val="0"/>
+          <w:numId w:val="61"/>
+        </w:numPr>
+        <w:spacing w:before="120" w:after="0" w:line="336" w:lineRule="auto"/>
+        <w:jc w:val="both"/>
+        <w:rPr>
+          <w:rFonts w:ascii="Times New Roman" w:hAnsi="Times New Roman" w:cs="Times New Roman"/>
+          <w:b/>
+          <w:bCs/>
+          <w:sz w:val="26"/>
+          <w:szCs w:val="26"/>
+        </w:rPr>
+      </w:pPr>
+      <w:r>
+        <w:rPr>
+          <w:rFonts w:ascii="Times New Roman" w:hAnsi="Times New Roman" w:cs="Times New Roman"/>
+          <w:b/>
+          <w:bCs/>
+          <w:sz w:val="26"/>
+          <w:szCs w:val="26"/>
+        </w:rPr>
         <w:t>Improving Model</w:t>
+      </w:r>
+    </w:p>
+    <w:p>
+      <w:pPr>
+        <w:pStyle w:val="ListParagraph"/>
+        <w:spacing w:before="120" w:after="0" w:line="336" w:lineRule="auto"/>
+        <w:ind w:left="786" w:firstLine="654"/>
+        <w:jc w:val="both"/>
+        <w:rPr>
+          <w:rFonts w:ascii="Times New Roman" w:hAnsi="Times New Roman" w:cs="Times New Roman"/>
+          <w:sz w:val="26"/>
+          <w:szCs w:val="26"/>
+          <w:lang w:val="vi-VN"/>
+        </w:rPr>
+      </w:pPr>
+      <w:r>
+        <w:rPr>
+          <w:rFonts w:ascii="Times New Roman" w:hAnsi="Times New Roman" w:cs="Times New Roman"/>
+          <w:sz w:val="26"/>
+          <w:szCs w:val="26"/>
+        </w:rPr>
+        <w:t>L</w:t>
+      </w:r>
+      <w:r>
+        <w:rPr>
+          <w:rFonts w:ascii="Times New Roman" w:hAnsi="Times New Roman" w:cs="Times New Roman"/>
+          <w:sz w:val="26"/>
+          <w:szCs w:val="26"/>
+        </w:rPr>
+        <w:t xml:space="preserve">à </w:t>
+      </w:r>
+      <w:r>
+        <w:rPr>
+          <w:rFonts w:ascii="Times New Roman" w:hAnsi="Times New Roman" w:cs="Times New Roman"/>
+          <w:sz w:val="26"/>
+          <w:szCs w:val="26"/>
+        </w:rPr>
+        <w:t>bước</w:t>
+      </w:r>
+      <w:r>
+        <w:rPr>
+          <w:rFonts w:ascii="Times New Roman" w:hAnsi="Times New Roman" w:cs="Times New Roman"/>
+          <w:sz w:val="26"/>
+          <w:szCs w:val="26"/>
+        </w:rPr>
+        <w:t xml:space="preserve"> tối ưu hóa và cải thiện hiệu suất của mô hình NLP sau khi đã đánh giá và phân tích kết quả. Mục tiêu của bước này là tăng cường khả năng dự đoán và hiệu suất tổng thể của mô hình.</w:t>
+      </w:r>
+      <w:r>
+        <w:t xml:space="preserve"> </w:t>
+      </w:r>
+      <w:r>
+        <w:rPr>
+          <w:rFonts w:ascii="Times New Roman" w:hAnsi="Times New Roman" w:cs="Times New Roman"/>
+          <w:sz w:val="26"/>
+          <w:szCs w:val="26"/>
+        </w:rPr>
+        <w:t xml:space="preserve">một số bước thường được thực hiện trong quá trình cải thiện mô </w:t>
+      </w:r>
+      <w:r>
+        <w:rPr>
+          <w:rFonts w:ascii="Times New Roman" w:hAnsi="Times New Roman" w:cs="Times New Roman"/>
+          <w:sz w:val="26"/>
+          <w:szCs w:val="26"/>
+        </w:rPr>
+        <w:t>hình</w:t>
+      </w:r>
+      <w:r>
+        <w:rPr>
+          <w:rFonts w:ascii="Times New Roman" w:hAnsi="Times New Roman" w:cs="Times New Roman"/>
+          <w:sz w:val="26"/>
+          <w:szCs w:val="26"/>
+          <w:lang w:val="vi-VN"/>
+        </w:rPr>
+        <w:t xml:space="preserve">: </w:t>
+      </w:r>
+      <w:r>
+        <w:rPr>
+          <w:rFonts w:ascii="Times New Roman" w:hAnsi="Times New Roman" w:cs="Times New Roman"/>
+          <w:sz w:val="26"/>
+          <w:szCs w:val="26"/>
+          <w:lang w:val="vi-VN"/>
+        </w:rPr>
+        <w:t>Tinh chỉnh tham số (Parameter Tuning)</w:t>
+      </w:r>
+      <w:r>
+        <w:rPr>
+          <w:rFonts w:ascii="Times New Roman" w:hAnsi="Times New Roman" w:cs="Times New Roman"/>
+          <w:sz w:val="26"/>
+          <w:szCs w:val="26"/>
+          <w:lang w:val="vi-VN"/>
+        </w:rPr>
+        <w:t xml:space="preserve">, </w:t>
+      </w:r>
+      <w:r>
+        <w:rPr>
+          <w:rFonts w:ascii="Times New Roman" w:hAnsi="Times New Roman" w:cs="Times New Roman"/>
+          <w:sz w:val="26"/>
+          <w:szCs w:val="26"/>
+          <w:lang w:val="vi-VN"/>
+        </w:rPr>
+        <w:t>Tăng cường dữ liệu (Data Augmentation)</w:t>
+      </w:r>
+      <w:r>
+        <w:rPr>
+          <w:rFonts w:ascii="Times New Roman" w:hAnsi="Times New Roman" w:cs="Times New Roman"/>
+          <w:sz w:val="26"/>
+          <w:szCs w:val="26"/>
+          <w:lang w:val="vi-VN"/>
+        </w:rPr>
+        <w:t xml:space="preserve">, </w:t>
+      </w:r>
+      <w:r>
+        <w:rPr>
+          <w:rFonts w:ascii="Times New Roman" w:hAnsi="Times New Roman" w:cs="Times New Roman"/>
+          <w:sz w:val="26"/>
+          <w:szCs w:val="26"/>
+          <w:lang w:val="vi-VN"/>
+        </w:rPr>
+        <w:t>Feature E</w:t>
+      </w:r>
+      <w:r>
+        <w:rPr>
+          <w:rFonts w:ascii="Times New Roman" w:hAnsi="Times New Roman" w:cs="Times New Roman"/>
+          <w:sz w:val="26"/>
+          <w:szCs w:val="26"/>
+          <w:lang w:val="vi-VN"/>
+        </w:rPr>
+        <w:t>ngineering.</w:t>
       </w:r>
     </w:p>
     <w:p>
@@ -17066,14 +17641,338 @@
       </w:pPr>
       <w:r>
         <w:rPr>
-          <w:rFonts w:ascii="Times New Roman" w:hAnsi="Times New Roman" w:cs="Times New Roman"/>
-          <w:b/>
-          <w:bCs/>
-          <w:sz w:val="26"/>
-          <w:szCs w:val="26"/>
-          <w:lang w:val="vi-VN"/>
-        </w:rPr>
-        <w:t>Ứng dụng phân loại phân bản</w:t>
+          <w:noProof/>
+        </w:rPr>
+        <w:lastRenderedPageBreak/>
+        <mc:AlternateContent>
+          <mc:Choice Requires="wps">
+            <w:drawing>
+              <wp:anchor distT="0" distB="0" distL="114300" distR="114300" simplePos="0" relativeHeight="251697152" behindDoc="0" locked="0" layoutInCell="1" allowOverlap="1" wp14:anchorId="6761572D" wp14:editId="75CEF707">
+                <wp:simplePos x="0" y="0"/>
+                <wp:positionH relativeFrom="margin">
+                  <wp:align>left</wp:align>
+                </wp:positionH>
+                <wp:positionV relativeFrom="paragraph">
+                  <wp:posOffset>2555284</wp:posOffset>
+                </wp:positionV>
+                <wp:extent cx="5579745" cy="635"/>
+                <wp:effectExtent l="0" t="0" r="1905" b="0"/>
+                <wp:wrapTopAndBottom/>
+                <wp:docPr id="544633464" name="Text Box 1"/>
+                <wp:cNvGraphicFramePr/>
+                <a:graphic xmlns:a="http://schemas.openxmlformats.org/drawingml/2006/main">
+                  <a:graphicData uri="http://schemas.microsoft.com/office/word/2010/wordprocessingShape">
+                    <wps:wsp>
+                      <wps:cNvSpPr txBox="1"/>
+                      <wps:spPr>
+                        <a:xfrm>
+                          <a:off x="0" y="0"/>
+                          <a:ext cx="5579745" cy="635"/>
+                        </a:xfrm>
+                        <a:prstGeom prst="rect">
+                          <a:avLst/>
+                        </a:prstGeom>
+                        <a:solidFill>
+                          <a:prstClr val="white"/>
+                        </a:solidFill>
+                        <a:ln>
+                          <a:noFill/>
+                        </a:ln>
+                      </wps:spPr>
+                      <wps:txbx>
+                        <w:txbxContent>
+                          <w:p>
+                            <w:pPr>
+                              <w:pStyle w:val="Caption"/>
+                              <w:jc w:val="center"/>
+                              <w:rPr>
+                                <w:rFonts w:ascii="Times New Roman" w:hAnsi="Times New Roman" w:cs="Times New Roman"/>
+                                <w:noProof/>
+                                <w:color w:val="auto"/>
+                                <w:sz w:val="32"/>
+                                <w:szCs w:val="32"/>
+                                <w:lang w:val="vi-VN"/>
+                              </w:rPr>
+                            </w:pPr>
+                            <w:r>
+                              <w:rPr>
+                                <w:rFonts w:ascii="Times New Roman" w:hAnsi="Times New Roman" w:cs="Times New Roman"/>
+                                <w:color w:val="auto"/>
+                                <w:sz w:val="22"/>
+                                <w:szCs w:val="22"/>
+                              </w:rPr>
+                              <w:t xml:space="preserve">Hình 1. </w:t>
+                            </w:r>
+                            <w:r>
+                              <w:rPr>
+                                <w:rFonts w:ascii="Times New Roman" w:hAnsi="Times New Roman" w:cs="Times New Roman"/>
+                                <w:color w:val="auto"/>
+                                <w:sz w:val="22"/>
+                                <w:szCs w:val="22"/>
+                              </w:rPr>
+                              <w:fldChar w:fldCharType="begin"/>
+                            </w:r>
+                            <w:r>
+                              <w:rPr>
+                                <w:rFonts w:ascii="Times New Roman" w:hAnsi="Times New Roman" w:cs="Times New Roman"/>
+                                <w:color w:val="auto"/>
+                                <w:sz w:val="22"/>
+                                <w:szCs w:val="22"/>
+                              </w:rPr>
+                              <w:instrText xml:space="preserve"> SEQ Hình_1. \* ARABIC </w:instrText>
+                            </w:r>
+                            <w:r>
+                              <w:rPr>
+                                <w:rFonts w:ascii="Times New Roman" w:hAnsi="Times New Roman" w:cs="Times New Roman"/>
+                                <w:color w:val="auto"/>
+                                <w:sz w:val="22"/>
+                                <w:szCs w:val="22"/>
+                              </w:rPr>
+                              <w:fldChar w:fldCharType="separate"/>
+                            </w:r>
+                            <w:r>
+                              <w:rPr>
+                                <w:rFonts w:ascii="Times New Roman" w:hAnsi="Times New Roman" w:cs="Times New Roman"/>
+                                <w:noProof/>
+                                <w:color w:val="auto"/>
+                                <w:sz w:val="22"/>
+                                <w:szCs w:val="22"/>
+                              </w:rPr>
+                              <w:t>7</w:t>
+                            </w:r>
+                            <w:r>
+                              <w:rPr>
+                                <w:rFonts w:ascii="Times New Roman" w:hAnsi="Times New Roman" w:cs="Times New Roman"/>
+                                <w:color w:val="auto"/>
+                                <w:sz w:val="22"/>
+                                <w:szCs w:val="22"/>
+                              </w:rPr>
+                              <w:fldChar w:fldCharType="end"/>
+                            </w:r>
+                            <w:r>
+                              <w:rPr>
+                                <w:rFonts w:ascii="Times New Roman" w:hAnsi="Times New Roman" w:cs="Times New Roman"/>
+                                <w:color w:val="auto"/>
+                                <w:sz w:val="22"/>
+                                <w:szCs w:val="22"/>
+                                <w:lang w:val="vi-VN"/>
+                              </w:rPr>
+                              <w:t xml:space="preserve"> Mô hình tổng quát phân loại văn bản</w:t>
+                            </w:r>
+                          </w:p>
+                        </w:txbxContent>
+                      </wps:txbx>
+                      <wps:bodyPr rot="0" spcFirstLastPara="0" vertOverflow="overflow" horzOverflow="overflow" vert="horz" wrap="square" lIns="0" tIns="0" rIns="0" bIns="0" numCol="1" spcCol="0" rtlCol="0" fromWordArt="0" anchor="t" anchorCtr="0" forceAA="0" compatLnSpc="1">
+                        <a:prstTxWarp prst="textNoShape">
+                          <a:avLst/>
+                        </a:prstTxWarp>
+                        <a:spAutoFit/>
+                      </wps:bodyPr>
+                    </wps:wsp>
+                  </a:graphicData>
+                </a:graphic>
+              </wp:anchor>
+            </w:drawing>
+          </mc:Choice>
+          <mc:Fallback>
+            <w:pict>
+              <v:shape w14:anchorId="6761572D" id="_x0000_s1032" type="#_x0000_t202" style="position:absolute;left:0;text-align:left;margin-left:0;margin-top:201.2pt;width:439.35pt;height:.05pt;z-index:251697152;visibility:visible;mso-wrap-style:square;mso-wrap-distance-left:9pt;mso-wrap-distance-top:0;mso-wrap-distance-right:9pt;mso-wrap-distance-bottom:0;mso-position-horizontal:left;mso-position-horizontal-relative:margin;mso-position-vertical:absolute;mso-position-vertical-relative:text;v-text-anchor:top" o:gfxdata="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" stroked="f">
+                <v:textbox style="mso-fit-shape-to-text:t" inset="0,0,0,0">
+                  <w:txbxContent>
+                    <w:p>
+                      <w:pPr>
+                        <w:pStyle w:val="Caption"/>
+                        <w:jc w:val="center"/>
+                        <w:rPr>
+                          <w:rFonts w:ascii="Times New Roman" w:hAnsi="Times New Roman" w:cs="Times New Roman"/>
+                          <w:noProof/>
+                          <w:color w:val="auto"/>
+                          <w:sz w:val="32"/>
+                          <w:szCs w:val="32"/>
+                          <w:lang w:val="vi-VN"/>
+                        </w:rPr>
+                      </w:pPr>
+                      <w:r>
+                        <w:rPr>
+                          <w:rFonts w:ascii="Times New Roman" w:hAnsi="Times New Roman" w:cs="Times New Roman"/>
+                          <w:color w:val="auto"/>
+                          <w:sz w:val="22"/>
+                          <w:szCs w:val="22"/>
+                        </w:rPr>
+                        <w:t xml:space="preserve">Hình 1. </w:t>
+                      </w:r>
+                      <w:r>
+                        <w:rPr>
+                          <w:rFonts w:ascii="Times New Roman" w:hAnsi="Times New Roman" w:cs="Times New Roman"/>
+                          <w:color w:val="auto"/>
+                          <w:sz w:val="22"/>
+                          <w:szCs w:val="22"/>
+                        </w:rPr>
+                        <w:fldChar w:fldCharType="begin"/>
+                      </w:r>
+                      <w:r>
+                        <w:rPr>
+                          <w:rFonts w:ascii="Times New Roman" w:hAnsi="Times New Roman" w:cs="Times New Roman"/>
+                          <w:color w:val="auto"/>
+                          <w:sz w:val="22"/>
+                          <w:szCs w:val="22"/>
+                        </w:rPr>
+                        <w:instrText xml:space="preserve"> SEQ Hình_1. \* ARABIC </w:instrText>
+                      </w:r>
+                      <w:r>
+                        <w:rPr>
+                          <w:rFonts w:ascii="Times New Roman" w:hAnsi="Times New Roman" w:cs="Times New Roman"/>
+                          <w:color w:val="auto"/>
+                          <w:sz w:val="22"/>
+                          <w:szCs w:val="22"/>
+                        </w:rPr>
+                        <w:fldChar w:fldCharType="separate"/>
+                      </w:r>
+                      <w:r>
+                        <w:rPr>
+                          <w:rFonts w:ascii="Times New Roman" w:hAnsi="Times New Roman" w:cs="Times New Roman"/>
+                          <w:noProof/>
+                          <w:color w:val="auto"/>
+                          <w:sz w:val="22"/>
+                          <w:szCs w:val="22"/>
+                        </w:rPr>
+                        <w:t>7</w:t>
+                      </w:r>
+                      <w:r>
+                        <w:rPr>
+                          <w:rFonts w:ascii="Times New Roman" w:hAnsi="Times New Roman" w:cs="Times New Roman"/>
+                          <w:color w:val="auto"/>
+                          <w:sz w:val="22"/>
+                          <w:szCs w:val="22"/>
+                        </w:rPr>
+                        <w:fldChar w:fldCharType="end"/>
+                      </w:r>
+                      <w:r>
+                        <w:rPr>
+                          <w:rFonts w:ascii="Times New Roman" w:hAnsi="Times New Roman" w:cs="Times New Roman"/>
+                          <w:color w:val="auto"/>
+                          <w:sz w:val="22"/>
+                          <w:szCs w:val="22"/>
+                          <w:lang w:val="vi-VN"/>
+                        </w:rPr>
+                        <w:t xml:space="preserve"> Mô hình tổng quát phân loại văn bản</w:t>
+                      </w:r>
+                    </w:p>
+                  </w:txbxContent>
+                </v:textbox>
+                <w10:wrap type="topAndBottom" anchorx="margin"/>
+              </v:shape>
+            </w:pict>
+          </mc:Fallback>
+        </mc:AlternateContent>
+      </w:r>
+      <w:r>
+        <w:rPr>
+          <w:noProof/>
+          <w:lang w:val="vi-VN"/>
+        </w:rPr>
+        <w:drawing>
+          <wp:anchor distT="0" distB="0" distL="114300" distR="114300" simplePos="0" relativeHeight="251695104" behindDoc="0" locked="0" layoutInCell="1" allowOverlap="1" wp14:anchorId="046C78A8" wp14:editId="389C1665">
+            <wp:simplePos x="0" y="0"/>
+            <wp:positionH relativeFrom="margin">
+              <wp:align>center</wp:align>
+            </wp:positionH>
+            <wp:positionV relativeFrom="paragraph">
+              <wp:posOffset>226474</wp:posOffset>
+            </wp:positionV>
+            <wp:extent cx="5579745" cy="2178685"/>
+            <wp:effectExtent l="133350" t="114300" r="154305" b="145415"/>
+            <wp:wrapTopAndBottom/>
+            <wp:docPr id="2110089076" name="Picture 1" descr="A diagram of a data processing process&#10;&#10;Description automatically generated"/>
+            <wp:cNvGraphicFramePr>
+              <a:graphicFrameLocks xmlns:a="http://schemas.openxmlformats.org/drawingml/2006/main" noChangeAspect="1"/>
+            </wp:cNvGraphicFramePr>
+            <a:graphic xmlns:a="http://schemas.openxmlformats.org/drawingml/2006/main">
+              <a:graphicData uri="http://schemas.openxmlformats.org/drawingml/2006/picture">
+                <pic:pic xmlns:pic="http://schemas.openxmlformats.org/drawingml/2006/picture">
+                  <pic:nvPicPr>
+                    <pic:cNvPr id="2110089076" name="Picture 1" descr="A diagram of a data processing process&#10;&#10;Description automatically generated"/>
+                    <pic:cNvPicPr/>
+                  </pic:nvPicPr>
+                  <pic:blipFill>
+                    <a:blip r:embed="rId30">
+                      <a:extLst>
+                        <a:ext uri="{28A0092B-C50C-407E-A947-70E740481C1C}">
+                          <a14:useLocalDpi xmlns:a14="http://schemas.microsoft.com/office/drawing/2010/main" val="0"/>
+                        </a:ext>
+                      </a:extLst>
+                    </a:blip>
+                    <a:stretch>
+                      <a:fillRect/>
+                    </a:stretch>
+                  </pic:blipFill>
+                  <pic:spPr>
+                    <a:xfrm>
+                      <a:off x="0" y="0"/>
+                      <a:ext cx="5579745" cy="2178685"/>
+                    </a:xfrm>
+                    <a:prstGeom prst="rect">
+                      <a:avLst/>
+                    </a:prstGeom>
+                    <a:solidFill>
+                      <a:srgbClr val="FFFFFF">
+                        <a:shade val="85000"/>
+                      </a:srgbClr>
+                    </a:solidFill>
+                    <a:ln w="88900" cap="sq">
+                      <a:solidFill>
+                        <a:srgbClr val="FFFFFF"/>
+                      </a:solidFill>
+                      <a:miter lim="800000"/>
+                    </a:ln>
+                    <a:effectLst>
+                      <a:outerShdw blurRad="55000" dist="18000" dir="5400000" algn="tl" rotWithShape="0">
+                        <a:srgbClr val="000000">
+                          <a:alpha val="40000"/>
+                        </a:srgbClr>
+                      </a:outerShdw>
+                    </a:effectLst>
+                    <a:scene3d>
+                      <a:camera prst="orthographicFront"/>
+                      <a:lightRig rig="twoPt" dir="t">
+                        <a:rot lat="0" lon="0" rev="7200000"/>
+                      </a:lightRig>
+                    </a:scene3d>
+                    <a:sp3d>
+                      <a:bevelT w="25400" h="19050"/>
+                      <a:contourClr>
+                        <a:srgbClr val="FFFFFF"/>
+                      </a:contourClr>
+                    </a:sp3d>
+                  </pic:spPr>
+                </pic:pic>
+              </a:graphicData>
+            </a:graphic>
+          </wp:anchor>
+        </w:drawing>
+      </w:r>
+      <w:r>
+        <w:rPr>
+          <w:rFonts w:ascii="Times New Roman" w:hAnsi="Times New Roman" w:cs="Times New Roman"/>
+          <w:b/>
+          <w:bCs/>
+          <w:sz w:val="26"/>
+          <w:szCs w:val="26"/>
+          <w:lang w:val="vi-VN"/>
+        </w:rPr>
+        <w:t xml:space="preserve">Ứng dụng phân loại </w:t>
+      </w:r>
+      <w:r>
+        <w:rPr>
+          <w:rFonts w:ascii="Times New Roman" w:hAnsi="Times New Roman" w:cs="Times New Roman"/>
+          <w:b/>
+          <w:bCs/>
+          <w:sz w:val="26"/>
+          <w:szCs w:val="26"/>
+          <w:highlight w:val="green"/>
+          <w:lang w:val="vi-VN"/>
+        </w:rPr>
+        <w:t>phân bản</w:t>
       </w:r>
     </w:p>
     <w:p>
@@ -17123,7 +18022,6 @@
           <w:szCs w:val="26"/>
           <w:lang w:val="vi-VN"/>
         </w:rPr>
-        <w:lastRenderedPageBreak/>
         <w:t>Phân loại email</w:t>
       </w:r>
       <w:r>
@@ -17399,6 +18297,7 @@
           <w:szCs w:val="26"/>
           <w:lang w:val="vi-VN"/>
         </w:rPr>
+        <w:lastRenderedPageBreak/>
         <w:t>Phân loại tin tức và bài viết</w:t>
       </w:r>
       <w:r>
@@ -17613,9 +18512,10 @@
         <w:pStyle w:val="ListParagraph"/>
         <w:numPr>
           <w:ilvl w:val="0"/>
-          <w:numId w:val="34"/>
+          <w:numId w:val="62"/>
         </w:numPr>
         <w:spacing w:before="120" w:after="0" w:line="336" w:lineRule="auto"/>
+        <w:ind w:hanging="11"/>
         <w:jc w:val="both"/>
         <w:rPr>
           <w:rFonts w:ascii="Times New Roman" w:hAnsi="Times New Roman" w:cs="Times New Roman"/>
@@ -17624,6 +18524,16 @@
           <w:szCs w:val="26"/>
         </w:rPr>
       </w:pPr>
+      <w:r>
+        <w:rPr>
+          <w:rFonts w:ascii="Times New Roman" w:hAnsi="Times New Roman" w:cs="Times New Roman"/>
+          <w:b/>
+          <w:sz w:val="26"/>
+          <w:szCs w:val="26"/>
+          <w:lang w:val="vi-VN"/>
+        </w:rPr>
+        <w:t xml:space="preserve"> </w:t>
+      </w:r>
       <w:r>
         <w:rPr>
           <w:rFonts w:ascii="Times New Roman" w:hAnsi="Times New Roman" w:cs="Times New Roman"/>
@@ -17649,16 +18559,55 @@
       </w:pPr>
       <w:r>
         <w:rPr>
+          <w:rFonts w:ascii="Times New Roman" w:hAnsi="Times New Roman" w:cs="Times New Roman"/>
+          <w:sz w:val="26"/>
+          <w:szCs w:val="26"/>
+        </w:rPr>
+        <w:t xml:space="preserve">Term Frequency (TF), hay Tần suất xuất hiện của từ, là số lần một từ xuất hiện trong một văn bản. Do các văn bản có thể có độ dài khác nhau, một số từ có thể xuất hiện nhiều lần trong một văn bản dài hơn so với một văn bản ngắn. Do đó, để chuẩn hóa, term frequency thường được chia cho độ dài của văn bản, tức là tổng số từ trong một văn </w:t>
+      </w:r>
+      <w:r>
+        <w:rPr>
+          <w:rFonts w:ascii="Times New Roman" w:hAnsi="Times New Roman" w:cs="Times New Roman"/>
+          <w:sz w:val="26"/>
+          <w:szCs w:val="26"/>
+        </w:rPr>
+        <w:t>bản</w:t>
+      </w:r>
+      <w:r>
+        <w:rPr>
+          <w:rFonts w:ascii="Times New Roman" w:hAnsi="Times New Roman" w:cs="Times New Roman"/>
+          <w:sz w:val="26"/>
+          <w:szCs w:val="26"/>
+          <w:lang w:val="vi-VN"/>
+        </w:rPr>
+        <w:t>.</w:t>
+      </w:r>
+    </w:p>
+    <w:p>
+      <w:pPr>
+        <w:pStyle w:val="ListParagraph"/>
+        <w:spacing w:before="120" w:after="0" w:line="336" w:lineRule="auto"/>
+        <w:ind w:firstLine="720"/>
+        <w:jc w:val="both"/>
+        <w:rPr>
+          <w:rFonts w:ascii="Times New Roman" w:hAnsi="Times New Roman" w:cs="Times New Roman"/>
+          <w:sz w:val="26"/>
+          <w:szCs w:val="26"/>
+          <w:lang w:val="vi-VN"/>
+        </w:rPr>
+      </w:pPr>
+      <w:r>
+        <w:rPr>
           <w:noProof/>
         </w:rPr>
         <w:drawing>
-          <wp:anchor distT="0" distB="0" distL="114300" distR="114300" simplePos="0" relativeHeight="251669504" behindDoc="0" locked="0" layoutInCell="1" allowOverlap="1" wp14:anchorId="4F1A32B8" wp14:editId="0D98418C">
+          <wp:anchor distT="0" distB="0" distL="114300" distR="114300" simplePos="0" relativeHeight="251669504" behindDoc="0" locked="0" layoutInCell="1" allowOverlap="1" wp14:anchorId="4F1A32B8" wp14:editId="77570D8B">
             <wp:simplePos x="0" y="0"/>
             <wp:positionH relativeFrom="margin">
               <wp:align>center</wp:align>
             </wp:positionH>
             <wp:positionV relativeFrom="paragraph">
-              <wp:posOffset>1463675</wp:posOffset>
+              <wp:posOffset>570230</wp:posOffset>
             </wp:positionV>
             <wp:extent cx="2901950" cy="376555"/>
             <wp:effectExtent l="0" t="0" r="0" b="4445"/>
@@ -17675,7 +18624,7 @@
                     <pic:cNvPicPr/>
                   </pic:nvPicPr>
                   <pic:blipFill>
-                    <a:blip r:embed="rId30">
+                    <a:blip r:embed="rId31">
                       <a:extLst>
                         <a:ext uri="{28A0092B-C50C-407E-A947-70E740481C1C}">
                           <a14:useLocalDpi xmlns:a14="http://schemas.microsoft.com/office/drawing/2010/main" val="0"/>
@@ -17713,16 +18662,61 @@
           <w:sz w:val="26"/>
           <w:szCs w:val="26"/>
         </w:rPr>
-        <w:t xml:space="preserve">Term Frequency (TF), hay Tần suất xuất hiện của từ, là số lần một từ xuất hiện trong một văn bản. Do các văn bản có thể có độ dài khác nhau, một số từ có thể xuất hiện nhiều lần trong một văn bản dài hơn so với một văn bản </w:t>
-      </w:r>
-      <w:r>
-        <w:rPr>
-          <w:rFonts w:ascii="Times New Roman" w:hAnsi="Times New Roman" w:cs="Times New Roman"/>
-          <w:sz w:val="26"/>
-          <w:szCs w:val="26"/>
-        </w:rPr>
-        <w:lastRenderedPageBreak/>
-        <w:t>ngắn. Do đó, để chuẩn hóa, term frequency thường được chia cho độ dài của văn bản, tức là tổng số từ trong một văn bản.</w:t>
+        <w:t>Ví dụ: Nếu từ "machine" xuất hiện 10 lần trong một văn bản có tổng cộng 1000 từ, thì TF của "machine" trong văn bản đó là 10/1000=0,</w:t>
+      </w:r>
+      <w:r>
+        <w:rPr>
+          <w:rFonts w:ascii="Times New Roman" w:hAnsi="Times New Roman" w:cs="Times New Roman"/>
+          <w:sz w:val="26"/>
+          <w:szCs w:val="26"/>
+        </w:rPr>
+        <w:t>01</w:t>
+      </w:r>
+      <w:r>
+        <w:rPr>
+          <w:rFonts w:ascii="Times New Roman" w:hAnsi="Times New Roman" w:cs="Times New Roman"/>
+          <w:sz w:val="26"/>
+          <w:szCs w:val="26"/>
+          <w:lang w:val="vi-VN"/>
+        </w:rPr>
+        <w:t>.</w:t>
+      </w:r>
+    </w:p>
+    <w:p>
+      <w:pPr>
+        <w:pStyle w:val="ListParagraph"/>
+        <w:numPr>
+          <w:ilvl w:val="0"/>
+          <w:numId w:val="62"/>
+        </w:numPr>
+        <w:spacing w:before="120" w:after="0" w:line="336" w:lineRule="auto"/>
+        <w:ind w:hanging="11"/>
+        <w:jc w:val="both"/>
+        <w:rPr>
+          <w:rFonts w:ascii="Times New Roman" w:hAnsi="Times New Roman" w:cs="Times New Roman"/>
+          <w:b/>
+          <w:sz w:val="26"/>
+          <w:szCs w:val="26"/>
+        </w:rPr>
+      </w:pPr>
+      <w:r>
+        <w:rPr>
+          <w:rFonts w:ascii="Times New Roman" w:hAnsi="Times New Roman" w:cs="Times New Roman"/>
+          <w:b/>
+          <w:sz w:val="26"/>
+          <w:szCs w:val="26"/>
+          <w:lang w:val="vi-VN"/>
+        </w:rPr>
+        <w:t xml:space="preserve"> </w:t>
+      </w:r>
+      <w:r>
+        <w:rPr>
+          <w:rFonts w:ascii="Times New Roman" w:hAnsi="Times New Roman" w:cs="Times New Roman"/>
+          <w:b/>
+          <w:sz w:val="26"/>
+          <w:szCs w:val="26"/>
+        </w:rPr>
+        <w:t>Tần số văn bản nghịch đảo (IDF - Inverse Document Frequency)</w:t>
       </w:r>
     </w:p>
     <w:p>
@@ -17736,42 +18730,15 @@
           <w:b/>
           <w:sz w:val="26"/>
           <w:szCs w:val="26"/>
-          <w:lang w:val="vi-VN"/>
-        </w:rPr>
-      </w:pPr>
-      <w:r>
-        <w:rPr>
-          <w:rFonts w:ascii="Times New Roman" w:hAnsi="Times New Roman" w:cs="Times New Roman"/>
-          <w:sz w:val="26"/>
-          <w:szCs w:val="26"/>
-        </w:rPr>
-        <w:t>Ví dụ: Nếu từ "machine" xuất hiện 10 lần trong một văn bản có tổng cộng 1000 từ, thì TF của "machine" trong văn bản đó là 10/1000=0,01.</w:t>
-      </w:r>
-    </w:p>
-    <w:p>
-      <w:pPr>
-        <w:pStyle w:val="ListParagraph"/>
-        <w:numPr>
-          <w:ilvl w:val="0"/>
-          <w:numId w:val="34"/>
-        </w:numPr>
-        <w:spacing w:before="120" w:after="0" w:line="336" w:lineRule="auto"/>
-        <w:jc w:val="both"/>
-        <w:rPr>
-          <w:rFonts w:ascii="Times New Roman" w:hAnsi="Times New Roman" w:cs="Times New Roman"/>
-          <w:b/>
-          <w:sz w:val="26"/>
-          <w:szCs w:val="26"/>
-        </w:rPr>
-      </w:pPr>
-      <w:r>
-        <w:rPr>
-          <w:rFonts w:ascii="Times New Roman" w:hAnsi="Times New Roman" w:cs="Times New Roman"/>
-          <w:b/>
-          <w:sz w:val="26"/>
-          <w:szCs w:val="26"/>
-        </w:rPr>
-        <w:t>Tần số văn bản nghịch đảo (IDF - Inverse Document Frequency)</w:t>
+        </w:rPr>
+      </w:pPr>
+      <w:r>
+        <w:rPr>
+          <w:rFonts w:ascii="Times New Roman" w:hAnsi="Times New Roman" w:cs="Times New Roman"/>
+          <w:sz w:val="26"/>
+          <w:szCs w:val="26"/>
+        </w:rPr>
+        <w:t>IDF là viết tắt của "Inverse Document Frequency" (Tần số văn bản nghịch đảo). Đây là một khái niệm quan trọng trong xử lý ngôn ngữ tự nhiên và khai phá dữ liệu văn bản, được sử dụng để đo lường mức độ quan trọng của một từ trong một tập hợp các văn bản.</w:t>
       </w:r>
     </w:p>
     <w:p>
@@ -17793,7 +18760,7 @@
           <w:sz w:val="26"/>
           <w:szCs w:val="26"/>
         </w:rPr>
-        <w:t>IDF là viết tắt của "Inverse Document Frequency" (Tần số văn bản nghịch đảo). Đây là một khái niệm quan trọng trong xử lý ngôn ngữ tự nhiên và khai phá dữ liệu văn bản, được sử dụng để đo lường mức độ quan trọng của một từ trong một tập hợp các văn bản.</w:t>
+        <w:t>Cụ thể, IDF đo lường tần suất xuất hiện của một từ trong toàn bộ tập hợp các văn bản và định lượng mức độ quan trọng của từ đó. Mục đích của IDF là tìm ra những từ xuất hiện hiếm trong tập hợp các văn bản, tức là những từ đặc biệt có khả năng đặc trưng và có thể phân biệt các văn bản với nhau.</w:t>
       </w:r>
     </w:p>
     <w:p>
@@ -17804,28 +18771,7 @@
         <w:jc w:val="both"/>
         <w:rPr>
           <w:rFonts w:ascii="Times New Roman" w:hAnsi="Times New Roman" w:cs="Times New Roman"/>
-          <w:sz w:val="26"/>
-          <w:szCs w:val="26"/>
-          <w:lang w:val="vi-VN"/>
-        </w:rPr>
-      </w:pPr>
-      <w:r>
-        <w:rPr>
-          <w:rFonts w:ascii="Times New Roman" w:hAnsi="Times New Roman" w:cs="Times New Roman"/>
-          <w:sz w:val="26"/>
-          <w:szCs w:val="26"/>
-        </w:rPr>
-        <w:t>Cụ thể, IDF đo lường tần suất xuất hiện của một từ trong toàn bộ tập hợp các văn bản và định lượng mức độ quan trọng của từ đó. Mục đích của IDF là tìm ra những từ xuất hiện hiếm trong tập hợp các văn bản, tức là những từ đặc biệt có khả năng đặc trưng và có thể phân biệt các văn bản với nhau.</w:t>
-      </w:r>
-    </w:p>
-    <w:p>
-      <w:pPr>
-        <w:pStyle w:val="ListParagraph"/>
-        <w:spacing w:before="120" w:after="0" w:line="336" w:lineRule="auto"/>
-        <w:ind w:firstLine="720"/>
-        <w:jc w:val="both"/>
-        <w:rPr>
-          <w:rFonts w:ascii="Times New Roman" w:hAnsi="Times New Roman" w:cs="Times New Roman"/>
+          <w:b/>
           <w:sz w:val="26"/>
           <w:szCs w:val="26"/>
           <w:lang w:val="vi-VN"/>
@@ -17839,14 +18785,15 @@
           <w:szCs w:val="26"/>
           <w:lang w:val="vi-VN"/>
         </w:rPr>
+        <w:lastRenderedPageBreak/>
         <w:drawing>
-          <wp:anchor distT="0" distB="0" distL="114300" distR="114300" simplePos="0" relativeHeight="251675648" behindDoc="0" locked="0" layoutInCell="1" allowOverlap="1" wp14:anchorId="33C1BCFA" wp14:editId="3BB7842A">
+          <wp:anchor distT="0" distB="0" distL="114300" distR="114300" simplePos="0" relativeHeight="251694080" behindDoc="0" locked="0" layoutInCell="1" allowOverlap="1" wp14:anchorId="7B2CA718" wp14:editId="07EC2C78">
             <wp:simplePos x="0" y="0"/>
             <wp:positionH relativeFrom="margin">
-              <wp:align>center</wp:align>
+              <wp:posOffset>1227455</wp:posOffset>
             </wp:positionH>
             <wp:positionV relativeFrom="paragraph">
-              <wp:posOffset>830635</wp:posOffset>
+              <wp:posOffset>814402</wp:posOffset>
             </wp:positionV>
             <wp:extent cx="3124863" cy="925885"/>
             <wp:effectExtent l="0" t="0" r="0" b="7620"/>
@@ -17863,7 +18810,7 @@
                     <pic:cNvPicPr/>
                   </pic:nvPicPr>
                   <pic:blipFill>
-                    <a:blip r:embed="rId31">
+                    <a:blip r:embed="rId32">
                       <a:extLst>
                         <a:ext uri="{28A0092B-C50C-407E-A947-70E740481C1C}">
                           <a14:useLocalDpi xmlns:a14="http://schemas.microsoft.com/office/drawing/2010/main" val="0"/>
@@ -17895,7 +18842,24 @@
           <w:sz w:val="26"/>
           <w:szCs w:val="26"/>
         </w:rPr>
-        <w:t>Công thức tính IDF cho một từ t thường là số lượng văn bản trong tập dữ liệu chia cho Document Frequency (DF) của từ t. Để tránh việc chia cho 0, có thể thêm một hằng số vào mẫu số. Một công thức phổ biến cho IDF là:</w:t>
+        <w:t xml:space="preserve">Công thức tính IDF cho một từ t thường là số lượng văn bản trong tập dữ liệu chia cho Document Frequency (DF) của từ t. Để tránh việc chia cho 0, có thể thêm một hằng số vào mẫu số. Một công thức phổ biến cho IDF </w:t>
+      </w:r>
+      <w:r>
+        <w:rPr>
+          <w:rFonts w:ascii="Times New Roman" w:hAnsi="Times New Roman" w:cs="Times New Roman"/>
+          <w:sz w:val="26"/>
+          <w:szCs w:val="26"/>
+        </w:rPr>
+        <w:t>là</w:t>
+      </w:r>
+      <w:r>
+        <w:rPr>
+          <w:rFonts w:ascii="Times New Roman" w:hAnsi="Times New Roman" w:cs="Times New Roman"/>
+          <w:sz w:val="26"/>
+          <w:szCs w:val="26"/>
+          <w:lang w:val="vi-VN"/>
+        </w:rPr>
+        <w:t>:</w:t>
       </w:r>
     </w:p>
     <w:p>
@@ -17911,6 +18875,106 @@
           <w:lang w:val="vi-VN"/>
         </w:rPr>
       </w:pPr>
+      <w:r>
+        <w:rPr>
+          <w:rStyle w:val="mord"/>
+          <w:rFonts w:ascii="Times New Roman" w:hAnsi="Times New Roman" w:cs="Times New Roman"/>
+          <w:color w:val="0D0D0D"/>
+          <w:sz w:val="26"/>
+          <w:szCs w:val="26"/>
+          <w:shd w:val="clear" w:color="auto" w:fill="FFFFFF"/>
+        </w:rPr>
+        <w:t>N là tổng số văn bản trong tập dữ liệu.</w:t>
+      </w:r>
+      <w:r>
+        <w:rPr>
+          <w:rStyle w:val="mord"/>
+          <w:rFonts w:ascii="Times New Roman" w:hAnsi="Times New Roman" w:cs="Times New Roman"/>
+          <w:color w:val="0D0D0D"/>
+          <w:sz w:val="26"/>
+          <w:szCs w:val="26"/>
+          <w:shd w:val="clear" w:color="auto" w:fill="FFFFFF"/>
+          <w:lang w:val="vi-VN"/>
+        </w:rPr>
+        <w:t xml:space="preserve"> </w:t>
+      </w:r>
+      <w:r>
+        <w:rPr>
+          <w:rStyle w:val="mord"/>
+          <w:rFonts w:ascii="Times New Roman" w:hAnsi="Times New Roman" w:cs="Times New Roman"/>
+          <w:color w:val="0D0D0D"/>
+          <w:sz w:val="26"/>
+          <w:szCs w:val="26"/>
+          <w:shd w:val="clear" w:color="auto" w:fill="FFFFFF"/>
+        </w:rPr>
+        <w:t xml:space="preserve">DF(t) là tần số văn bản của từ </w:t>
+      </w:r>
+      <w:r>
+        <w:rPr>
+          <w:rStyle w:val="mord"/>
+          <w:rFonts w:ascii="Times New Roman" w:hAnsi="Times New Roman" w:cs="Times New Roman"/>
+          <w:color w:val="0D0D0D"/>
+          <w:sz w:val="26"/>
+          <w:szCs w:val="26"/>
+          <w:shd w:val="clear" w:color="auto" w:fill="FFFFFF"/>
+          <w:lang w:val="vi-VN"/>
+        </w:rPr>
+        <w:t>(</w:t>
+      </w:r>
+      <w:r>
+        <w:rPr>
+          <w:rStyle w:val="mord"/>
+          <w:rFonts w:ascii="Times New Roman" w:hAnsi="Times New Roman" w:cs="Times New Roman"/>
+          <w:color w:val="0D0D0D"/>
+          <w:sz w:val="26"/>
+          <w:szCs w:val="26"/>
+          <w:shd w:val="clear" w:color="auto" w:fill="FFFFFF"/>
+        </w:rPr>
+        <w:t>t</w:t>
+      </w:r>
+      <w:r>
+        <w:rPr>
+          <w:rStyle w:val="mord"/>
+          <w:rFonts w:ascii="Times New Roman" w:hAnsi="Times New Roman" w:cs="Times New Roman"/>
+          <w:color w:val="0D0D0D"/>
+          <w:sz w:val="26"/>
+          <w:szCs w:val="26"/>
+          <w:shd w:val="clear" w:color="auto" w:fill="FFFFFF"/>
+          <w:lang w:val="vi-VN"/>
+        </w:rPr>
+        <w:t>)</w:t>
+      </w:r>
+      <w:r>
+        <w:rPr>
+          <w:rStyle w:val="mord"/>
+          <w:rFonts w:ascii="Times New Roman" w:hAnsi="Times New Roman" w:cs="Times New Roman"/>
+          <w:color w:val="0D0D0D"/>
+          <w:sz w:val="26"/>
+          <w:szCs w:val="26"/>
+          <w:shd w:val="clear" w:color="auto" w:fill="FFFFFF"/>
+        </w:rPr>
+        <w:t>, tức là số lượng văn bản trong tập dữ liệu mà từ t xuất hiện trong đó.</w:t>
+      </w:r>
+      <w:r>
+        <w:rPr>
+          <w:rStyle w:val="mord"/>
+          <w:rFonts w:ascii="Times New Roman" w:hAnsi="Times New Roman" w:cs="Times New Roman"/>
+          <w:color w:val="0D0D0D"/>
+          <w:sz w:val="26"/>
+          <w:szCs w:val="26"/>
+          <w:shd w:val="clear" w:color="auto" w:fill="FFFFFF"/>
+          <w:lang w:val="vi-VN"/>
+        </w:rPr>
+        <w:t xml:space="preserve"> </w:t>
+      </w:r>
+      <w:r>
+        <w:rPr>
+          <w:rFonts w:ascii="Times New Roman" w:hAnsi="Times New Roman" w:cs="Times New Roman"/>
+          <w:sz w:val="26"/>
+          <w:szCs w:val="26"/>
+        </w:rPr>
+        <w:t>Ví dụ: Nếu trong một tập dữ liệu có tổng cộng 10,000 văn bản, và từ "machine" xuất hiện trong 1,000 văn bản, thì IDF của "machine" là log (10000/1000) = log (10) = 1.</w:t>
+      </w:r>
     </w:p>
     <w:p>
       <w:pPr>
@@ -17919,23 +18983,16 @@
         <w:ind w:firstLine="720"/>
         <w:jc w:val="both"/>
         <w:rPr>
-          <w:rFonts w:ascii="Times New Roman" w:hAnsi="Times New Roman" w:cs="Times New Roman"/>
-          <w:sz w:val="26"/>
-          <w:szCs w:val="26"/>
-          <w:lang w:val="vi-VN"/>
-        </w:rPr>
-      </w:pPr>
-      <w:r>
-        <w:rPr>
           <w:rStyle w:val="mord"/>
           <w:rFonts w:ascii="Times New Roman" w:hAnsi="Times New Roman" w:cs="Times New Roman"/>
+          <w:b/>
           <w:color w:val="0D0D0D"/>
           <w:sz w:val="26"/>
           <w:szCs w:val="26"/>
           <w:shd w:val="clear" w:color="auto" w:fill="FFFFFF"/>
-        </w:rPr>
-        <w:t>N là tổng số văn bản trong tập dữ liệu.</w:t>
-      </w:r>
+          <w:lang w:val="vi-VN"/>
+        </w:rPr>
+      </w:pPr>
       <w:r>
         <w:rPr>
           <w:rStyle w:val="mord"/>
@@ -17944,6 +19001,62 @@
           <w:sz w:val="26"/>
           <w:szCs w:val="26"/>
           <w:shd w:val="clear" w:color="auto" w:fill="FFFFFF"/>
+        </w:rPr>
+        <w:t xml:space="preserve">Hàm logarithm được sử dụng để giảm thiểu ảnh hưởng của các từ phổ biến mà không cung cấp nhiều thông tin quan trọng. Càng cao giá trị IDF, tức là càng hiếm khi từ xuất hiện trong các văn bản, càng được coi là quan trọng và có khả năng phân biệt cao giữa các văn </w:t>
+      </w:r>
+      <w:r>
+        <w:rPr>
+          <w:rStyle w:val="mord"/>
+          <w:rFonts w:ascii="Times New Roman" w:hAnsi="Times New Roman" w:cs="Times New Roman"/>
+          <w:color w:val="0D0D0D"/>
+          <w:sz w:val="26"/>
+          <w:szCs w:val="26"/>
+          <w:shd w:val="clear" w:color="auto" w:fill="FFFFFF"/>
+        </w:rPr>
+        <w:t>bản</w:t>
+      </w:r>
+      <w:r>
+        <w:rPr>
+          <w:rStyle w:val="mord"/>
+          <w:rFonts w:ascii="Times New Roman" w:hAnsi="Times New Roman" w:cs="Times New Roman"/>
+          <w:color w:val="0D0D0D"/>
+          <w:sz w:val="26"/>
+          <w:szCs w:val="26"/>
+          <w:shd w:val="clear" w:color="auto" w:fill="FFFFFF"/>
+          <w:lang w:val="vi-VN"/>
+        </w:rPr>
+        <w:t>.</w:t>
+      </w:r>
+    </w:p>
+    <w:p>
+      <w:pPr>
+        <w:pStyle w:val="ListParagraph"/>
+        <w:numPr>
+          <w:ilvl w:val="0"/>
+          <w:numId w:val="62"/>
+        </w:numPr>
+        <w:spacing w:before="120" w:after="0" w:line="336" w:lineRule="auto"/>
+        <w:ind w:hanging="11"/>
+        <w:jc w:val="both"/>
+        <w:rPr>
+          <w:rStyle w:val="mord"/>
+          <w:rFonts w:ascii="Times New Roman" w:hAnsi="Times New Roman" w:cs="Times New Roman"/>
+          <w:b/>
+          <w:color w:val="0D0D0D"/>
+          <w:sz w:val="26"/>
+          <w:szCs w:val="26"/>
+          <w:shd w:val="clear" w:color="auto" w:fill="FFFFFF"/>
+        </w:rPr>
+      </w:pPr>
+      <w:r>
+        <w:rPr>
+          <w:rStyle w:val="mord"/>
+          <w:rFonts w:ascii="Times New Roman" w:hAnsi="Times New Roman" w:cs="Times New Roman"/>
+          <w:b/>
+          <w:color w:val="0D0D0D"/>
+          <w:sz w:val="26"/>
+          <w:szCs w:val="26"/>
+          <w:shd w:val="clear" w:color="auto" w:fill="FFFFFF"/>
           <w:lang w:val="vi-VN"/>
         </w:rPr>
         <w:t xml:space="preserve"> </w:t>
@@ -17952,148 +19065,13 @@
         <w:rPr>
           <w:rStyle w:val="mord"/>
           <w:rFonts w:ascii="Times New Roman" w:hAnsi="Times New Roman" w:cs="Times New Roman"/>
+          <w:b/>
           <w:color w:val="0D0D0D"/>
           <w:sz w:val="26"/>
           <w:szCs w:val="26"/>
           <w:shd w:val="clear" w:color="auto" w:fill="FFFFFF"/>
         </w:rPr>
-        <w:t xml:space="preserve">DF(t) là </w:t>
-      </w:r>
-      <w:r>
-        <w:rPr>
-          <w:rStyle w:val="mord"/>
-          <w:rFonts w:ascii="Times New Roman" w:hAnsi="Times New Roman" w:cs="Times New Roman"/>
-          <w:color w:val="0D0D0D"/>
-          <w:sz w:val="26"/>
-          <w:szCs w:val="26"/>
-          <w:shd w:val="clear" w:color="auto" w:fill="FFFFFF"/>
-        </w:rPr>
-        <w:t>t</w:t>
-      </w:r>
-      <w:r>
-        <w:rPr>
-          <w:rStyle w:val="mord"/>
-          <w:rFonts w:ascii="Times New Roman" w:hAnsi="Times New Roman" w:cs="Times New Roman"/>
-          <w:color w:val="0D0D0D"/>
-          <w:sz w:val="26"/>
-          <w:szCs w:val="26"/>
-          <w:shd w:val="clear" w:color="auto" w:fill="FFFFFF"/>
-        </w:rPr>
-        <w:t xml:space="preserve">ần số văn bản của từ </w:t>
-      </w:r>
-      <w:r>
-        <w:rPr>
-          <w:rStyle w:val="mord"/>
-          <w:rFonts w:ascii="Times New Roman" w:hAnsi="Times New Roman" w:cs="Times New Roman"/>
-          <w:color w:val="0D0D0D"/>
-          <w:sz w:val="26"/>
-          <w:szCs w:val="26"/>
-          <w:shd w:val="clear" w:color="auto" w:fill="FFFFFF"/>
-          <w:lang w:val="vi-VN"/>
-        </w:rPr>
-        <w:t>(</w:t>
-      </w:r>
-      <w:r>
-        <w:rPr>
-          <w:rStyle w:val="mord"/>
-          <w:rFonts w:ascii="Times New Roman" w:hAnsi="Times New Roman" w:cs="Times New Roman"/>
-          <w:color w:val="0D0D0D"/>
-          <w:sz w:val="26"/>
-          <w:szCs w:val="26"/>
-          <w:shd w:val="clear" w:color="auto" w:fill="FFFFFF"/>
-        </w:rPr>
-        <w:t>t</w:t>
-      </w:r>
-      <w:r>
-        <w:rPr>
-          <w:rStyle w:val="mord"/>
-          <w:rFonts w:ascii="Times New Roman" w:hAnsi="Times New Roman" w:cs="Times New Roman"/>
-          <w:color w:val="0D0D0D"/>
-          <w:sz w:val="26"/>
-          <w:szCs w:val="26"/>
-          <w:shd w:val="clear" w:color="auto" w:fill="FFFFFF"/>
-          <w:lang w:val="vi-VN"/>
-        </w:rPr>
-        <w:t>)</w:t>
-      </w:r>
-      <w:r>
-        <w:rPr>
-          <w:rStyle w:val="mord"/>
-          <w:rFonts w:ascii="Times New Roman" w:hAnsi="Times New Roman" w:cs="Times New Roman"/>
-          <w:color w:val="0D0D0D"/>
-          <w:sz w:val="26"/>
-          <w:szCs w:val="26"/>
-          <w:shd w:val="clear" w:color="auto" w:fill="FFFFFF"/>
-        </w:rPr>
-        <w:t>, tức là số lượng văn bản trong tập dữ liệu mà từ t xuất hiện trong đó.</w:t>
-      </w:r>
-      <w:r>
-        <w:rPr>
-          <w:rStyle w:val="mord"/>
-          <w:rFonts w:ascii="Times New Roman" w:hAnsi="Times New Roman" w:cs="Times New Roman"/>
-          <w:color w:val="0D0D0D"/>
-          <w:sz w:val="26"/>
-          <w:szCs w:val="26"/>
-          <w:shd w:val="clear" w:color="auto" w:fill="FFFFFF"/>
-          <w:lang w:val="vi-VN"/>
-        </w:rPr>
-        <w:t xml:space="preserve"> </w:t>
-      </w:r>
-      <w:r>
-        <w:rPr>
-          <w:rFonts w:ascii="Times New Roman" w:hAnsi="Times New Roman" w:cs="Times New Roman"/>
-          <w:sz w:val="26"/>
-          <w:szCs w:val="26"/>
-        </w:rPr>
-        <w:t xml:space="preserve">Ví dụ: Nếu trong một tập dữ liệu có tổng cộng 10,000 văn bản, và từ "machine" xuất hiện trong 1,000 văn bản, thì IDF của "machine" là </w:t>
-      </w:r>
-      <w:r>
-        <w:rPr>
-          <w:rFonts w:ascii="Times New Roman" w:hAnsi="Times New Roman" w:cs="Times New Roman"/>
-          <w:sz w:val="26"/>
-          <w:szCs w:val="26"/>
-        </w:rPr>
-        <w:t>log (</w:t>
-      </w:r>
-      <w:r>
-        <w:rPr>
-          <w:rFonts w:ascii="Times New Roman" w:hAnsi="Times New Roman" w:cs="Times New Roman"/>
-          <w:sz w:val="26"/>
-          <w:szCs w:val="26"/>
-        </w:rPr>
-        <w:t>10000/</w:t>
-      </w:r>
-      <w:r>
-        <w:rPr>
-          <w:rFonts w:ascii="Times New Roman" w:hAnsi="Times New Roman" w:cs="Times New Roman"/>
-          <w:sz w:val="26"/>
-          <w:szCs w:val="26"/>
-        </w:rPr>
-        <w:t>1000) =</w:t>
-      </w:r>
-      <w:r>
-        <w:rPr>
-          <w:rFonts w:ascii="Times New Roman" w:hAnsi="Times New Roman" w:cs="Times New Roman"/>
-          <w:sz w:val="26"/>
-          <w:szCs w:val="26"/>
-        </w:rPr>
-        <w:t xml:space="preserve"> </w:t>
-      </w:r>
-      <w:r>
-        <w:rPr>
-          <w:rFonts w:ascii="Times New Roman" w:hAnsi="Times New Roman" w:cs="Times New Roman"/>
-          <w:sz w:val="26"/>
-          <w:szCs w:val="26"/>
-        </w:rPr>
-        <w:t>log (10) =</w:t>
-      </w:r>
-      <w:r>
-        <w:rPr>
-          <w:rFonts w:ascii="Times New Roman" w:hAnsi="Times New Roman" w:cs="Times New Roman"/>
-          <w:sz w:val="26"/>
-          <w:szCs w:val="26"/>
-        </w:rPr>
-        <w:t xml:space="preserve"> 1.</w:t>
+        <w:t>Tần số từ - Tần số văn bản nghịch đảo (TF-IDF)</w:t>
       </w:r>
     </w:p>
     <w:p>
@@ -18105,8 +19083,10 @@
         <w:rPr>
           <w:rStyle w:val="mord"/>
           <w:rFonts w:ascii="Times New Roman" w:hAnsi="Times New Roman" w:cs="Times New Roman"/>
-          <w:sz w:val="26"/>
-          <w:szCs w:val="26"/>
+          <w:color w:val="0D0D0D"/>
+          <w:sz w:val="26"/>
+          <w:szCs w:val="26"/>
+          <w:shd w:val="clear" w:color="auto" w:fill="FFFFFF"/>
           <w:lang w:val="vi-VN"/>
         </w:rPr>
       </w:pPr>
@@ -18119,67 +19099,6 @@
           <w:szCs w:val="26"/>
           <w:shd w:val="clear" w:color="auto" w:fill="FFFFFF"/>
         </w:rPr>
-        <w:t>Hàm logarithm được sử dụng để giảm thiểu ảnh hưởng của các từ phổ biến mà không cung cấp nhiều thông tin quan trọng. Càng cao giá trị IDF, tức là càng hiếm khi từ xuất hiện trong các văn bản, càng được coi là quan trọng và có khả năng phân biệt cao giữa các văn bản.</w:t>
-      </w:r>
-    </w:p>
-    <w:p>
-      <w:pPr>
-        <w:pStyle w:val="ListParagraph"/>
-        <w:numPr>
-          <w:ilvl w:val="0"/>
-          <w:numId w:val="34"/>
-        </w:numPr>
-        <w:spacing w:before="120" w:after="0" w:line="336" w:lineRule="auto"/>
-        <w:jc w:val="both"/>
-        <w:rPr>
-          <w:rStyle w:val="mord"/>
-          <w:rFonts w:ascii="Times New Roman" w:hAnsi="Times New Roman" w:cs="Times New Roman"/>
-          <w:b/>
-          <w:color w:val="0D0D0D"/>
-          <w:sz w:val="26"/>
-          <w:szCs w:val="26"/>
-          <w:shd w:val="clear" w:color="auto" w:fill="FFFFFF"/>
-        </w:rPr>
-      </w:pPr>
-      <w:r>
-        <w:rPr>
-          <w:rStyle w:val="mord"/>
-          <w:rFonts w:ascii="Times New Roman" w:hAnsi="Times New Roman" w:cs="Times New Roman"/>
-          <w:b/>
-          <w:color w:val="0D0D0D"/>
-          <w:sz w:val="26"/>
-          <w:szCs w:val="26"/>
-          <w:shd w:val="clear" w:color="auto" w:fill="FFFFFF"/>
-        </w:rPr>
-        <w:t>Tần số từ - Tần số văn bản nghịch đảo (TF-IDF)</w:t>
-      </w:r>
-    </w:p>
-    <w:p>
-      <w:pPr>
-        <w:pStyle w:val="ListParagraph"/>
-        <w:spacing w:before="120" w:after="0" w:line="336" w:lineRule="auto"/>
-        <w:ind w:firstLine="720"/>
-        <w:jc w:val="both"/>
-        <w:rPr>
-          <w:rStyle w:val="mord"/>
-          <w:rFonts w:ascii="Times New Roman" w:hAnsi="Times New Roman" w:cs="Times New Roman"/>
-          <w:color w:val="0D0D0D"/>
-          <w:sz w:val="26"/>
-          <w:szCs w:val="26"/>
-          <w:shd w:val="clear" w:color="auto" w:fill="FFFFFF"/>
-          <w:lang w:val="vi-VN"/>
-        </w:rPr>
-      </w:pPr>
-      <w:r>
-        <w:rPr>
-          <w:rStyle w:val="mord"/>
-          <w:rFonts w:ascii="Times New Roman" w:hAnsi="Times New Roman" w:cs="Times New Roman"/>
-          <w:color w:val="0D0D0D"/>
-          <w:sz w:val="26"/>
-          <w:szCs w:val="26"/>
-          <w:shd w:val="clear" w:color="auto" w:fill="FFFFFF"/>
-        </w:rPr>
-        <w:lastRenderedPageBreak/>
         <w:t>TF-IDF, viết tắt của "Term Frequency – Inverse Document Frequency", là một chỉ số thống kê thể hiện mức độ quan trọng của một từ trong một văn bản so với một tập hợp các văn bản. Giá trị TF-IDF tăng tương ứng với số lần một từ xuất hiện trong văn bản, nhưng thường được điều chỉnh bằng tần số của từ trong toàn bộ tập hợp các văn bản, giúp điều chỉnh thực tế là một số từ xuất hiện thường xuyên hơn nói chung.</w:t>
       </w:r>
       <w:r>
@@ -18237,7 +19156,7 @@
                     <pic:cNvPicPr/>
                   </pic:nvPicPr>
                   <pic:blipFill>
-                    <a:blip r:embed="rId32">
+                    <a:blip r:embed="rId33">
                       <a:extLst>
                         <a:ext uri="{28A0092B-C50C-407E-A947-70E740481C1C}">
                           <a14:useLocalDpi xmlns:a14="http://schemas.microsoft.com/office/drawing/2010/main" val="0"/>
@@ -18349,18 +19268,86 @@
           <w:szCs w:val="26"/>
           <w:lang w:val="vi-VN"/>
         </w:rPr>
+        <w:lastRenderedPageBreak/>
         <w:tab/>
-        <w:t>TF-IDF (Term Frequency-Inverse Document Frequency) có vai trò quan trọng trong xử lý ngôn ngữ tự nhiên và khai phá dữ liệu văn bản, và được sử dụng rộng rãi trong nhiều ứng dụng như tìm kiếm thông tin, phân loại văn bản, và trích xuất thông tin. Dưới đây là một số vai trò chính của TF-IDF:</w:t>
-      </w:r>
-    </w:p>
-    <w:p>
-      <w:pPr>
-        <w:pStyle w:val="ListParagraph"/>
-        <w:numPr>
-          <w:ilvl w:val="0"/>
-          <w:numId w:val="35"/>
-        </w:numPr>
+        <w:t xml:space="preserve">TF-IDF (Term Frequency-Inverse Document Frequency) có vai trò quan trọng trong xử lý ngôn ngữ tự nhiên và khai phá dữ liệu văn bản, và được sử dụng rộng rãi trong nhiều ứng dụng như tìm kiếm thông tin, phân loại văn bản, và trích xuất thông tin. </w:t>
+      </w:r>
+      <w:r>
+        <w:rPr>
+          <w:rFonts w:ascii="Times New Roman" w:hAnsi="Times New Roman" w:cs="Times New Roman"/>
+          <w:sz w:val="26"/>
+          <w:szCs w:val="26"/>
+          <w:lang w:val="vi-VN"/>
+        </w:rPr>
+        <w:t>TF-IDF giúp xác định những từ khóa quan trọng trong một văn bản bằng cách tăng cường trọng số cho những từ xuất hiện ít trong văn bản đó nhưng xuất hiện nhiều trong các văn bản khác.</w:t>
+      </w:r>
+      <w:r>
+        <w:rPr>
+          <w:rFonts w:ascii="Times New Roman" w:hAnsi="Times New Roman" w:cs="Times New Roman"/>
+          <w:sz w:val="26"/>
+          <w:szCs w:val="26"/>
+          <w:lang w:val="vi-VN"/>
+        </w:rPr>
+        <w:t xml:space="preserve"> </w:t>
+      </w:r>
+      <w:r>
+        <w:rPr>
+          <w:rFonts w:ascii="Times New Roman" w:hAnsi="Times New Roman" w:cs="Times New Roman"/>
+          <w:sz w:val="26"/>
+          <w:szCs w:val="26"/>
+          <w:lang w:val="vi-VN"/>
+        </w:rPr>
+        <w:t xml:space="preserve">Cải thiện hiệu suất tìm </w:t>
+      </w:r>
+      <w:r>
+        <w:rPr>
+          <w:rFonts w:ascii="Times New Roman" w:hAnsi="Times New Roman" w:cs="Times New Roman"/>
+          <w:sz w:val="26"/>
+          <w:szCs w:val="26"/>
+          <w:lang w:val="vi-VN"/>
+        </w:rPr>
+        <w:t>kiếm</w:t>
+      </w:r>
+      <w:r>
+        <w:rPr>
+          <w:rFonts w:ascii="Times New Roman" w:hAnsi="Times New Roman" w:cs="Times New Roman"/>
+          <w:sz w:val="26"/>
+          <w:szCs w:val="26"/>
+        </w:rPr>
+        <w:t xml:space="preserve"> </w:t>
+      </w:r>
+      <w:r>
+        <w:rPr>
+          <w:rFonts w:ascii="Times New Roman" w:hAnsi="Times New Roman" w:cs="Times New Roman"/>
+          <w:sz w:val="26"/>
+          <w:szCs w:val="26"/>
+          <w:lang w:val="vi-VN"/>
+        </w:rPr>
+        <w:t>t</w:t>
+      </w:r>
+      <w:r>
+        <w:rPr>
+          <w:rFonts w:ascii="Times New Roman" w:hAnsi="Times New Roman" w:cs="Times New Roman"/>
+          <w:sz w:val="26"/>
+          <w:szCs w:val="26"/>
+          <w:lang w:val="vi-VN"/>
+        </w:rPr>
+        <w:t>rong các hệ thống tìm kiếm, TF-IDF được sử dụng để đánh giá độ phù hợp của một văn bản với một truy vấn tìm kiếm. Các từ có TF-IDF cao hơn được coi là những từ khóa quan trọng và giúp cải thiện chất lượng kết quả tìm kiếm.</w:t>
+      </w:r>
+      <w:r>
+        <w:rPr>
+          <w:rFonts w:ascii="Times New Roman" w:hAnsi="Times New Roman" w:cs="Times New Roman"/>
+          <w:sz w:val="26"/>
+          <w:szCs w:val="26"/>
+          <w:lang w:val="vi-VN"/>
+        </w:rPr>
+        <w:t xml:space="preserve"> </w:t>
+      </w:r>
+    </w:p>
+    <w:p>
+      <w:pPr>
         <w:spacing w:before="120" w:after="0" w:line="336" w:lineRule="auto"/>
+        <w:ind w:firstLine="360"/>
         <w:jc w:val="both"/>
         <w:rPr>
           <w:rFonts w:ascii="Times New Roman" w:hAnsi="Times New Roman" w:cs="Times New Roman"/>
@@ -18376,13 +19363,23 @@
           <w:szCs w:val="26"/>
           <w:lang w:val="vi-VN"/>
         </w:rPr>
-        <w:t>Xác định từ khóa quan trọng:</w:t>
-      </w:r>
-      <w:r>
-        <w:rPr>
-          <w:rFonts w:ascii="Times New Roman" w:hAnsi="Times New Roman" w:cs="Times New Roman"/>
-          <w:sz w:val="26"/>
-          <w:szCs w:val="26"/>
+        <w:t>C</w:t>
+      </w:r>
+      <w:r>
+        <w:rPr>
+          <w:rFonts w:ascii="Times New Roman" w:hAnsi="Times New Roman" w:cs="Times New Roman"/>
+          <w:sz w:val="26"/>
+          <w:szCs w:val="26"/>
+          <w:lang w:val="vi-VN"/>
+        </w:rPr>
+        <w:t>ác bài toán phân loại văn bản, TF-IDF được sử dụng để biểu diễn các văn bản dưới dạng vector có kích thước cố định. Các mô hình học máy sau đó có thể được huấn luyện trên các vector này để phân loại các văn bản vào các lớp khác nhau.</w:t>
+      </w:r>
+      <w:r>
+        <w:rPr>
+          <w:rFonts w:ascii="Times New Roman" w:hAnsi="Times New Roman" w:cs="Times New Roman"/>
+          <w:sz w:val="26"/>
+          <w:szCs w:val="26"/>
+          <w:lang w:val="vi-VN"/>
         </w:rPr>
         <w:t xml:space="preserve"> </w:t>
       </w:r>
@@ -18393,169 +19390,14 @@
           <w:szCs w:val="26"/>
           <w:lang w:val="vi-VN"/>
         </w:rPr>
-        <w:t>TF-IDF giúp xác định những từ khóa quan trọng trong một văn bản bằng cách tăng cường trọng số cho những từ xuất hiện ít trong văn bản đó nhưng xuất hiện nhiều trong các văn bản khác.</w:t>
-      </w:r>
-    </w:p>
-    <w:p>
-      <w:pPr>
-        <w:pStyle w:val="ListParagraph"/>
-        <w:numPr>
-          <w:ilvl w:val="0"/>
-          <w:numId w:val="35"/>
-        </w:numPr>
-        <w:spacing w:before="120" w:after="0" w:line="336" w:lineRule="auto"/>
-        <w:jc w:val="both"/>
-        <w:rPr>
-          <w:rFonts w:ascii="Times New Roman" w:hAnsi="Times New Roman" w:cs="Times New Roman"/>
-          <w:sz w:val="26"/>
-          <w:szCs w:val="26"/>
-          <w:lang w:val="vi-VN"/>
-        </w:rPr>
-      </w:pPr>
-      <w:r>
-        <w:rPr>
-          <w:rFonts w:ascii="Times New Roman" w:hAnsi="Times New Roman" w:cs="Times New Roman"/>
-          <w:sz w:val="26"/>
-          <w:szCs w:val="26"/>
-          <w:lang w:val="vi-VN"/>
-        </w:rPr>
-        <w:t>Cải thiện hiệu suất tìm kiếm:</w:t>
-      </w:r>
-      <w:r>
-        <w:rPr>
-          <w:rFonts w:ascii="Times New Roman" w:hAnsi="Times New Roman" w:cs="Times New Roman"/>
-          <w:sz w:val="26"/>
-          <w:szCs w:val="26"/>
-        </w:rPr>
-        <w:t xml:space="preserve"> </w:t>
-      </w:r>
-      <w:r>
-        <w:rPr>
-          <w:rFonts w:ascii="Times New Roman" w:hAnsi="Times New Roman" w:cs="Times New Roman"/>
-          <w:sz w:val="26"/>
-          <w:szCs w:val="26"/>
-          <w:lang w:val="vi-VN"/>
-        </w:rPr>
-        <w:t>Trong các hệ thống tìm kiếm, TF-IDF được sử dụng để đánh giá độ phù hợp của một văn bản với một truy vấn tìm kiếm. Các từ có TF-IDF cao hơn được coi là những từ khóa quan trọng và giúp cải thiện chất lượng kết quả tìm kiếm.</w:t>
-      </w:r>
-    </w:p>
-    <w:p>
-      <w:pPr>
-        <w:pStyle w:val="ListParagraph"/>
-        <w:numPr>
-          <w:ilvl w:val="0"/>
-          <w:numId w:val="35"/>
-        </w:numPr>
-        <w:spacing w:before="120" w:after="0" w:line="336" w:lineRule="auto"/>
-        <w:jc w:val="both"/>
-        <w:rPr>
-          <w:rFonts w:ascii="Times New Roman" w:hAnsi="Times New Roman" w:cs="Times New Roman"/>
-          <w:sz w:val="26"/>
-          <w:szCs w:val="26"/>
-          <w:lang w:val="vi-VN"/>
-        </w:rPr>
-      </w:pPr>
-      <w:r>
-        <w:rPr>
-          <w:rFonts w:ascii="Times New Roman" w:hAnsi="Times New Roman" w:cs="Times New Roman"/>
-          <w:sz w:val="26"/>
-          <w:szCs w:val="26"/>
-          <w:lang w:val="vi-VN"/>
-        </w:rPr>
-        <w:t>Phân loại văn bản:</w:t>
-      </w:r>
-      <w:r>
-        <w:rPr>
-          <w:rFonts w:ascii="Times New Roman" w:hAnsi="Times New Roman" w:cs="Times New Roman"/>
-          <w:sz w:val="26"/>
-          <w:szCs w:val="26"/>
-        </w:rPr>
-        <w:t xml:space="preserve"> </w:t>
-      </w:r>
-      <w:r>
-        <w:rPr>
-          <w:rFonts w:ascii="Times New Roman" w:hAnsi="Times New Roman" w:cs="Times New Roman"/>
-          <w:sz w:val="26"/>
-          <w:szCs w:val="26"/>
-          <w:lang w:val="vi-VN"/>
-        </w:rPr>
-        <w:t>Trong các bài toán phân loại văn bản, TF-IDF được sử dụng để biểu diễn các văn bản dưới dạng vector có kích thước cố định. Các mô hình học máy sau đó có thể được huấn luyện trên các vector này để phân loại các văn bản vào các lớp khác nhau.</w:t>
-      </w:r>
-    </w:p>
-    <w:p>
-      <w:pPr>
-        <w:pStyle w:val="ListParagraph"/>
-        <w:numPr>
-          <w:ilvl w:val="0"/>
-          <w:numId w:val="35"/>
-        </w:numPr>
-        <w:spacing w:before="120" w:after="0" w:line="336" w:lineRule="auto"/>
-        <w:jc w:val="both"/>
-        <w:rPr>
-          <w:rFonts w:ascii="Times New Roman" w:hAnsi="Times New Roman" w:cs="Times New Roman"/>
-          <w:sz w:val="26"/>
-          <w:szCs w:val="26"/>
-          <w:lang w:val="vi-VN"/>
-        </w:rPr>
-      </w:pPr>
-      <w:r>
-        <w:rPr>
-          <w:rFonts w:ascii="Times New Roman" w:hAnsi="Times New Roman" w:cs="Times New Roman"/>
-          <w:sz w:val="26"/>
-          <w:szCs w:val="26"/>
-          <w:lang w:val="vi-VN"/>
-        </w:rPr>
-        <w:lastRenderedPageBreak/>
-        <w:t>Trích xuất thông tin:</w:t>
-      </w:r>
-      <w:r>
-        <w:rPr>
-          <w:rFonts w:ascii="Times New Roman" w:hAnsi="Times New Roman" w:cs="Times New Roman"/>
-          <w:sz w:val="26"/>
-          <w:szCs w:val="26"/>
-        </w:rPr>
-        <w:t xml:space="preserve"> </w:t>
-      </w:r>
-      <w:r>
-        <w:rPr>
-          <w:rFonts w:ascii="Times New Roman" w:hAnsi="Times New Roman" w:cs="Times New Roman"/>
-          <w:sz w:val="26"/>
-          <w:szCs w:val="26"/>
-          <w:lang w:val="vi-VN"/>
-        </w:rPr>
         <w:t>TF-IDF có thể được sử dụng để trích xuất thông tin quan trọng từ các văn bản, như trích xuất từ khóa, phát hiện chủ đề hoặc phân loại văn bản vào các danh mục cụ thể.</w:t>
       </w:r>
-    </w:p>
-    <w:p>
-      <w:pPr>
-        <w:pStyle w:val="ListParagraph"/>
-        <w:numPr>
-          <w:ilvl w:val="0"/>
-          <w:numId w:val="35"/>
-        </w:numPr>
-        <w:spacing w:before="120" w:after="0" w:line="336" w:lineRule="auto"/>
-        <w:jc w:val="both"/>
-        <w:rPr>
-          <w:rFonts w:ascii="Times New Roman" w:hAnsi="Times New Roman" w:cs="Times New Roman"/>
-          <w:sz w:val="26"/>
-          <w:szCs w:val="26"/>
-          <w:lang w:val="vi-VN"/>
-        </w:rPr>
-      </w:pPr>
-      <w:r>
-        <w:rPr>
-          <w:rFonts w:ascii="Times New Roman" w:hAnsi="Times New Roman" w:cs="Times New Roman"/>
-          <w:sz w:val="26"/>
-          <w:szCs w:val="26"/>
-          <w:lang w:val="vi-VN"/>
-        </w:rPr>
-        <w:t>Loại bỏ từ không quan trọng:</w:t>
-      </w:r>
-      <w:r>
-        <w:rPr>
-          <w:rFonts w:ascii="Times New Roman" w:hAnsi="Times New Roman" w:cs="Times New Roman"/>
-          <w:sz w:val="26"/>
-          <w:szCs w:val="26"/>
+      <w:r>
+        <w:rPr>
+          <w:rFonts w:ascii="Times New Roman" w:hAnsi="Times New Roman" w:cs="Times New Roman"/>
+          <w:sz w:val="26"/>
+          <w:szCs w:val="26"/>
+          <w:lang w:val="vi-VN"/>
         </w:rPr>
         <w:t xml:space="preserve"> </w:t>
       </w:r>
@@ -18679,7 +19521,7 @@
           <w:sz w:val="26"/>
           <w:szCs w:val="26"/>
         </w:rPr>
-        <w:t>: TF-IDF không chỉ đơn giản là đếm số lần xuất hiện của một từ trong một tài liệu mà còn xem xét tần suất của từ đó so với tần suất của nó trong tập hợp các tài liệu khác. Điều này giúp làm nổi bật những từ quan trọng trong một tài liệu cụ thể so với các từ thông thường.</w:t>
+        <w:t>: TF-IDF không chỉ đơn giản là đếm số lần xuất hiện của một từ trong một tài liệu mà còn xem xét tần suất của từ đó so với tần suất trong tập hợp các tài liệu khác. Điều này giúp làm nổi bật những từ quan trọng trong một tài liệu cụ thể so với các từ thông thường.</w:t>
       </w:r>
     </w:p>
     <w:p>
@@ -18735,6 +19577,7 @@
           <w:sz w:val="26"/>
           <w:szCs w:val="26"/>
         </w:rPr>
+        <w:lastRenderedPageBreak/>
         <w:t>Đa dạng phương pháp</w:t>
       </w:r>
       <w:r>
@@ -18838,7 +19681,7 @@
           <w:sz w:val="26"/>
           <w:szCs w:val="26"/>
         </w:rPr>
-        <w:t>: TF-IDF không xem xét ngữ cảnh của từ trong văn bản. Điều này có nghĩa là nó có thể bỏ qua mối quan hệ giữa các từ hoặc không xử lý tốt trong các trường hợp cụ thể.</w:t>
+        <w:t>: TF-IDF không xem xét ngữ cảnh của từ trong văn bản. Điều này có nghĩa là có thể bỏ qua mối quan hệ giữa các từ hoặc không xử lý tốt trong các trường hợp cụ thể.</w:t>
       </w:r>
     </w:p>
     <w:p>
@@ -18862,7 +19705,6 @@
           <w:sz w:val="26"/>
           <w:szCs w:val="26"/>
         </w:rPr>
-        <w:lastRenderedPageBreak/>
         <w:t>Không xử lý đồng nghĩa và từ đồng nghĩa</w:t>
       </w:r>
       <w:r>
@@ -18882,8 +19724,6 @@
         <w:jc w:val="both"/>
         <w:rPr>
           <w:rFonts w:ascii="Times New Roman" w:hAnsi="Times New Roman" w:cs="Times New Roman"/>
-          <w:b/>
-          <w:bCs/>
           <w:sz w:val="26"/>
           <w:szCs w:val="26"/>
           <w:lang w:val="vi-VN"/>
@@ -18905,28 +19745,15 @@
           <w:sz w:val="26"/>
           <w:szCs w:val="26"/>
         </w:rPr>
-        <w:t>: Trong trường hợp các văn bản ngắn, TF-IDF có thể không hiệu quả vì sự hiện diện và tần suất của từ không đủ để phản ánh tầm quan trọng của chúng.</w:t>
-      </w:r>
-    </w:p>
-    <w:p>
-      <w:pPr>
-        <w:spacing w:before="120" w:after="0" w:line="336" w:lineRule="auto"/>
-        <w:ind w:firstLine="360"/>
-        <w:jc w:val="both"/>
-        <w:rPr>
-          <w:rFonts w:ascii="Times New Roman" w:hAnsi="Times New Roman" w:cs="Times New Roman"/>
-          <w:sz w:val="26"/>
-          <w:szCs w:val="26"/>
-          <w:lang w:val="vi-VN"/>
-        </w:rPr>
-      </w:pPr>
-      <w:r>
-        <w:rPr>
-          <w:rFonts w:ascii="Times New Roman" w:hAnsi="Times New Roman" w:cs="Times New Roman"/>
-          <w:sz w:val="26"/>
-          <w:szCs w:val="26"/>
-        </w:rPr>
-        <w:t>Mặc dù có nhược điểm nhất định, TF-IDF vẫn là một phương pháp mạnh mẽ và phổ biến trong xử lý ngôn ngữ tự nhiên, đặc biệt là trong các ứng dụng như tìm kiếm thông tin và phân loại văn bản.</w:t>
+        <w:t>: Trong trường hợp các văn bản ngắn, TF-IDF có thể không hiệu quả vì sự hiện diện và tần suất của từ không đủ để phản ánh tầm quan trọng của chúng</w:t>
+      </w:r>
+      <w:r>
+        <w:rPr>
+          <w:rFonts w:ascii="Times New Roman" w:hAnsi="Times New Roman" w:cs="Times New Roman"/>
+          <w:sz w:val="26"/>
+          <w:szCs w:val="26"/>
+        </w:rPr>
+        <w:t>.</w:t>
       </w:r>
     </w:p>
     <w:p>
@@ -19048,7 +19875,7 @@
           <w:szCs w:val="26"/>
           <w:lang w:val="vi-VN"/>
         </w:rPr>
-        <w:t xml:space="preserve">ịnh lý Bayes về xác suất, được sử dụng để đưa ra dự đoán và phân loại dữ liệu dựa trên thông tin quan sát và thống kê từ dữ liệu. NBC là một trong những thuật toán phổ biến trong lĩnh vực Machine Learning, được áp dụng rộng rãi để tạo ra các dự đoán chính xác từ tập dữ liệu thu thập được. Thuật toán này được đánh giá cao vì tính dễ hiểu và độ chính xác cao của nó. NBC thuộc nhóm thuật toán Học có </w:t>
+        <w:t xml:space="preserve">ịnh lý Bayes về xác suất, được sử dụng để đưa ra dự đoán và phân loại dữ liệu dựa trên thông tin quan sát và thống kê từ dữ liệu. NBC là một trong những thuật toán phổ biến trong lĩnh vực Machine Learning, được áp dụng rộng rãi để tạo ra các dự đoán chính xác từ tập dữ liệu thu thập được. Thuật toán này được đánh giá cao vì tính dễ hiểu và độ chính xác cao. NBC thuộc nhóm thuật toán Học có </w:t>
       </w:r>
       <w:r>
         <w:rPr>
@@ -19065,7 +19892,25 @@
           <w:szCs w:val="26"/>
           <w:lang w:val="vi-VN"/>
         </w:rPr>
-        <w:t xml:space="preserve"> (Supervised Machine Learning Algorithms), nghĩa là nó học từ các ví dụ được cung cấp từ các mẫu dữ liệu đã biết trước.</w:t>
+        <w:t xml:space="preserve"> (Supervised Machine Learning Algorithms), nghĩa là </w:t>
+      </w:r>
+      <w:r>
+        <w:rPr>
+          <w:rFonts w:ascii="Times New Roman" w:hAnsi="Times New Roman" w:cs="Times New Roman"/>
+          <w:sz w:val="26"/>
+          <w:szCs w:val="26"/>
+          <w:lang w:val="vi-VN"/>
+        </w:rPr>
+        <w:t>thuật toán</w:t>
+      </w:r>
+      <w:r>
+        <w:rPr>
+          <w:rFonts w:ascii="Times New Roman" w:hAnsi="Times New Roman" w:cs="Times New Roman"/>
+          <w:sz w:val="26"/>
+          <w:szCs w:val="26"/>
+          <w:lang w:val="vi-VN"/>
+        </w:rPr>
+        <w:t xml:space="preserve"> học từ các ví dụ được cung cấp từ các mẫu dữ liệu đã biết trước.</w:t>
       </w:r>
     </w:p>
     <w:p>
@@ -19087,7 +19932,7 @@
           <w:szCs w:val="26"/>
           <w:lang w:val="vi-VN"/>
         </w:rPr>
-        <w:t xml:space="preserve">Định lý Bayes cho phép tính xác suất xảy ra của một sự kiện ngẫu nhiên A khi biết sự kiện liên quan B đã xảy ra. Xác suất này được ký hiệu là P(A|B), và đọc là “xác suất của A nếu có B”. Đại lượng này được gọi xác suất có điều kiện hay xác suất hậu nghiệm vì nó được rút ra từ giá trị được cho của B hoặc phụ thuộc vào giá trị </w:t>
+        <w:t xml:space="preserve">Định lý Bayes cho phép tính xác suất xảy ra của một sự kiện ngẫu nhiên A khi biết sự kiện liên quan B đã xảy ra. Xác suất này được ký hiệu là P(A|B), và đọc là “xác suất của A nếu có B”. Đại lượng này được gọi xác suất có điều kiện hay xác suất hậu nghiệm vì được rút ra từ giá trị được cho của B hoặc phụ thuộc vào giá trị </w:t>
       </w:r>
       <w:r>
         <w:rPr>
@@ -19116,6 +19961,7 @@
           <w:szCs w:val="26"/>
           <w:lang w:val="vi-VN"/>
         </w:rPr>
+        <w:lastRenderedPageBreak/>
         <w:drawing>
           <wp:anchor distT="0" distB="0" distL="114300" distR="114300" simplePos="0" relativeHeight="251670528" behindDoc="0" locked="0" layoutInCell="1" allowOverlap="1" wp14:anchorId="6DD45C92" wp14:editId="45DA9F12">
             <wp:simplePos x="0" y="0"/>
@@ -19140,7 +19986,7 @@
                     <pic:cNvPicPr/>
                   </pic:nvPicPr>
                   <pic:blipFill>
-                    <a:blip r:embed="rId33">
+                    <a:blip r:embed="rId34">
                       <a:extLst>
                         <a:ext uri="{28A0092B-C50C-407E-A947-70E740481C1C}">
                           <a14:useLocalDpi xmlns:a14="http://schemas.microsoft.com/office/drawing/2010/main" val="0"/>
@@ -19196,7 +20042,7 @@
           <w:sz w:val="26"/>
           <w:szCs w:val="26"/>
         </w:rPr>
-        <w:t>Xác suất xảy ra A của riêng nó, không quan tâm đến B. Kí hiệu là P(A).</w:t>
+        <w:t>Xác suất xảy ra A, không quan tâm đến B. Kí hiệu là P(A).</w:t>
       </w:r>
     </w:p>
     <w:p>
@@ -19220,7 +20066,7 @@
           <w:sz w:val="26"/>
           <w:szCs w:val="26"/>
         </w:rPr>
-        <w:t>Xác suất xảy ra B của riêng nó, không quan tâm đến A. Kí hiệu là P(B).</w:t>
+        <w:t>Xác suất xảy ra B, không quan tâm đến A. Kí hiệu là P(B).</w:t>
       </w:r>
     </w:p>
     <w:p>
@@ -19244,7 +20090,6 @@
           <w:sz w:val="26"/>
           <w:szCs w:val="26"/>
         </w:rPr>
-        <w:lastRenderedPageBreak/>
         <w:t>Xác suất xảy ra B khi biết A xảy ra. Kí hiệu là P(B|A). Đại lượng này gọi là khả</w:t>
       </w:r>
       <w:r>
@@ -19292,7 +20137,18 @@
           <w:szCs w:val="26"/>
           <w:lang w:val="vi-VN"/>
         </w:rPr>
-        <w:t>Cách hoạt động của</w:t>
+        <w:t>Các bước</w:t>
+      </w:r>
+      <w:r>
+        <w:rPr>
+          <w:rFonts w:ascii="Times New Roman" w:hAnsi="Times New Roman" w:cs="Times New Roman"/>
+          <w:b/>
+          <w:bCs/>
+          <w:sz w:val="26"/>
+          <w:szCs w:val="26"/>
+          <w:lang w:val="vi-VN"/>
+        </w:rPr>
+        <w:t xml:space="preserve"> hoạt động của</w:t>
       </w:r>
       <w:r>
         <w:rPr>
@@ -19341,15 +20197,33 @@
           <w:szCs w:val="26"/>
           <w:lang w:val="vi-VN"/>
         </w:rPr>
-        <w:t xml:space="preserve"> của thuật toán Naive Bayes dựa trên định lý Bayes về xác suất. Thuật toán này giả định rằng các đặc trưng đầu vào độc lập với nhau, tức là sự xuất hiện của một đặc trưng không phụ thuộc vào sự xuất hiện của các đặc trưng khác. Dựa trên giả định này, Naive Bayes tính toán xác suất của một lớp dựa trên các đặc trưng của mẫu dữ liệu.</w:t>
+        <w:t xml:space="preserve"> của thuật toán Naive Bayes dựa trên định lý Bayes về xác suất. Thuật toán này giả định rằng các đặc trưng đầu vào độc lập với nhau, tức là sự xuất hiện của một đặc trưng không phụ thuộc vào sự xuất hiện của các đặc trưng khác.</w:t>
+      </w:r>
+      <w:r>
+        <w:rPr>
+          <w:rFonts w:ascii="Times New Roman" w:hAnsi="Times New Roman" w:cs="Times New Roman"/>
+          <w:sz w:val="26"/>
+          <w:szCs w:val="26"/>
+          <w:lang w:val="vi-VN"/>
+        </w:rPr>
+        <w:t xml:space="preserve"> </w:t>
+      </w:r>
+      <w:r>
+        <w:rPr>
+          <w:rFonts w:ascii="Times New Roman" w:hAnsi="Times New Roman" w:cs="Times New Roman"/>
+          <w:sz w:val="26"/>
+          <w:szCs w:val="26"/>
+          <w:lang w:val="vi-VN"/>
+        </w:rPr>
+        <w:t>Dựa trên giả định này, Naive Bayes tính toán xác suất của một lớp dựa trên các đặc trưng của mẫu dữ liệu.</w:t>
       </w:r>
     </w:p>
     <w:p>
       <w:pPr>
         <w:pStyle w:val="ListParagraph"/>
         <w:numPr>
-          <w:ilvl w:val="0"/>
-          <w:numId w:val="49"/>
+          <w:ilvl w:val="1"/>
+          <w:numId w:val="63"/>
         </w:numPr>
         <w:spacing w:before="120" w:after="0" w:line="336" w:lineRule="auto"/>
         <w:jc w:val="both"/>
@@ -19369,19 +20243,32 @@
           <w:bCs/>
           <w:sz w:val="26"/>
           <w:szCs w:val="26"/>
-        </w:rPr>
-        <w:t>Quy</w:t>
-      </w:r>
-      <w:r>
-        <w:rPr>
-          <w:rFonts w:ascii="Times New Roman" w:hAnsi="Times New Roman" w:cs="Times New Roman"/>
-          <w:b/>
-          <w:bCs/>
-          <w:sz w:val="26"/>
-          <w:szCs w:val="26"/>
-          <w:lang w:val="vi-VN"/>
-        </w:rPr>
-        <w:t xml:space="preserve"> trình hoạt động của mô hình Naive Bayes</w:t>
+          <w:lang w:val="vi-VN"/>
+        </w:rPr>
+        <w:t>Xác định các đặc trưng</w:t>
+      </w:r>
+    </w:p>
+    <w:p>
+      <w:pPr>
+        <w:pStyle w:val="ListParagraph"/>
+        <w:spacing w:before="120" w:after="0" w:line="336" w:lineRule="auto"/>
+        <w:ind w:left="360" w:firstLine="360"/>
+        <w:jc w:val="both"/>
+        <w:rPr>
+          <w:rFonts w:ascii="Times New Roman" w:hAnsi="Times New Roman" w:cs="Times New Roman"/>
+          <w:sz w:val="26"/>
+          <w:szCs w:val="26"/>
+          <w:lang w:val="vi-VN"/>
+        </w:rPr>
+      </w:pPr>
+      <w:r>
+        <w:rPr>
+          <w:rFonts w:ascii="Times New Roman" w:hAnsi="Times New Roman" w:cs="Times New Roman"/>
+          <w:sz w:val="26"/>
+          <w:szCs w:val="26"/>
+          <w:lang w:val="vi-VN"/>
+        </w:rPr>
+        <w:t>Đầu tiên, thuật toán cần xác định các đặc trưng hoặc thuộc tính của dữ liệu. Ví dụ, trong bài toán phân loại email, các đặc trưng có thể bao gồm từ vựng xuất hiện trong email, số lượng từ trong email, hoặc các đặc điểm của email như độ dài, tỷ lệ các ký tự in hoa, v.v.</w:t>
       </w:r>
     </w:p>
     <w:p>
@@ -19389,42 +20276,63 @@
         <w:pStyle w:val="ListParagraph"/>
         <w:numPr>
           <w:ilvl w:val="1"/>
-          <w:numId w:val="48"/>
+          <w:numId w:val="63"/>
         </w:numPr>
         <w:spacing w:before="120" w:after="0" w:line="336" w:lineRule="auto"/>
         <w:jc w:val="both"/>
         <w:rPr>
           <w:rFonts w:ascii="Times New Roman" w:hAnsi="Times New Roman" w:cs="Times New Roman"/>
-          <w:sz w:val="26"/>
-          <w:szCs w:val="26"/>
-          <w:lang w:val="vi-VN"/>
-        </w:rPr>
-      </w:pPr>
-      <w:r>
-        <w:rPr>
-          <w:rFonts w:ascii="Times New Roman" w:hAnsi="Times New Roman" w:cs="Times New Roman"/>
-          <w:sz w:val="26"/>
-          <w:szCs w:val="26"/>
-          <w:lang w:val="vi-VN"/>
-        </w:rPr>
-        <w:t>Xác định các đặc trưng:</w:t>
-      </w:r>
-      <w:r>
-        <w:rPr>
-          <w:rFonts w:ascii="Times New Roman" w:hAnsi="Times New Roman" w:cs="Times New Roman"/>
-          <w:sz w:val="26"/>
-          <w:szCs w:val="26"/>
-        </w:rPr>
-        <w:t xml:space="preserve"> </w:t>
-      </w:r>
-      <w:r>
-        <w:rPr>
-          <w:rFonts w:ascii="Times New Roman" w:hAnsi="Times New Roman" w:cs="Times New Roman"/>
-          <w:sz w:val="26"/>
-          <w:szCs w:val="26"/>
-          <w:lang w:val="vi-VN"/>
-        </w:rPr>
-        <w:t>Đầu tiên, thuật toán cần xác định các đặc trưng hoặc thuộc tính của dữ liệu. Ví dụ, trong bài toán phân loại email, các đặc trưng có thể bao gồm từ vựng xuất hiện trong email, số lượng từ trong email, hoặc các đặc điểm của email như độ dài, tỷ lệ các ký tự in hoa, v.v.</w:t>
+          <w:b/>
+          <w:bCs/>
+          <w:sz w:val="26"/>
+          <w:szCs w:val="26"/>
+          <w:lang w:val="vi-VN"/>
+        </w:rPr>
+      </w:pPr>
+      <w:r>
+        <w:rPr>
+          <w:rFonts w:ascii="Times New Roman" w:hAnsi="Times New Roman" w:cs="Times New Roman"/>
+          <w:b/>
+          <w:bCs/>
+          <w:sz w:val="26"/>
+          <w:szCs w:val="26"/>
+          <w:lang w:val="vi-VN"/>
+        </w:rPr>
+        <w:t xml:space="preserve">Tính toán xác suất của mỗi </w:t>
+      </w:r>
+      <w:r>
+        <w:rPr>
+          <w:rFonts w:ascii="Times New Roman" w:hAnsi="Times New Roman" w:cs="Times New Roman"/>
+          <w:b/>
+          <w:bCs/>
+          <w:sz w:val="26"/>
+          <w:szCs w:val="26"/>
+          <w:lang w:val="vi-VN"/>
+        </w:rPr>
+        <w:t>lớp</w:t>
+      </w:r>
+    </w:p>
+    <w:p>
+      <w:pPr>
+        <w:pStyle w:val="ListParagraph"/>
+        <w:spacing w:before="120" w:after="0" w:line="336" w:lineRule="auto"/>
+        <w:ind w:left="360" w:firstLine="360"/>
+        <w:jc w:val="both"/>
+        <w:rPr>
+          <w:rFonts w:ascii="Times New Roman" w:hAnsi="Times New Roman" w:cs="Times New Roman"/>
+          <w:sz w:val="26"/>
+          <w:szCs w:val="26"/>
+          <w:lang w:val="vi-VN"/>
+        </w:rPr>
+      </w:pPr>
+      <w:r>
+        <w:rPr>
+          <w:rFonts w:ascii="Times New Roman" w:hAnsi="Times New Roman" w:cs="Times New Roman"/>
+          <w:sz w:val="26"/>
+          <w:szCs w:val="26"/>
+          <w:lang w:val="vi-VN"/>
+        </w:rPr>
+        <w:t>Naive Bayes tính toán xác suất của mỗi lớp dựa trên các đặc trưng của mẫu dữ liệu. Đối với mỗi lớp, tính toán xác suất có điều kiện của mỗi đặc trưng dựa trên dữ liệu huấn luyện.</w:t>
       </w:r>
     </w:p>
     <w:p>
@@ -19432,42 +20340,52 @@
         <w:pStyle w:val="ListParagraph"/>
         <w:numPr>
           <w:ilvl w:val="1"/>
-          <w:numId w:val="48"/>
+          <w:numId w:val="63"/>
         </w:numPr>
         <w:spacing w:before="120" w:after="0" w:line="336" w:lineRule="auto"/>
         <w:jc w:val="both"/>
         <w:rPr>
           <w:rFonts w:ascii="Times New Roman" w:hAnsi="Times New Roman" w:cs="Times New Roman"/>
-          <w:sz w:val="26"/>
-          <w:szCs w:val="26"/>
-          <w:lang w:val="vi-VN"/>
-        </w:rPr>
-      </w:pPr>
-      <w:r>
-        <w:rPr>
-          <w:rFonts w:ascii="Times New Roman" w:hAnsi="Times New Roman" w:cs="Times New Roman"/>
-          <w:sz w:val="26"/>
-          <w:szCs w:val="26"/>
-          <w:lang w:val="vi-VN"/>
-        </w:rPr>
-        <w:t>Tính toán xác suất của mỗi lớp:</w:t>
-      </w:r>
-      <w:r>
-        <w:rPr>
-          <w:rFonts w:ascii="Times New Roman" w:hAnsi="Times New Roman" w:cs="Times New Roman"/>
-          <w:sz w:val="26"/>
-          <w:szCs w:val="26"/>
-        </w:rPr>
-        <w:t xml:space="preserve"> </w:t>
-      </w:r>
-      <w:r>
-        <w:rPr>
-          <w:rFonts w:ascii="Times New Roman" w:hAnsi="Times New Roman" w:cs="Times New Roman"/>
-          <w:sz w:val="26"/>
-          <w:szCs w:val="26"/>
-          <w:lang w:val="vi-VN"/>
-        </w:rPr>
-        <w:t>Naive Bayes tính toán xác suất của mỗi lớp dựa trên các đặc trưng của mẫu dữ liệu. Đối với mỗi lớp, nó tính toán xác suất có điều kiện của mỗi đặc trưng dựa trên dữ liệu huấn luyện.</w:t>
+          <w:b/>
+          <w:bCs/>
+          <w:sz w:val="26"/>
+          <w:szCs w:val="26"/>
+          <w:lang w:val="vi-VN"/>
+        </w:rPr>
+      </w:pPr>
+      <w:r>
+        <w:rPr>
+          <w:rFonts w:ascii="Times New Roman" w:hAnsi="Times New Roman" w:cs="Times New Roman"/>
+          <w:b/>
+          <w:bCs/>
+          <w:sz w:val="26"/>
+          <w:szCs w:val="26"/>
+          <w:lang w:val="vi-VN"/>
+        </w:rPr>
+        <w:t>Áp dụng định lý Bayes</w:t>
+      </w:r>
+    </w:p>
+    <w:p>
+      <w:pPr>
+        <w:pStyle w:val="ListParagraph"/>
+        <w:spacing w:before="120" w:after="0" w:line="336" w:lineRule="auto"/>
+        <w:ind w:left="360" w:firstLine="360"/>
+        <w:jc w:val="both"/>
+        <w:rPr>
+          <w:rFonts w:ascii="Times New Roman" w:hAnsi="Times New Roman" w:cs="Times New Roman"/>
+          <w:sz w:val="26"/>
+          <w:szCs w:val="26"/>
+          <w:lang w:val="vi-VN"/>
+        </w:rPr>
+      </w:pPr>
+      <w:r>
+        <w:rPr>
+          <w:rFonts w:ascii="Times New Roman" w:hAnsi="Times New Roman" w:cs="Times New Roman"/>
+          <w:sz w:val="26"/>
+          <w:szCs w:val="26"/>
+          <w:lang w:val="vi-VN"/>
+        </w:rPr>
+        <w:t>Sau khi tính toán xác suất có điều kiện cho mỗi lớp, Naive Bayes áp dụng định lý Bayes để tính toán xác suất của mỗi lớp dựa trên các đặc trưng của mẫu dữ liệu. Điều này giúp dự đoán xác suất của mỗi lớp cho mẫu dữ liệu mới.</w:t>
       </w:r>
     </w:p>
     <w:p>
@@ -19475,42 +20393,71 @@
         <w:pStyle w:val="ListParagraph"/>
         <w:numPr>
           <w:ilvl w:val="1"/>
-          <w:numId w:val="48"/>
+          <w:numId w:val="63"/>
         </w:numPr>
         <w:spacing w:before="120" w:after="0" w:line="336" w:lineRule="auto"/>
         <w:jc w:val="both"/>
         <w:rPr>
           <w:rFonts w:ascii="Times New Roman" w:hAnsi="Times New Roman" w:cs="Times New Roman"/>
-          <w:sz w:val="26"/>
-          <w:szCs w:val="26"/>
-          <w:lang w:val="vi-VN"/>
-        </w:rPr>
-      </w:pPr>
-      <w:r>
-        <w:rPr>
-          <w:rFonts w:ascii="Times New Roman" w:hAnsi="Times New Roman" w:cs="Times New Roman"/>
-          <w:sz w:val="26"/>
-          <w:szCs w:val="26"/>
-          <w:lang w:val="vi-VN"/>
-        </w:rPr>
-        <w:t>Áp dụng định lý Bayes:</w:t>
-      </w:r>
-      <w:r>
-        <w:rPr>
-          <w:rFonts w:ascii="Times New Roman" w:hAnsi="Times New Roman" w:cs="Times New Roman"/>
-          <w:sz w:val="26"/>
-          <w:szCs w:val="26"/>
-        </w:rPr>
-        <w:t xml:space="preserve"> </w:t>
-      </w:r>
-      <w:r>
-        <w:rPr>
-          <w:rFonts w:ascii="Times New Roman" w:hAnsi="Times New Roman" w:cs="Times New Roman"/>
-          <w:sz w:val="26"/>
-          <w:szCs w:val="26"/>
-          <w:lang w:val="vi-VN"/>
-        </w:rPr>
-        <w:t>Sau khi tính toán xác suất có điều kiện cho mỗi lớp, Naive Bayes áp dụng định lý Bayes để tính toán xác suất của mỗi lớp dựa trên các đặc trưng của mẫu dữ liệu. Điều này giúp dự đoán xác suất của mỗi lớp cho mẫu dữ liệu mới.</w:t>
+          <w:b/>
+          <w:bCs/>
+          <w:sz w:val="26"/>
+          <w:szCs w:val="26"/>
+          <w:lang w:val="vi-VN"/>
+        </w:rPr>
+      </w:pPr>
+      <w:r>
+        <w:rPr>
+          <w:rFonts w:ascii="Times New Roman" w:hAnsi="Times New Roman" w:cs="Times New Roman"/>
+          <w:b/>
+          <w:bCs/>
+          <w:sz w:val="26"/>
+          <w:szCs w:val="26"/>
+          <w:lang w:val="vi-VN"/>
+        </w:rPr>
+        <w:t>Chọn lớp có xác suất cao nhất</w:t>
+      </w:r>
+    </w:p>
+    <w:p>
+      <w:pPr>
+        <w:pStyle w:val="ListParagraph"/>
+        <w:spacing w:before="120" w:after="0" w:line="336" w:lineRule="auto"/>
+        <w:ind w:left="360" w:firstLine="360"/>
+        <w:jc w:val="both"/>
+        <w:rPr>
+          <w:rFonts w:ascii="Times New Roman" w:hAnsi="Times New Roman" w:cs="Times New Roman"/>
+          <w:sz w:val="26"/>
+          <w:szCs w:val="26"/>
+          <w:lang w:val="vi-VN"/>
+        </w:rPr>
+      </w:pPr>
+      <w:r>
+        <w:rPr>
+          <w:rFonts w:ascii="Times New Roman" w:hAnsi="Times New Roman" w:cs="Times New Roman"/>
+          <w:sz w:val="26"/>
+          <w:szCs w:val="26"/>
+          <w:lang w:val="vi-VN"/>
+        </w:rPr>
+        <w:lastRenderedPageBreak/>
+        <w:t xml:space="preserve">Naive Bayes chọn lớp có xác suất cao nhất là lớp dự đoán cho mẫu dữ liệu. </w:t>
+      </w:r>
+      <w:r>
+        <w:rPr>
+          <w:rFonts w:ascii="Times New Roman" w:hAnsi="Times New Roman" w:cs="Times New Roman"/>
+          <w:sz w:val="26"/>
+          <w:szCs w:val="26"/>
+          <w:lang w:val="vi-VN"/>
+        </w:rPr>
+        <w:t>X</w:t>
+      </w:r>
+      <w:r>
+        <w:rPr>
+          <w:rFonts w:ascii="Times New Roman" w:hAnsi="Times New Roman" w:cs="Times New Roman"/>
+          <w:sz w:val="26"/>
+          <w:szCs w:val="26"/>
+          <w:lang w:val="vi-VN"/>
+        </w:rPr>
+        <w:t>ác định lớp mà mẫu dữ liệu có xác suất cao nhất thuộc vào và gán lớp đó cho dự đoán cuối cùng.</w:t>
       </w:r>
     </w:p>
     <w:p>
@@ -19518,52 +20465,36 @@
         <w:pStyle w:val="ListParagraph"/>
         <w:numPr>
           <w:ilvl w:val="1"/>
-          <w:numId w:val="48"/>
+          <w:numId w:val="63"/>
         </w:numPr>
         <w:spacing w:before="120" w:after="0" w:line="336" w:lineRule="auto"/>
         <w:jc w:val="both"/>
         <w:rPr>
           <w:rFonts w:ascii="Times New Roman" w:hAnsi="Times New Roman" w:cs="Times New Roman"/>
-          <w:sz w:val="26"/>
-          <w:szCs w:val="26"/>
-          <w:lang w:val="vi-VN"/>
-        </w:rPr>
-      </w:pPr>
-      <w:r>
-        <w:rPr>
-          <w:rFonts w:ascii="Times New Roman" w:hAnsi="Times New Roman" w:cs="Times New Roman"/>
-          <w:sz w:val="26"/>
-          <w:szCs w:val="26"/>
-          <w:lang w:val="vi-VN"/>
-        </w:rPr>
-        <w:t>Chọn lớp có xác suất cao nhất:</w:t>
-      </w:r>
-      <w:r>
-        <w:rPr>
-          <w:rFonts w:ascii="Times New Roman" w:hAnsi="Times New Roman" w:cs="Times New Roman"/>
-          <w:sz w:val="26"/>
-          <w:szCs w:val="26"/>
-        </w:rPr>
-        <w:t xml:space="preserve"> </w:t>
-      </w:r>
-      <w:r>
-        <w:rPr>
-          <w:rFonts w:ascii="Times New Roman" w:hAnsi="Times New Roman" w:cs="Times New Roman"/>
-          <w:sz w:val="26"/>
-          <w:szCs w:val="26"/>
-          <w:lang w:val="vi-VN"/>
-        </w:rPr>
-        <w:t>Naive Bayes chọn lớp có xác suất cao nhất là lớp dự đoán cho mẫu dữ liệu. Nó xác định lớp mà mẫu dữ liệu có xác suất cao nhất thuộc vào và gán lớp đó cho dự đoán cuối cùng.</w:t>
+          <w:b/>
+          <w:bCs/>
+          <w:sz w:val="26"/>
+          <w:szCs w:val="26"/>
+          <w:lang w:val="vi-VN"/>
+        </w:rPr>
+      </w:pPr>
+      <w:r>
+        <w:rPr>
+          <w:rFonts w:ascii="Times New Roman" w:hAnsi="Times New Roman" w:cs="Times New Roman"/>
+          <w:b/>
+          <w:bCs/>
+          <w:sz w:val="26"/>
+          <w:szCs w:val="26"/>
+          <w:lang w:val="vi-VN"/>
+        </w:rPr>
+        <w:t>Đưa ra dự đoán</w:t>
       </w:r>
     </w:p>
     <w:p>
       <w:pPr>
         <w:pStyle w:val="ListParagraph"/>
-        <w:numPr>
-          <w:ilvl w:val="1"/>
-          <w:numId w:val="48"/>
-        </w:numPr>
         <w:spacing w:before="120" w:after="0" w:line="336" w:lineRule="auto"/>
+        <w:ind w:left="360" w:firstLine="360"/>
         <w:jc w:val="both"/>
         <w:rPr>
           <w:rFonts w:ascii="Times New Roman" w:hAnsi="Times New Roman" w:cs="Times New Roman"/>
@@ -19579,24 +20510,7 @@
           <w:szCs w:val="26"/>
           <w:lang w:val="vi-VN"/>
         </w:rPr>
-        <w:t>Đưa ra dự đoán:</w:t>
-      </w:r>
-      <w:r>
-        <w:rPr>
-          <w:rFonts w:ascii="Times New Roman" w:hAnsi="Times New Roman" w:cs="Times New Roman"/>
-          <w:sz w:val="26"/>
-          <w:szCs w:val="26"/>
-        </w:rPr>
-        <w:t xml:space="preserve"> </w:t>
-      </w:r>
-      <w:r>
-        <w:rPr>
-          <w:rFonts w:ascii="Times New Roman" w:hAnsi="Times New Roman" w:cs="Times New Roman"/>
-          <w:sz w:val="26"/>
-          <w:szCs w:val="26"/>
-          <w:lang w:val="vi-VN"/>
-        </w:rPr>
-        <w:t>Cuối cùng, thuật toán đưa ra dự đoán bằng cách gán lớp có xác suất cao nhất cho mẫu dữ liệu. Điều này có nghĩa là nó xác định lớp mà mẫu dữ liệu được phân loại vào và đưa ra dự đoán tương ứng.</w:t>
+        <w:t>Cuối cùng, thuật toán đưa ra dự đoán bằng cách gán lớp có xác suất cao nhất cho mẫu dữ liệu. Điều này có nghĩa là xác định lớp mà mẫu dữ liệu được phân loại vào và đưa ra dự đoán tương ứng.</w:t>
       </w:r>
     </w:p>
     <w:p>
@@ -19671,209 +20585,163 @@
     <w:p>
       <w:pPr>
         <w:pStyle w:val="ListParagraph"/>
-        <w:numPr>
-          <w:ilvl w:val="0"/>
-          <w:numId w:val="50"/>
-        </w:numPr>
         <w:spacing w:before="120" w:after="0" w:line="336" w:lineRule="auto"/>
+        <w:ind w:firstLine="350"/>
         <w:jc w:val="both"/>
         <w:rPr>
           <w:rFonts w:ascii="Times New Roman" w:hAnsi="Times New Roman" w:cs="Times New Roman"/>
           <w:sz w:val="26"/>
           <w:szCs w:val="26"/>
-        </w:rPr>
-      </w:pPr>
-      <w:r>
-        <w:rPr>
-          <w:rFonts w:ascii="Times New Roman" w:hAnsi="Times New Roman" w:cs="Times New Roman"/>
-          <w:i/>
-          <w:iCs/>
-          <w:sz w:val="26"/>
-          <w:szCs w:val="26"/>
-        </w:rPr>
-        <w:t>Dễ thực hiện và nhanh chóng</w:t>
-      </w:r>
-      <w:r>
-        <w:rPr>
-          <w:rFonts w:ascii="Times New Roman" w:hAnsi="Times New Roman" w:cs="Times New Roman"/>
-          <w:sz w:val="26"/>
-          <w:szCs w:val="26"/>
-        </w:rPr>
-        <w:t>: Thuật toán Naive Bayes thực hiện phân loại một cách dễ dàng và nhanh chóng. Vì vậy, nó thích hợp cho các bài toán có thời gian đáp ứng nhanh hoặc cần sự đơn giản.</w:t>
+          <w:lang w:val="vi-VN"/>
+        </w:rPr>
+      </w:pPr>
+      <w:r>
+        <w:rPr>
+          <w:rFonts w:ascii="Times New Roman" w:hAnsi="Times New Roman" w:cs="Times New Roman"/>
+          <w:sz w:val="26"/>
+          <w:szCs w:val="26"/>
+        </w:rPr>
+        <w:t>Thuật toán Naive Bayes thực hiện phân loại một cách dễ dàng và nhanh chóng. Vì vậy, thích hợp cho các bài toán có thời gian đáp ứng nhanh hoặc cần sự đơn giản.</w:t>
+      </w:r>
+      <w:r>
+        <w:rPr>
+          <w:rFonts w:ascii="Times New Roman" w:hAnsi="Times New Roman" w:cs="Times New Roman"/>
+          <w:sz w:val="26"/>
+          <w:szCs w:val="26"/>
+          <w:lang w:val="vi-VN"/>
+        </w:rPr>
+        <w:t xml:space="preserve"> </w:t>
+      </w:r>
+      <w:r>
+        <w:rPr>
+          <w:rFonts w:ascii="Times New Roman" w:hAnsi="Times New Roman" w:cs="Times New Roman"/>
+          <w:sz w:val="26"/>
+          <w:szCs w:val="26"/>
+        </w:rPr>
+        <w:t>Naive Bayes thường hội tụ nhanh hơn các mô hình phân biệt khác như hồi quy logistic, giúp giảm thời gian huấn luyện.</w:t>
+      </w:r>
+      <w:r>
+        <w:rPr>
+          <w:rFonts w:ascii="Times New Roman" w:hAnsi="Times New Roman" w:cs="Times New Roman"/>
+          <w:sz w:val="26"/>
+          <w:szCs w:val="26"/>
+          <w:lang w:val="vi-VN"/>
+        </w:rPr>
+        <w:t xml:space="preserve"> </w:t>
+      </w:r>
+      <w:r>
+        <w:rPr>
+          <w:rFonts w:ascii="Times New Roman" w:hAnsi="Times New Roman" w:cs="Times New Roman"/>
+          <w:sz w:val="26"/>
+          <w:szCs w:val="26"/>
+        </w:rPr>
+        <w:t xml:space="preserve">Thuật toán </w:t>
+      </w:r>
+      <w:r>
+        <w:rPr>
+          <w:rFonts w:ascii="Times New Roman" w:hAnsi="Times New Roman" w:cs="Times New Roman"/>
+          <w:sz w:val="26"/>
+          <w:szCs w:val="26"/>
+        </w:rPr>
+        <w:t>này</w:t>
+      </w:r>
+      <w:r>
+        <w:rPr>
+          <w:rFonts w:ascii="Times New Roman" w:hAnsi="Times New Roman" w:cs="Times New Roman"/>
+          <w:sz w:val="26"/>
+          <w:szCs w:val="26"/>
+        </w:rPr>
+        <w:t xml:space="preserve"> yêu cầu ít dữ liệu đào tạo hơn so với một số mô hình khác, điều này có thể rất hữu ích khi dữ liệu huấn luyện có hạn.</w:t>
       </w:r>
     </w:p>
     <w:p>
       <w:pPr>
         <w:pStyle w:val="ListParagraph"/>
-        <w:numPr>
-          <w:ilvl w:val="0"/>
-          <w:numId w:val="50"/>
-        </w:numPr>
         <w:spacing w:before="120" w:after="0" w:line="336" w:lineRule="auto"/>
+        <w:ind w:firstLine="350"/>
         <w:jc w:val="both"/>
         <w:rPr>
           <w:rFonts w:ascii="Times New Roman" w:hAnsi="Times New Roman" w:cs="Times New Roman"/>
-          <w:sz w:val="26"/>
-          <w:szCs w:val="26"/>
-        </w:rPr>
-      </w:pPr>
-      <w:r>
-        <w:rPr>
-          <w:rFonts w:ascii="Times New Roman" w:hAnsi="Times New Roman" w:cs="Times New Roman"/>
-          <w:i/>
-          <w:iCs/>
-          <w:sz w:val="26"/>
-          <w:szCs w:val="26"/>
-        </w:rPr>
-        <w:lastRenderedPageBreak/>
-        <w:t>Hội tụ nhanh hơn so với các mô hình khác</w:t>
-      </w:r>
-      <w:r>
-        <w:rPr>
-          <w:rFonts w:ascii="Times New Roman" w:hAnsi="Times New Roman" w:cs="Times New Roman"/>
-          <w:sz w:val="26"/>
-          <w:szCs w:val="26"/>
-        </w:rPr>
-        <w:t>: Naive Bayes thường hội tụ nhanh hơn các mô hình phân biệt khác như hồi quy logistic, giúp giảm thời gian huấn luyện.</w:t>
-      </w:r>
-    </w:p>
-    <w:p>
-      <w:pPr>
-        <w:pStyle w:val="ListParagraph"/>
-        <w:numPr>
-          <w:ilvl w:val="0"/>
-          <w:numId w:val="50"/>
-        </w:numPr>
-        <w:spacing w:before="120" w:after="0" w:line="336" w:lineRule="auto"/>
-        <w:jc w:val="both"/>
-        <w:rPr>
-          <w:rFonts w:ascii="Times New Roman" w:hAnsi="Times New Roman" w:cs="Times New Roman"/>
-          <w:sz w:val="26"/>
-          <w:szCs w:val="26"/>
-        </w:rPr>
-      </w:pPr>
-      <w:r>
-        <w:rPr>
-          <w:rFonts w:ascii="Times New Roman" w:hAnsi="Times New Roman" w:cs="Times New Roman"/>
-          <w:i/>
-          <w:iCs/>
-          <w:sz w:val="26"/>
-          <w:szCs w:val="26"/>
-        </w:rPr>
-        <w:t>Yêu cầu ít dữ liệu đào tạo</w:t>
-      </w:r>
-      <w:r>
-        <w:rPr>
-          <w:rFonts w:ascii="Times New Roman" w:hAnsi="Times New Roman" w:cs="Times New Roman"/>
-          <w:sz w:val="26"/>
-          <w:szCs w:val="26"/>
-        </w:rPr>
-        <w:t>: Thuật toán Naive Bayes yêu cầu ít dữ liệu đào tạo hơn so với một số mô hình khác, điều này có thể rất hữu ích khi dữ liệu huấn luyện có hạn.</w:t>
-      </w:r>
-    </w:p>
-    <w:p>
-      <w:pPr>
-        <w:pStyle w:val="ListParagraph"/>
-        <w:numPr>
-          <w:ilvl w:val="0"/>
-          <w:numId w:val="50"/>
-        </w:numPr>
-        <w:spacing w:before="120" w:after="0" w:line="336" w:lineRule="auto"/>
-        <w:jc w:val="both"/>
-        <w:rPr>
-          <w:rFonts w:ascii="Times New Roman" w:hAnsi="Times New Roman" w:cs="Times New Roman"/>
-          <w:sz w:val="26"/>
-          <w:szCs w:val="26"/>
-        </w:rPr>
-      </w:pPr>
-      <w:r>
-        <w:rPr>
-          <w:rFonts w:ascii="Times New Roman" w:hAnsi="Times New Roman" w:cs="Times New Roman"/>
-          <w:i/>
-          <w:iCs/>
-          <w:sz w:val="26"/>
-          <w:szCs w:val="26"/>
-        </w:rPr>
-        <w:t>Khả năng mở rộng cao</w:t>
-      </w:r>
-      <w:r>
-        <w:rPr>
-          <w:rFonts w:ascii="Times New Roman" w:hAnsi="Times New Roman" w:cs="Times New Roman"/>
-          <w:sz w:val="26"/>
-          <w:szCs w:val="26"/>
-        </w:rPr>
-        <w:t>: Naive Bayes có khả năng mở rộng tốt và chia tỷ lệ tuyến tính với số lượng đặc trưng dự đoán và điểm dữ liệu.</w:t>
-      </w:r>
-    </w:p>
-    <w:p>
-      <w:pPr>
-        <w:pStyle w:val="ListParagraph"/>
-        <w:numPr>
-          <w:ilvl w:val="0"/>
-          <w:numId w:val="50"/>
-        </w:numPr>
-        <w:spacing w:before="120" w:after="0" w:line="336" w:lineRule="auto"/>
-        <w:jc w:val="both"/>
-        <w:rPr>
-          <w:rFonts w:ascii="Times New Roman" w:hAnsi="Times New Roman" w:cs="Times New Roman"/>
-          <w:sz w:val="26"/>
-          <w:szCs w:val="26"/>
-        </w:rPr>
-      </w:pPr>
-      <w:r>
-        <w:rPr>
-          <w:rFonts w:ascii="Times New Roman" w:hAnsi="Times New Roman" w:cs="Times New Roman"/>
-          <w:i/>
-          <w:iCs/>
-          <w:sz w:val="26"/>
-          <w:szCs w:val="26"/>
-        </w:rPr>
-        <w:t>Dự đoán xác suất và xử lý dữ liệu liên tục và rời rạc</w:t>
-      </w:r>
-      <w:r>
-        <w:rPr>
-          <w:rFonts w:ascii="Times New Roman" w:hAnsi="Times New Roman" w:cs="Times New Roman"/>
-          <w:sz w:val="26"/>
-          <w:szCs w:val="26"/>
-        </w:rPr>
-        <w:t>: Thuật toán Naive Bayes có thể đưa ra dự đoán xác suất, giúp người dùng hiểu rõ hơn về độ tin cậy của kết quả phân loại. Ngoài ra, nó cũng có khả năng xử lý cả dữ liệu liên tục và rời rạc.</w:t>
-      </w:r>
-    </w:p>
-    <w:p>
-      <w:pPr>
-        <w:pStyle w:val="ListParagraph"/>
-        <w:numPr>
-          <w:ilvl w:val="0"/>
-          <w:numId w:val="50"/>
-        </w:numPr>
-        <w:spacing w:before="120" w:after="0" w:line="336" w:lineRule="auto"/>
-        <w:jc w:val="both"/>
-        <w:rPr>
-          <w:rFonts w:ascii="Times New Roman" w:hAnsi="Times New Roman" w:cs="Times New Roman"/>
-          <w:b/>
-          <w:bCs/>
-          <w:sz w:val="26"/>
-          <w:szCs w:val="26"/>
-          <w:lang w:val="vi-VN"/>
-        </w:rPr>
-      </w:pPr>
-      <w:r>
-        <w:rPr>
-          <w:rFonts w:ascii="Times New Roman" w:hAnsi="Times New Roman" w:cs="Times New Roman"/>
-          <w:i/>
-          <w:iCs/>
-          <w:sz w:val="26"/>
-          <w:szCs w:val="26"/>
-        </w:rPr>
-        <w:t>Phân loại cả hai bài toán nhị phân và đa lớp</w:t>
-      </w:r>
-      <w:r>
-        <w:rPr>
-          <w:rFonts w:ascii="Times New Roman" w:hAnsi="Times New Roman" w:cs="Times New Roman"/>
-          <w:sz w:val="26"/>
-          <w:szCs w:val="26"/>
-        </w:rPr>
-        <w:t>: Naive Bayes có thể được sử dụng cho cả hai loại bài toán phân loại: nhị phân (hai lớp) và đa lớp (nhiều lớp). Điều này làm cho nó trở thành một lựa chọn linh hoạt cho nhiều loại bài toán.</w:t>
+          <w:b/>
+          <w:bCs/>
+          <w:sz w:val="26"/>
+          <w:szCs w:val="26"/>
+          <w:lang w:val="vi-VN"/>
+        </w:rPr>
+      </w:pPr>
+      <w:r>
+        <w:rPr>
+          <w:rFonts w:ascii="Times New Roman" w:hAnsi="Times New Roman" w:cs="Times New Roman"/>
+          <w:sz w:val="26"/>
+          <w:szCs w:val="26"/>
+        </w:rPr>
+        <w:t>Naive Bayes có khả năng mở rộng tốt và chia tỷ lệ tuyến tính với số lượng đặc trưng dự đoán và điểm dữ liệu.</w:t>
+      </w:r>
+      <w:r>
+        <w:rPr>
+          <w:rFonts w:ascii="Times New Roman" w:hAnsi="Times New Roman" w:cs="Times New Roman"/>
+          <w:sz w:val="26"/>
+          <w:szCs w:val="26"/>
+          <w:lang w:val="vi-VN"/>
+        </w:rPr>
+        <w:t xml:space="preserve"> </w:t>
+      </w:r>
+      <w:r>
+        <w:rPr>
+          <w:rFonts w:ascii="Times New Roman" w:hAnsi="Times New Roman" w:cs="Times New Roman"/>
+          <w:sz w:val="26"/>
+          <w:szCs w:val="26"/>
+        </w:rPr>
+        <w:t>C</w:t>
+      </w:r>
+      <w:r>
+        <w:rPr>
+          <w:rFonts w:ascii="Times New Roman" w:hAnsi="Times New Roman" w:cs="Times New Roman"/>
+          <w:sz w:val="26"/>
+          <w:szCs w:val="26"/>
+        </w:rPr>
+        <w:t>ó thể đưa ra dự đoán xác suất, giúp người dùng hiểu rõ hơn về độ tin cậy của kết quả phân loại. Ngoài ra, cũng có khả năng xử lý cả dữ liệu liên tục và rời rạc.</w:t>
+      </w:r>
+      <w:r>
+        <w:rPr>
+          <w:rFonts w:ascii="Times New Roman" w:hAnsi="Times New Roman" w:cs="Times New Roman"/>
+          <w:sz w:val="26"/>
+          <w:szCs w:val="26"/>
+          <w:lang w:val="vi-VN"/>
+        </w:rPr>
+        <w:t xml:space="preserve"> </w:t>
+      </w:r>
+      <w:r>
+        <w:rPr>
+          <w:rFonts w:ascii="Times New Roman" w:hAnsi="Times New Roman" w:cs="Times New Roman"/>
+          <w:sz w:val="26"/>
+          <w:szCs w:val="26"/>
+        </w:rPr>
+        <w:t>Đ</w:t>
+      </w:r>
+      <w:r>
+        <w:rPr>
+          <w:rFonts w:ascii="Times New Roman" w:hAnsi="Times New Roman" w:cs="Times New Roman"/>
+          <w:sz w:val="26"/>
+          <w:szCs w:val="26"/>
+        </w:rPr>
+        <w:t xml:space="preserve">ược sử dụng cho cả hai loại bài toán phân loại: nhị phân (hai lớp) và đa lớp (nhiều lớp). Điều </w:t>
+      </w:r>
+      <w:r>
+        <w:rPr>
+          <w:rFonts w:ascii="Times New Roman" w:hAnsi="Times New Roman" w:cs="Times New Roman"/>
+          <w:sz w:val="26"/>
+          <w:szCs w:val="26"/>
+        </w:rPr>
+        <w:t>này</w:t>
+      </w:r>
+      <w:r>
+        <w:rPr>
+          <w:rFonts w:ascii="Times New Roman" w:hAnsi="Times New Roman" w:cs="Times New Roman"/>
+          <w:sz w:val="26"/>
+          <w:szCs w:val="26"/>
+        </w:rPr>
+        <w:t xml:space="preserve"> trở thành một lựa chọn linh hoạt cho nhiều loại bài toán.</w:t>
       </w:r>
     </w:p>
     <w:p>
@@ -19907,151 +20775,80 @@
     <w:p>
       <w:pPr>
         <w:pStyle w:val="ListParagraph"/>
-        <w:numPr>
-          <w:ilvl w:val="0"/>
-          <w:numId w:val="51"/>
-        </w:numPr>
         <w:spacing w:before="120" w:after="0" w:line="336" w:lineRule="auto"/>
+        <w:ind w:firstLine="350"/>
         <w:jc w:val="both"/>
         <w:rPr>
           <w:rFonts w:ascii="Times New Roman" w:hAnsi="Times New Roman" w:cs="Times New Roman"/>
           <w:sz w:val="26"/>
           <w:szCs w:val="26"/>
-        </w:rPr>
-      </w:pPr>
-      <w:r>
-        <w:rPr>
-          <w:rFonts w:ascii="Times New Roman" w:hAnsi="Times New Roman" w:cs="Times New Roman"/>
-          <w:i/>
-          <w:iCs/>
-          <w:sz w:val="26"/>
-          <w:szCs w:val="26"/>
-        </w:rPr>
-        <w:t>Giả định độc lập</w:t>
-      </w:r>
-      <w:r>
-        <w:rPr>
-          <w:rFonts w:ascii="Times New Roman" w:hAnsi="Times New Roman" w:cs="Times New Roman"/>
-          <w:sz w:val="26"/>
-          <w:szCs w:val="26"/>
-        </w:rPr>
-        <w:t>: Một trong những giả định chính của Naive Bayes là giả định về độc lập giữa các đặc trưng khi biết lớp. Trong thực tế, các đặc trưng thường không độc lập hoàn toàn, điều này có thể dẫn đến các dự đoán không chính xác nếu có sự tương quan giữa các đặc trưng.</w:t>
+          <w:lang w:val="vi-VN"/>
+        </w:rPr>
+      </w:pPr>
+      <w:r>
+        <w:rPr>
+          <w:rFonts w:ascii="Times New Roman" w:hAnsi="Times New Roman" w:cs="Times New Roman"/>
+          <w:sz w:val="26"/>
+          <w:szCs w:val="26"/>
+        </w:rPr>
+        <w:t>Một trong những giả định chính của Naive Bayes là giả định về độc lập giữa các đặc trưng khi biết lớp. Trong thực tế, các đặc trưng thường không độc lập hoàn toàn, điều này có thể dẫn đến các dự đoán không chính xác nếu có sự tương quan giữa các đặc trưng.</w:t>
+      </w:r>
+      <w:r>
+        <w:rPr>
+          <w:rFonts w:ascii="Times New Roman" w:hAnsi="Times New Roman" w:cs="Times New Roman"/>
+          <w:sz w:val="26"/>
+          <w:szCs w:val="26"/>
+          <w:lang w:val="vi-VN"/>
+        </w:rPr>
+        <w:t xml:space="preserve"> </w:t>
+      </w:r>
+      <w:r>
+        <w:rPr>
+          <w:rFonts w:ascii="Times New Roman" w:hAnsi="Times New Roman" w:cs="Times New Roman"/>
+          <w:sz w:val="26"/>
+          <w:szCs w:val="26"/>
+        </w:rPr>
+        <w:t>Nếu một đặc trưng trong dữ liệu test không xuất hiện trong tập dữ liệu huấn luyện, Naive Bayes sẽ gán xác suất bằng 0, dẫn đến việc mô hình không thể tạo ra dự đoán cho những trường hợp này.</w:t>
       </w:r>
     </w:p>
     <w:p>
       <w:pPr>
         <w:pStyle w:val="ListParagraph"/>
-        <w:numPr>
-          <w:ilvl w:val="0"/>
-          <w:numId w:val="51"/>
-        </w:numPr>
         <w:spacing w:before="120" w:after="0" w:line="336" w:lineRule="auto"/>
+        <w:ind w:firstLine="350"/>
         <w:jc w:val="both"/>
         <w:rPr>
           <w:rFonts w:ascii="Times New Roman" w:hAnsi="Times New Roman" w:cs="Times New Roman"/>
           <w:sz w:val="26"/>
           <w:szCs w:val="26"/>
-        </w:rPr>
-      </w:pPr>
-      <w:r>
-        <w:rPr>
-          <w:rFonts w:ascii="Times New Roman" w:hAnsi="Times New Roman" w:cs="Times New Roman"/>
-          <w:i/>
-          <w:iCs/>
-          <w:sz w:val="26"/>
-          <w:szCs w:val="26"/>
-        </w:rPr>
-        <w:t>Tần số không</w:t>
-      </w:r>
-      <w:r>
-        <w:rPr>
-          <w:rFonts w:ascii="Times New Roman" w:hAnsi="Times New Roman" w:cs="Times New Roman"/>
-          <w:sz w:val="26"/>
-          <w:szCs w:val="26"/>
-        </w:rPr>
-        <w:t>: Nếu một đặc trưng trong dữ liệu test không xuất hiện trong tập dữ liệu huấn luyện, Naive Bayes sẽ gán xác suất của nó bằng 0, dẫn đến việc mô hình không thể tạo ra dự đoán cho những trường hợp này.</w:t>
-      </w:r>
-    </w:p>
-    <w:p>
-      <w:pPr>
-        <w:pStyle w:val="ListParagraph"/>
-        <w:numPr>
-          <w:ilvl w:val="0"/>
-          <w:numId w:val="51"/>
-        </w:numPr>
-        <w:spacing w:before="120" w:after="0" w:line="336" w:lineRule="auto"/>
-        <w:jc w:val="both"/>
-        <w:rPr>
-          <w:rFonts w:ascii="Times New Roman" w:hAnsi="Times New Roman" w:cs="Times New Roman"/>
-          <w:sz w:val="26"/>
-          <w:szCs w:val="26"/>
-        </w:rPr>
-      </w:pPr>
-      <w:r>
-        <w:rPr>
-          <w:rFonts w:ascii="Times New Roman" w:hAnsi="Times New Roman" w:cs="Times New Roman"/>
-          <w:i/>
-          <w:iCs/>
-          <w:sz w:val="26"/>
-          <w:szCs w:val="26"/>
-        </w:rPr>
-        <w:t>Dự đoán không chính xác khi dữ liệu phức tạp</w:t>
-      </w:r>
-      <w:r>
-        <w:rPr>
-          <w:rFonts w:ascii="Times New Roman" w:hAnsi="Times New Roman" w:cs="Times New Roman"/>
-          <w:sz w:val="26"/>
-          <w:szCs w:val="26"/>
-        </w:rPr>
-        <w:t>: Naive Bayes thường hoạt động tốt trên dữ liệu đơn giản và có cấu trúc rõ ràng. Tuy nhiên, khi dữ liệu phức tạp và có tương quan cao giữa các đặc trưng, Naive Bayes có thể tạo ra các dự đoán không chính xác.</w:t>
-      </w:r>
-    </w:p>
-    <w:p>
-      <w:pPr>
-        <w:pStyle w:val="ListParagraph"/>
-        <w:numPr>
-          <w:ilvl w:val="0"/>
-          <w:numId w:val="51"/>
-        </w:numPr>
-        <w:spacing w:before="120" w:after="0" w:line="336" w:lineRule="auto"/>
-        <w:jc w:val="both"/>
-        <w:rPr>
-          <w:rFonts w:ascii="Times New Roman" w:hAnsi="Times New Roman" w:cs="Times New Roman"/>
-          <w:sz w:val="26"/>
-          <w:szCs w:val="26"/>
-        </w:rPr>
-      </w:pPr>
-      <w:r>
-        <w:rPr>
-          <w:rFonts w:ascii="Times New Roman" w:hAnsi="Times New Roman" w:cs="Times New Roman"/>
-          <w:i/>
-          <w:iCs/>
-          <w:sz w:val="26"/>
-          <w:szCs w:val="26"/>
-        </w:rPr>
-        <w:t>Dễ bị ảnh hưởng bởi dữ liệu nhiễu</w:t>
-      </w:r>
-      <w:r>
-        <w:rPr>
-          <w:rFonts w:ascii="Times New Roman" w:hAnsi="Times New Roman" w:cs="Times New Roman"/>
-          <w:sz w:val="26"/>
-          <w:szCs w:val="26"/>
-        </w:rPr>
-        <w:t>: Naive Bayes có thể bị ảnh hưởng bởi dữ liệu nhiễu hoặc các đặc trưng không quan trọng. Điều này có thể dẫn đến việc mô hình không hoạt động tốt trên dữ liệu thực tế.</w:t>
-      </w:r>
-    </w:p>
-    <w:p>
-      <w:pPr>
-        <w:spacing w:before="120" w:after="0" w:line="336" w:lineRule="auto"/>
-        <w:ind w:firstLine="710"/>
-        <w:jc w:val="both"/>
-        <w:rPr>
-          <w:rFonts w:ascii="Times New Roman" w:hAnsi="Times New Roman" w:cs="Times New Roman"/>
-          <w:sz w:val="26"/>
-          <w:szCs w:val="26"/>
-          <w:lang w:val="vi-VN"/>
-        </w:rPr>
-      </w:pPr>
+          <w:lang w:val="vi-VN"/>
+        </w:rPr>
+      </w:pPr>
+      <w:r>
+        <w:rPr>
+          <w:rFonts w:ascii="Times New Roman" w:hAnsi="Times New Roman" w:cs="Times New Roman"/>
+          <w:sz w:val="26"/>
+          <w:szCs w:val="26"/>
+        </w:rPr>
+        <w:t>Naive Bayes thường hoạt động tốt trên dữ liệu đơn giản và có cấu trúc rõ ràng. Tuy nhiên, khi dữ liệu phức tạp và có tương quan cao giữa các đặc trưng, Naive Bayes có thể tạo ra các dự đoán không chính xác.</w:t>
+      </w:r>
+      <w:r>
+        <w:rPr>
+          <w:rFonts w:ascii="Times New Roman" w:hAnsi="Times New Roman" w:cs="Times New Roman"/>
+          <w:sz w:val="26"/>
+          <w:szCs w:val="26"/>
+          <w:lang w:val="vi-VN"/>
+        </w:rPr>
+        <w:t xml:space="preserve"> </w:t>
+      </w:r>
+      <w:r>
+        <w:rPr>
+          <w:rFonts w:ascii="Times New Roman" w:hAnsi="Times New Roman" w:cs="Times New Roman"/>
+          <w:sz w:val="26"/>
+          <w:szCs w:val="26"/>
+        </w:rPr>
+        <w:t xml:space="preserve">có thể bị ảnh hưởng </w:t>
+      </w:r>
       <w:r>
         <w:rPr>
           <w:rFonts w:ascii="Times New Roman" w:hAnsi="Times New Roman" w:cs="Times New Roman"/>
@@ -20059,7 +20856,15 @@
           <w:szCs w:val="26"/>
         </w:rPr>
         <w:lastRenderedPageBreak/>
-        <w:t>Không phản ứng tốt với biến đầu vào liên tục: Naive Bayes thường không phản ứng tốt với các biến đầu vào liên tục và yêu cầu việc chuyển đổi các biến này thành các biến rời rạc trước khi huấn luyện mô hình.</w:t>
+        <w:t>bởi dữ liệu nhiễu hoặc các đặc trưng không quan trọng. Điều này có thể dẫn đến việc mô hình không hoạt động tốt trên dữ liệu thực tế</w:t>
+      </w:r>
+      <w:r>
+        <w:rPr>
+          <w:rFonts w:ascii="Times New Roman" w:hAnsi="Times New Roman" w:cs="Times New Roman"/>
+          <w:sz w:val="26"/>
+          <w:szCs w:val="26"/>
+        </w:rPr>
+        <w:t>.</w:t>
       </w:r>
     </w:p>
     <w:p>
@@ -20111,7 +20916,25 @@
           <w:szCs w:val="26"/>
           <w:lang w:val="vi-VN"/>
         </w:rPr>
-        <w:t>Naive Bayes thường được sử dụng trong phân loại văn bản, chẳng hạn như phân loại email vào thư rác và thư không phải thư rác. Nó cũng có thể được áp dụng trong việc phân loại văn bản theo chủ đề hoặc ngôn ngữ.</w:t>
+        <w:t xml:space="preserve">Naive Bayes thường được sử dụng trong phân loại văn bản, chẳng hạn như phân loại email vào thư rác và thư không phải thư rác. </w:t>
+      </w:r>
+      <w:r>
+        <w:rPr>
+          <w:rFonts w:ascii="Times New Roman" w:hAnsi="Times New Roman" w:cs="Times New Roman"/>
+          <w:sz w:val="26"/>
+          <w:szCs w:val="26"/>
+          <w:lang w:val="vi-VN"/>
+        </w:rPr>
+        <w:t>C</w:t>
+      </w:r>
+      <w:r>
+        <w:rPr>
+          <w:rFonts w:ascii="Times New Roman" w:hAnsi="Times New Roman" w:cs="Times New Roman"/>
+          <w:sz w:val="26"/>
+          <w:szCs w:val="26"/>
+          <w:lang w:val="vi-VN"/>
+        </w:rPr>
+        <w:t>ó thể được áp dụng trong việc phân loại văn bản theo chủ đề hoặc ngôn ngữ.</w:t>
       </w:r>
       <w:r>
         <w:rPr>
@@ -20186,8 +21009,8 @@
           <w:lang w:val="vi-VN"/>
         </w:rPr>
         <w:sectPr>
-          <w:headerReference w:type="default" r:id="rId34"/>
-          <w:footerReference w:type="default" r:id="rId35"/>
+          <w:headerReference w:type="default" r:id="rId35"/>
+          <w:footerReference w:type="default" r:id="rId36"/>
           <w:pgSz w:w="11906" w:h="16838" w:code="9"/>
           <w:pgMar w:top="1701" w:right="1134" w:bottom="1701" w:left="1985" w:header="720" w:footer="720" w:gutter="0"/>
           <w:cols w:space="720"/>
@@ -20286,7 +21109,13 @@
     </w:p>
     <w:p>
       <w:pPr>
+        <w:pStyle w:val="ListParagraph"/>
+        <w:numPr>
+          <w:ilvl w:val="0"/>
+          <w:numId w:val="64"/>
+        </w:numPr>
         <w:spacing w:line="336" w:lineRule="auto"/>
+        <w:ind w:left="357"/>
         <w:rPr>
           <w:rFonts w:ascii="Times New Roman" w:hAnsi="Times New Roman" w:cs="Times New Roman"/>
           <w:b/>
@@ -20307,6 +21136,19 @@
           <w:sz w:val="26"/>
           <w:szCs w:val="26"/>
           <w:shd w:val="clear" w:color="auto" w:fill="FFFFFF"/>
+          <w:lang w:val="vi-VN"/>
+        </w:rPr>
+        <w:t xml:space="preserve"> </w:t>
+      </w:r>
+      <w:r>
+        <w:rPr>
+          <w:rFonts w:ascii="Times New Roman" w:hAnsi="Times New Roman" w:cs="Times New Roman"/>
+          <w:b/>
+          <w:bCs/>
+          <w:spacing w:val="3"/>
+          <w:sz w:val="26"/>
+          <w:szCs w:val="26"/>
+          <w:shd w:val="clear" w:color="auto" w:fill="FFFFFF"/>
         </w:rPr>
         <w:t>GIỚI</w:t>
       </w:r>
@@ -20326,55 +21168,235 @@
     </w:p>
     <w:p>
       <w:pPr>
+        <w:pStyle w:val="ListParagraph"/>
         <w:spacing w:line="336" w:lineRule="auto"/>
-        <w:rPr>
-          <w:rFonts w:ascii="Times New Roman" w:hAnsi="Times New Roman" w:cs="Times New Roman"/>
-          <w:b/>
-          <w:bCs/>
-          <w:sz w:val="26"/>
-          <w:szCs w:val="26"/>
-        </w:rPr>
-      </w:pPr>
-      <w:r>
-        <w:rPr>
-          <w:rFonts w:ascii="Times New Roman" w:hAnsi="Times New Roman" w:cs="Times New Roman"/>
-          <w:b/>
-          <w:bCs/>
-          <w:sz w:val="26"/>
-          <w:szCs w:val="26"/>
-          <w:lang w:val="vi-VN"/>
-        </w:rPr>
-        <w:t>THU THẬP VÀ KHỞI TẠO BỘ DỮ LIỆU</w:t>
-      </w:r>
-    </w:p>
-    <w:p>
-      <w:pPr>
+        <w:ind w:left="357" w:firstLine="363"/>
+        <w:jc w:val="both"/>
+        <w:rPr>
+          <w:rFonts w:ascii="Times New Roman" w:hAnsi="Times New Roman" w:cs="Times New Roman"/>
+          <w:spacing w:val="3"/>
+          <w:sz w:val="26"/>
+          <w:szCs w:val="26"/>
+          <w:shd w:val="clear" w:color="auto" w:fill="FFFFFF"/>
+          <w:lang w:val="vi-VN"/>
+        </w:rPr>
+      </w:pPr>
+      <w:r>
+        <w:rPr>
+          <w:rFonts w:ascii="Times New Roman" w:hAnsi="Times New Roman" w:cs="Times New Roman"/>
+          <w:spacing w:val="3"/>
+          <w:sz w:val="26"/>
+          <w:szCs w:val="26"/>
+          <w:shd w:val="clear" w:color="auto" w:fill="FFFFFF"/>
+          <w:lang w:val="vi-VN"/>
+        </w:rPr>
+        <w:t>“Xây dựng hệ thống phân loại các văn bản theo chủ đề” là việc thu thập dữ liệu dạng văn bản, sau đó trải qua bước tiền xử lý dữ liệu để được một tập dữ liệu sạch và được gán nhãn cho mỗi bộ dữ liệu, trích xuất</w:t>
+      </w:r>
+      <w:r>
+        <w:rPr>
+          <w:rFonts w:ascii="Times New Roman" w:hAnsi="Times New Roman" w:cs="Times New Roman"/>
+          <w:spacing w:val="3"/>
+          <w:sz w:val="26"/>
+          <w:szCs w:val="26"/>
+          <w:shd w:val="clear" w:color="auto" w:fill="FFFFFF"/>
+          <w:lang w:val="vi-VN"/>
+        </w:rPr>
+        <w:t xml:space="preserve"> các đặc trưng từ tập dữ liệu, những đặc trưng này sẽ được sử trong mô hình học máy huấn luyện phân loại văn bản và kết quả cuối cùng là một văn bản được gán nhãn đúng với chủ đề hoặc một đoạn văn bản.</w:t>
+      </w:r>
+    </w:p>
+    <w:p>
+      <w:pPr>
+        <w:pStyle w:val="ListParagraph"/>
+        <w:numPr>
+          <w:ilvl w:val="0"/>
+          <w:numId w:val="64"/>
+        </w:numPr>
         <w:spacing w:line="336" w:lineRule="auto"/>
-        <w:rPr>
-          <w:rFonts w:ascii="Times New Roman" w:hAnsi="Times New Roman" w:cs="Times New Roman"/>
-          <w:b/>
-          <w:bCs/>
-          <w:sz w:val="26"/>
-          <w:szCs w:val="26"/>
-        </w:rPr>
-      </w:pPr>
-    </w:p>
-    <w:p>
-      <w:pPr>
+        <w:ind w:left="357"/>
+        <w:rPr>
+          <w:rFonts w:ascii="Times New Roman" w:hAnsi="Times New Roman" w:cs="Times New Roman"/>
+          <w:b/>
+          <w:bCs/>
+          <w:spacing w:val="3"/>
+          <w:sz w:val="26"/>
+          <w:szCs w:val="26"/>
+          <w:shd w:val="clear" w:color="auto" w:fill="FFFFFF"/>
+          <w:lang w:val="vi-VN"/>
+        </w:rPr>
+      </w:pPr>
+      <w:r>
+        <w:rPr>
+          <w:rFonts w:ascii="Times New Roman" w:hAnsi="Times New Roman" w:cs="Times New Roman"/>
+          <w:b/>
+          <w:bCs/>
+          <w:spacing w:val="3"/>
+          <w:sz w:val="26"/>
+          <w:szCs w:val="26"/>
+          <w:shd w:val="clear" w:color="auto" w:fill="FFFFFF"/>
+          <w:lang w:val="vi-VN"/>
+        </w:rPr>
+        <w:t xml:space="preserve"> </w:t>
+      </w:r>
+      <w:r>
+        <w:rPr>
+          <w:rFonts w:ascii="Times New Roman" w:hAnsi="Times New Roman" w:cs="Times New Roman"/>
+          <w:b/>
+          <w:bCs/>
+          <w:spacing w:val="3"/>
+          <w:sz w:val="26"/>
+          <w:szCs w:val="26"/>
+          <w:shd w:val="clear" w:color="auto" w:fill="FFFFFF"/>
+        </w:rPr>
+        <w:t>MÔI</w:t>
+      </w:r>
+      <w:r>
+        <w:rPr>
+          <w:rFonts w:ascii="Times New Roman" w:hAnsi="Times New Roman" w:cs="Times New Roman"/>
+          <w:b/>
+          <w:bCs/>
+          <w:spacing w:val="3"/>
+          <w:sz w:val="26"/>
+          <w:szCs w:val="26"/>
+          <w:shd w:val="clear" w:color="auto" w:fill="FFFFFF"/>
+          <w:lang w:val="vi-VN"/>
+        </w:rPr>
+        <w:t xml:space="preserve"> TRƯỜNG VÀ CÁC ĐỐI TƯỢNG SỬ DỤNG XÂY DỰNG DEMO</w:t>
+      </w:r>
+    </w:p>
+    <w:p>
+      <w:pPr>
+        <w:pStyle w:val="ListParagraph"/>
         <w:spacing w:line="336" w:lineRule="auto"/>
-        <w:rPr>
-          <w:rFonts w:ascii="Times New Roman" w:hAnsi="Times New Roman" w:cs="Times New Roman"/>
-          <w:b/>
-          <w:bCs/>
-          <w:sz w:val="26"/>
-          <w:szCs w:val="26"/>
-          <w:lang w:val="vi-VN"/>
-        </w:rPr>
-      </w:pPr>
-    </w:p>
-    <w:p>
-      <w:pPr>
+        <w:ind w:left="357" w:firstLine="363"/>
+        <w:rPr>
+          <w:rFonts w:ascii="Times New Roman" w:hAnsi="Times New Roman" w:cs="Times New Roman"/>
+          <w:spacing w:val="3"/>
+          <w:sz w:val="26"/>
+          <w:szCs w:val="26"/>
+          <w:shd w:val="clear" w:color="auto" w:fill="FFFFFF"/>
+          <w:lang w:val="vi-VN"/>
+        </w:rPr>
+      </w:pPr>
+      <w:r>
+        <w:rPr>
+          <w:rFonts w:ascii="Times New Roman" w:hAnsi="Times New Roman" w:cs="Times New Roman"/>
+          <w:spacing w:val="3"/>
+          <w:sz w:val="26"/>
+          <w:szCs w:val="26"/>
+          <w:shd w:val="clear" w:color="auto" w:fill="FFFFFF"/>
+          <w:lang w:val="vi-VN"/>
+        </w:rPr>
+        <w:t>Môi trường được sử dụng để xây dựng hệ thống là Visual Studio Code cùng vơi extension Juputer Notebook.</w:t>
+      </w:r>
+    </w:p>
+    <w:p>
+      <w:pPr>
+        <w:pStyle w:val="ListParagraph"/>
         <w:spacing w:line="336" w:lineRule="auto"/>
+        <w:ind w:left="357" w:firstLine="363"/>
+        <w:rPr>
+          <w:rFonts w:ascii="Times New Roman" w:hAnsi="Times New Roman" w:cs="Times New Roman"/>
+          <w:spacing w:val="3"/>
+          <w:sz w:val="26"/>
+          <w:szCs w:val="26"/>
+          <w:shd w:val="clear" w:color="auto" w:fill="FFFFFF"/>
+          <w:lang w:val="vi-VN"/>
+        </w:rPr>
+      </w:pPr>
+      <w:r>
+        <w:rPr>
+          <w:rFonts w:ascii="Times New Roman" w:hAnsi="Times New Roman" w:cs="Times New Roman"/>
+          <w:spacing w:val="3"/>
+          <w:sz w:val="26"/>
+          <w:szCs w:val="26"/>
+          <w:shd w:val="clear" w:color="auto" w:fill="FFFFFF"/>
+          <w:lang w:val="vi-VN"/>
+        </w:rPr>
+        <w:t>Ngôn ngữ được sử dụng là Python version 3.12.2.</w:t>
+      </w:r>
+    </w:p>
+    <w:p>
+      <w:pPr>
+        <w:pStyle w:val="ListParagraph"/>
+        <w:numPr>
+          <w:ilvl w:val="0"/>
+          <w:numId w:val="64"/>
+        </w:numPr>
+        <w:spacing w:line="336" w:lineRule="auto"/>
+        <w:ind w:left="357"/>
+        <w:rPr>
+          <w:rFonts w:ascii="Times New Roman" w:hAnsi="Times New Roman" w:cs="Times New Roman"/>
+          <w:b/>
+          <w:bCs/>
+          <w:sz w:val="26"/>
+          <w:szCs w:val="26"/>
+          <w:lang w:val="vi-VN"/>
+        </w:rPr>
+      </w:pPr>
+      <w:r>
+        <w:rPr>
+          <w:rFonts w:ascii="Times New Roman" w:hAnsi="Times New Roman" w:cs="Times New Roman"/>
+          <w:b/>
+          <w:bCs/>
+          <w:sz w:val="26"/>
+          <w:szCs w:val="26"/>
+          <w:lang w:val="vi-VN"/>
+        </w:rPr>
+        <w:t xml:space="preserve"> </w:t>
+      </w:r>
+      <w:r>
+        <w:rPr>
+          <w:rFonts w:ascii="Times New Roman" w:hAnsi="Times New Roman" w:cs="Times New Roman"/>
+          <w:b/>
+          <w:bCs/>
+          <w:sz w:val="26"/>
+          <w:szCs w:val="26"/>
+        </w:rPr>
+        <w:t>CÁC</w:t>
+      </w:r>
+      <w:r>
+        <w:rPr>
+          <w:rFonts w:ascii="Times New Roman" w:hAnsi="Times New Roman" w:cs="Times New Roman"/>
+          <w:b/>
+          <w:bCs/>
+          <w:sz w:val="26"/>
+          <w:szCs w:val="26"/>
+          <w:lang w:val="vi-VN"/>
+        </w:rPr>
+        <w:t xml:space="preserve"> BƯỚC THỰC HIỆN</w:t>
+      </w:r>
+    </w:p>
+    <w:p>
+      <w:pPr>
+        <w:pStyle w:val="ListParagraph"/>
+        <w:spacing w:line="336" w:lineRule="auto"/>
+        <w:ind w:left="357"/>
+        <w:rPr>
+          <w:rFonts w:ascii="Times New Roman" w:hAnsi="Times New Roman" w:cs="Times New Roman"/>
+          <w:b/>
+          <w:bCs/>
+          <w:sz w:val="26"/>
+          <w:szCs w:val="26"/>
+          <w:lang w:val="vi-VN"/>
+        </w:rPr>
+      </w:pPr>
+    </w:p>
+    <w:p>
+      <w:pPr>
+        <w:spacing w:line="336" w:lineRule="auto"/>
+        <w:rPr>
+          <w:rFonts w:ascii="Times New Roman" w:hAnsi="Times New Roman" w:cs="Times New Roman"/>
+          <w:b/>
+          <w:bCs/>
+          <w:sz w:val="26"/>
+          <w:szCs w:val="26"/>
+          <w:lang w:val="vi-VN"/>
+        </w:rPr>
+      </w:pPr>
+    </w:p>
+    <w:p>
+      <w:pPr>
+        <w:spacing w:line="336" w:lineRule="auto"/>
         <w:rPr>
           <w:rFonts w:ascii="Times New Roman" w:hAnsi="Times New Roman" w:cs="Times New Roman"/>
           <w:b/>
@@ -20384,8 +21406,8 @@
           <w:lang w:val="vi-VN"/>
         </w:rPr>
         <w:sectPr>
-          <w:headerReference w:type="default" r:id="rId36"/>
-          <w:footerReference w:type="default" r:id="rId37"/>
+          <w:headerReference w:type="default" r:id="rId37"/>
+          <w:footerReference w:type="default" r:id="rId38"/>
           <w:pgSz w:w="11906" w:h="16838" w:code="9"/>
           <w:pgMar w:top="1701" w:right="1134" w:bottom="1701" w:left="1985" w:header="720" w:footer="720" w:gutter="0"/>
           <w:cols w:space="720"/>
@@ -20406,8 +21428,8 @@
           <w:lang w:val="vi-VN"/>
         </w:rPr>
         <w:sectPr>
-          <w:headerReference w:type="default" r:id="rId38"/>
-          <w:footerReference w:type="default" r:id="rId39"/>
+          <w:headerReference w:type="default" r:id="rId39"/>
+          <w:footerReference w:type="default" r:id="rId40"/>
           <w:pgSz w:w="11906" w:h="16838" w:code="9"/>
           <w:pgMar w:top="1701" w:right="1134" w:bottom="1701" w:left="1985" w:header="720" w:footer="720" w:gutter="0"/>
           <w:cols w:space="720"/>
@@ -20462,8 +21484,8 @@
           <w:lang w:val="vi-VN"/>
         </w:rPr>
         <w:sectPr>
-          <w:headerReference w:type="default" r:id="rId40"/>
-          <w:footerReference w:type="default" r:id="rId41"/>
+          <w:headerReference w:type="default" r:id="rId41"/>
+          <w:footerReference w:type="default" r:id="rId42"/>
           <w:pgSz w:w="11906" w:h="16838" w:code="9"/>
           <w:pgMar w:top="1701" w:right="1134" w:bottom="1701" w:left="1985" w:header="720" w:footer="720" w:gutter="0"/>
           <w:cols w:space="720"/>
@@ -20510,8 +21532,8 @@
       </w:r>
     </w:p>
     <w:sectPr>
-      <w:headerReference w:type="default" r:id="rId42"/>
-      <w:footerReference w:type="default" r:id="rId43"/>
+      <w:headerReference w:type="default" r:id="rId43"/>
+      <w:footerReference w:type="default" r:id="rId44"/>
       <w:pgSz w:w="11906" w:h="16838" w:code="9"/>
       <w:pgMar w:top="1701" w:right="1134" w:bottom="1701" w:left="1985" w:header="720" w:footer="720" w:gutter="0"/>
       <w:cols w:space="720"/>
@@ -22485,6 +23507,119 @@
     </w:lvl>
   </w:abstractNum>
   <w:abstractNum w:abstractNumId="11" w15:restartNumberingAfterBreak="0">
+    <w:nsid w:val="1426214C"/>
+    <w:multiLevelType w:val="hybridMultilevel"/>
+    <w:tmpl w:val="254C2F24"/>
+    <w:lvl w:ilvl="0" w:tplc="FFFFFFFF">
+      <w:start w:val="1"/>
+      <w:numFmt w:val="bullet"/>
+      <w:lvlText w:val=""/>
+      <w:lvlJc w:val="left"/>
+      <w:pPr>
+        <w:ind w:left="720" w:hanging="360"/>
+      </w:pPr>
+      <w:rPr>
+        <w:rFonts w:ascii="Symbol" w:hAnsi="Symbol" w:hint="default"/>
+      </w:rPr>
+    </w:lvl>
+    <w:lvl w:ilvl="1" w:tplc="04090001">
+      <w:start w:val="1"/>
+      <w:numFmt w:val="bullet"/>
+      <w:lvlText w:val=""/>
+      <w:lvlJc w:val="left"/>
+      <w:pPr>
+        <w:ind w:left="360" w:hanging="360"/>
+      </w:pPr>
+      <w:rPr>
+        <w:rFonts w:ascii="Symbol" w:hAnsi="Symbol" w:hint="default"/>
+      </w:rPr>
+    </w:lvl>
+    <w:lvl w:ilvl="2" w:tplc="FFFFFFFF">
+      <w:start w:val="1"/>
+      <w:numFmt w:val="bullet"/>
+      <w:lvlText w:val=""/>
+      <w:lvlJc w:val="left"/>
+      <w:pPr>
+        <w:ind w:left="2160" w:hanging="360"/>
+      </w:pPr>
+      <w:rPr>
+        <w:rFonts w:ascii="Wingdings" w:hAnsi="Wingdings" w:hint="default"/>
+      </w:rPr>
+    </w:lvl>
+    <w:lvl w:ilvl="3" w:tplc="FFFFFFFF" w:tentative="1">
+      <w:start w:val="1"/>
+      <w:numFmt w:val="bullet"/>
+      <w:lvlText w:val=""/>
+      <w:lvlJc w:val="left"/>
+      <w:pPr>
+        <w:ind w:left="2880" w:hanging="360"/>
+      </w:pPr>
+      <w:rPr>
+        <w:rFonts w:ascii="Symbol" w:hAnsi="Symbol" w:hint="default"/>
+      </w:rPr>
+    </w:lvl>
+    <w:lvl w:ilvl="4" w:tplc="FFFFFFFF" w:tentative="1">
+      <w:start w:val="1"/>
+      <w:numFmt w:val="bullet"/>
+      <w:lvlText w:val="o"/>
+      <w:lvlJc w:val="left"/>
+      <w:pPr>
+        <w:ind w:left="3600" w:hanging="360"/>
+      </w:pPr>
+      <w:rPr>
+        <w:rFonts w:ascii="Courier New" w:hAnsi="Courier New" w:cs="Courier New" w:hint="default"/>
+      </w:rPr>
+    </w:lvl>
+    <w:lvl w:ilvl="5" w:tplc="FFFFFFFF" w:tentative="1">
+      <w:start w:val="1"/>
+      <w:numFmt w:val="bullet"/>
+      <w:lvlText w:val=""/>
+      <w:lvlJc w:val="left"/>
+      <w:pPr>
+        <w:ind w:left="4320" w:hanging="360"/>
+      </w:pPr>
+      <w:rPr>
+        <w:rFonts w:ascii="Wingdings" w:hAnsi="Wingdings" w:hint="default"/>
+      </w:rPr>
+    </w:lvl>
+    <w:lvl w:ilvl="6" w:tplc="FFFFFFFF" w:tentative="1">
+      <w:start w:val="1"/>
+      <w:numFmt w:val="bullet"/>
+      <w:lvlText w:val=""/>
+      <w:lvlJc w:val="left"/>
+      <w:pPr>
+        <w:ind w:left="5040" w:hanging="360"/>
+      </w:pPr>
+      <w:rPr>
+        <w:rFonts w:ascii="Symbol" w:hAnsi="Symbol" w:hint="default"/>
+      </w:rPr>
+    </w:lvl>
+    <w:lvl w:ilvl="7" w:tplc="FFFFFFFF" w:tentative="1">
+      <w:start w:val="1"/>
+      <w:numFmt w:val="bullet"/>
+      <w:lvlText w:val="o"/>
+      <w:lvlJc w:val="left"/>
+      <w:pPr>
+        <w:ind w:left="5760" w:hanging="360"/>
+      </w:pPr>
+      <w:rPr>
+        <w:rFonts w:ascii="Courier New" w:hAnsi="Courier New" w:cs="Courier New" w:hint="default"/>
+      </w:rPr>
+    </w:lvl>
+    <w:lvl w:ilvl="8" w:tplc="FFFFFFFF" w:tentative="1">
+      <w:start w:val="1"/>
+      <w:numFmt w:val="bullet"/>
+      <w:lvlText w:val=""/>
+      <w:lvlJc w:val="left"/>
+      <w:pPr>
+        <w:ind w:left="6480" w:hanging="360"/>
+      </w:pPr>
+      <w:rPr>
+        <w:rFonts w:ascii="Wingdings" w:hAnsi="Wingdings" w:hint="default"/>
+      </w:rPr>
+    </w:lvl>
+  </w:abstractNum>
+  <w:abstractNum w:abstractNumId="12" w15:restartNumberingAfterBreak="0">
     <w:nsid w:val="14D15BC0"/>
     <w:multiLevelType w:val="hybridMultilevel"/>
     <w:tmpl w:val="194A6EC0"/>
@@ -22570,7 +23705,7 @@
       </w:pPr>
     </w:lvl>
   </w:abstractNum>
-  <w:abstractNum w:abstractNumId="12" w15:restartNumberingAfterBreak="0">
+  <w:abstractNum w:abstractNumId="13" w15:restartNumberingAfterBreak="0">
     <w:nsid w:val="16852DEA"/>
     <w:multiLevelType w:val="hybridMultilevel"/>
     <w:tmpl w:val="6CA43786"/>
@@ -22659,7 +23794,7 @@
       </w:pPr>
     </w:lvl>
   </w:abstractNum>
-  <w:abstractNum w:abstractNumId="13" w15:restartNumberingAfterBreak="0">
+  <w:abstractNum w:abstractNumId="14" w15:restartNumberingAfterBreak="0">
     <w:nsid w:val="179E4732"/>
     <w:multiLevelType w:val="hybridMultilevel"/>
     <w:tmpl w:val="F9C20B0E"/>
@@ -22748,7 +23883,7 @@
       </w:pPr>
     </w:lvl>
   </w:abstractNum>
-  <w:abstractNum w:abstractNumId="14" w15:restartNumberingAfterBreak="0">
+  <w:abstractNum w:abstractNumId="15" w15:restartNumberingAfterBreak="0">
     <w:nsid w:val="190C054D"/>
     <w:multiLevelType w:val="hybridMultilevel"/>
     <w:tmpl w:val="F91E8E10"/>
@@ -22861,7 +23996,7 @@
       </w:rPr>
     </w:lvl>
   </w:abstractNum>
-  <w:abstractNum w:abstractNumId="15" w15:restartNumberingAfterBreak="0">
+  <w:abstractNum w:abstractNumId="16" w15:restartNumberingAfterBreak="0">
     <w:nsid w:val="1B87353E"/>
     <w:multiLevelType w:val="hybridMultilevel"/>
     <w:tmpl w:val="93D4CC3A"/>
@@ -22950,7 +24085,7 @@
       </w:pPr>
     </w:lvl>
   </w:abstractNum>
-  <w:abstractNum w:abstractNumId="16" w15:restartNumberingAfterBreak="0">
+  <w:abstractNum w:abstractNumId="17" w15:restartNumberingAfterBreak="0">
     <w:nsid w:val="1E7234DC"/>
     <w:multiLevelType w:val="hybridMultilevel"/>
     <w:tmpl w:val="AD16D0A8"/>
@@ -23063,7 +24198,7 @@
       </w:rPr>
     </w:lvl>
   </w:abstractNum>
-  <w:abstractNum w:abstractNumId="17" w15:restartNumberingAfterBreak="0">
+  <w:abstractNum w:abstractNumId="18" w15:restartNumberingAfterBreak="0">
     <w:nsid w:val="23C334F4"/>
     <w:multiLevelType w:val="multilevel"/>
     <w:tmpl w:val="224E70BA"/>
@@ -23176,7 +24311,7 @@
       </w:rPr>
     </w:lvl>
   </w:abstractNum>
-  <w:abstractNum w:abstractNumId="18" w15:restartNumberingAfterBreak="0">
+  <w:abstractNum w:abstractNumId="19" w15:restartNumberingAfterBreak="0">
     <w:nsid w:val="2ACB6139"/>
     <w:multiLevelType w:val="multilevel"/>
     <w:tmpl w:val="66240DE8"/>
@@ -23289,7 +24424,7 @@
       </w:rPr>
     </w:lvl>
   </w:abstractNum>
-  <w:abstractNum w:abstractNumId="19" w15:restartNumberingAfterBreak="0">
+  <w:abstractNum w:abstractNumId="20" w15:restartNumberingAfterBreak="0">
     <w:nsid w:val="2B8E1BC0"/>
     <w:multiLevelType w:val="hybridMultilevel"/>
     <w:tmpl w:val="B5DC3396"/>
@@ -23402,7 +24537,7 @@
       </w:rPr>
     </w:lvl>
   </w:abstractNum>
-  <w:abstractNum w:abstractNumId="20" w15:restartNumberingAfterBreak="0">
+  <w:abstractNum w:abstractNumId="21" w15:restartNumberingAfterBreak="0">
     <w:nsid w:val="2C451235"/>
     <w:multiLevelType w:val="hybridMultilevel"/>
     <w:tmpl w:val="69542D2A"/>
@@ -23515,7 +24650,7 @@
       </w:rPr>
     </w:lvl>
   </w:abstractNum>
-  <w:abstractNum w:abstractNumId="21" w15:restartNumberingAfterBreak="0">
+  <w:abstractNum w:abstractNumId="22" w15:restartNumberingAfterBreak="0">
     <w:nsid w:val="2F5B7302"/>
     <w:multiLevelType w:val="hybridMultilevel"/>
     <w:tmpl w:val="C5561ACC"/>
@@ -23628,7 +24763,7 @@
       </w:rPr>
     </w:lvl>
   </w:abstractNum>
-  <w:abstractNum w:abstractNumId="22" w15:restartNumberingAfterBreak="0">
+  <w:abstractNum w:abstractNumId="23" w15:restartNumberingAfterBreak="0">
     <w:nsid w:val="30E876B0"/>
     <w:multiLevelType w:val="hybridMultilevel"/>
     <w:tmpl w:val="02D29998"/>
@@ -23741,7 +24876,7 @@
       </w:rPr>
     </w:lvl>
   </w:abstractNum>
-  <w:abstractNum w:abstractNumId="23" w15:restartNumberingAfterBreak="0">
+  <w:abstractNum w:abstractNumId="24" w15:restartNumberingAfterBreak="0">
     <w:nsid w:val="321800FA"/>
     <w:multiLevelType w:val="hybridMultilevel"/>
     <w:tmpl w:val="51CA2654"/>
@@ -23830,7 +24965,7 @@
       </w:pPr>
     </w:lvl>
   </w:abstractNum>
-  <w:abstractNum w:abstractNumId="24" w15:restartNumberingAfterBreak="0">
+  <w:abstractNum w:abstractNumId="25" w15:restartNumberingAfterBreak="0">
     <w:nsid w:val="333817E2"/>
     <w:multiLevelType w:val="hybridMultilevel"/>
     <w:tmpl w:val="C72693CA"/>
@@ -23919,7 +25054,7 @@
       </w:pPr>
     </w:lvl>
   </w:abstractNum>
-  <w:abstractNum w:abstractNumId="25" w15:restartNumberingAfterBreak="0">
+  <w:abstractNum w:abstractNumId="26" w15:restartNumberingAfterBreak="0">
     <w:nsid w:val="339A4CD9"/>
     <w:multiLevelType w:val="hybridMultilevel"/>
     <w:tmpl w:val="B964B90C"/>
@@ -24032,7 +25167,7 @@
       </w:rPr>
     </w:lvl>
   </w:abstractNum>
-  <w:abstractNum w:abstractNumId="26" w15:restartNumberingAfterBreak="0">
+  <w:abstractNum w:abstractNumId="27" w15:restartNumberingAfterBreak="0">
     <w:nsid w:val="36D974AA"/>
     <w:multiLevelType w:val="hybridMultilevel"/>
     <w:tmpl w:val="E3A024D6"/>
@@ -24145,7 +25280,7 @@
       </w:rPr>
     </w:lvl>
   </w:abstractNum>
-  <w:abstractNum w:abstractNumId="27" w15:restartNumberingAfterBreak="0">
+  <w:abstractNum w:abstractNumId="28" w15:restartNumberingAfterBreak="0">
     <w:nsid w:val="37296478"/>
     <w:multiLevelType w:val="hybridMultilevel"/>
     <w:tmpl w:val="592C61AC"/>
@@ -24258,7 +25393,7 @@
       </w:rPr>
     </w:lvl>
   </w:abstractNum>
-  <w:abstractNum w:abstractNumId="28" w15:restartNumberingAfterBreak="0">
+  <w:abstractNum w:abstractNumId="29" w15:restartNumberingAfterBreak="0">
     <w:nsid w:val="38E1465B"/>
     <w:multiLevelType w:val="hybridMultilevel"/>
     <w:tmpl w:val="C5A4C82C"/>
@@ -24371,7 +25506,7 @@
       </w:rPr>
     </w:lvl>
   </w:abstractNum>
-  <w:abstractNum w:abstractNumId="29" w15:restartNumberingAfterBreak="0">
+  <w:abstractNum w:abstractNumId="30" w15:restartNumberingAfterBreak="0">
     <w:nsid w:val="3B091B2A"/>
     <w:multiLevelType w:val="hybridMultilevel"/>
     <w:tmpl w:val="ABC2AE08"/>
@@ -24484,7 +25619,7 @@
       </w:rPr>
     </w:lvl>
   </w:abstractNum>
-  <w:abstractNum w:abstractNumId="30" w15:restartNumberingAfterBreak="0">
+  <w:abstractNum w:abstractNumId="31" w15:restartNumberingAfterBreak="0">
     <w:nsid w:val="3B6B3323"/>
     <w:multiLevelType w:val="multilevel"/>
     <w:tmpl w:val="63A07786"/>
@@ -24597,7 +25732,7 @@
       </w:rPr>
     </w:lvl>
   </w:abstractNum>
-  <w:abstractNum w:abstractNumId="31" w15:restartNumberingAfterBreak="0">
+  <w:abstractNum w:abstractNumId="32" w15:restartNumberingAfterBreak="0">
     <w:nsid w:val="3E2A15ED"/>
     <w:multiLevelType w:val="hybridMultilevel"/>
     <w:tmpl w:val="A13E7020"/>
@@ -24710,7 +25845,7 @@
       </w:rPr>
     </w:lvl>
   </w:abstractNum>
-  <w:abstractNum w:abstractNumId="32" w15:restartNumberingAfterBreak="0">
+  <w:abstractNum w:abstractNumId="33" w15:restartNumberingAfterBreak="0">
     <w:nsid w:val="40500899"/>
     <w:multiLevelType w:val="hybridMultilevel"/>
     <w:tmpl w:val="3BB02D1A"/>
@@ -24823,7 +25958,7 @@
       </w:rPr>
     </w:lvl>
   </w:abstractNum>
-  <w:abstractNum w:abstractNumId="33" w15:restartNumberingAfterBreak="0">
+  <w:abstractNum w:abstractNumId="34" w15:restartNumberingAfterBreak="0">
     <w:nsid w:val="42A62F9C"/>
     <w:multiLevelType w:val="hybridMultilevel"/>
     <w:tmpl w:val="B696367C"/>
@@ -24936,7 +26071,7 @@
       </w:rPr>
     </w:lvl>
   </w:abstractNum>
-  <w:abstractNum w:abstractNumId="34" w15:restartNumberingAfterBreak="0">
+  <w:abstractNum w:abstractNumId="35" w15:restartNumberingAfterBreak="0">
     <w:nsid w:val="45F21551"/>
     <w:multiLevelType w:val="hybridMultilevel"/>
     <w:tmpl w:val="F09673F4"/>
@@ -25049,7 +26184,7 @@
       </w:rPr>
     </w:lvl>
   </w:abstractNum>
-  <w:abstractNum w:abstractNumId="35" w15:restartNumberingAfterBreak="0">
+  <w:abstractNum w:abstractNumId="36" w15:restartNumberingAfterBreak="0">
     <w:nsid w:val="4C2B4B0E"/>
     <w:multiLevelType w:val="hybridMultilevel"/>
     <w:tmpl w:val="5176A790"/>
@@ -25162,7 +26297,7 @@
       </w:rPr>
     </w:lvl>
   </w:abstractNum>
-  <w:abstractNum w:abstractNumId="36" w15:restartNumberingAfterBreak="0">
+  <w:abstractNum w:abstractNumId="37" w15:restartNumberingAfterBreak="0">
     <w:nsid w:val="4D603466"/>
     <w:multiLevelType w:val="hybridMultilevel"/>
     <w:tmpl w:val="E2A44520"/>
@@ -25275,7 +26410,7 @@
       </w:rPr>
     </w:lvl>
   </w:abstractNum>
-  <w:abstractNum w:abstractNumId="37" w15:restartNumberingAfterBreak="0">
+  <w:abstractNum w:abstractNumId="38" w15:restartNumberingAfterBreak="0">
     <w:nsid w:val="4DD36FA1"/>
     <w:multiLevelType w:val="hybridMultilevel"/>
     <w:tmpl w:val="A2E49B1A"/>
@@ -25364,7 +26499,7 @@
       </w:pPr>
     </w:lvl>
   </w:abstractNum>
-  <w:abstractNum w:abstractNumId="38" w15:restartNumberingAfterBreak="0">
+  <w:abstractNum w:abstractNumId="39" w15:restartNumberingAfterBreak="0">
     <w:nsid w:val="4E5D109A"/>
     <w:multiLevelType w:val="hybridMultilevel"/>
     <w:tmpl w:val="3B661EEE"/>
@@ -25477,7 +26612,7 @@
       </w:rPr>
     </w:lvl>
   </w:abstractNum>
-  <w:abstractNum w:abstractNumId="39" w15:restartNumberingAfterBreak="0">
+  <w:abstractNum w:abstractNumId="40" w15:restartNumberingAfterBreak="0">
     <w:nsid w:val="4F442090"/>
     <w:multiLevelType w:val="hybridMultilevel"/>
     <w:tmpl w:val="239206FE"/>
@@ -25590,7 +26725,7 @@
       </w:rPr>
     </w:lvl>
   </w:abstractNum>
-  <w:abstractNum w:abstractNumId="40" w15:restartNumberingAfterBreak="0">
+  <w:abstractNum w:abstractNumId="41" w15:restartNumberingAfterBreak="0">
     <w:nsid w:val="4FE014EA"/>
     <w:multiLevelType w:val="hybridMultilevel"/>
     <w:tmpl w:val="EE20C3F6"/>
@@ -25703,7 +26838,7 @@
       </w:rPr>
     </w:lvl>
   </w:abstractNum>
-  <w:abstractNum w:abstractNumId="41" w15:restartNumberingAfterBreak="0">
+  <w:abstractNum w:abstractNumId="42" w15:restartNumberingAfterBreak="0">
     <w:nsid w:val="524B5664"/>
     <w:multiLevelType w:val="hybridMultilevel"/>
     <w:tmpl w:val="E878E156"/>
@@ -25816,7 +26951,7 @@
       </w:rPr>
     </w:lvl>
   </w:abstractNum>
-  <w:abstractNum w:abstractNumId="42" w15:restartNumberingAfterBreak="0">
+  <w:abstractNum w:abstractNumId="43" w15:restartNumberingAfterBreak="0">
     <w:nsid w:val="525E337A"/>
     <w:multiLevelType w:val="hybridMultilevel"/>
     <w:tmpl w:val="14C07072"/>
@@ -25905,7 +27040,7 @@
       </w:pPr>
     </w:lvl>
   </w:abstractNum>
-  <w:abstractNum w:abstractNumId="43" w15:restartNumberingAfterBreak="0">
+  <w:abstractNum w:abstractNumId="44" w15:restartNumberingAfterBreak="0">
     <w:nsid w:val="56E427D9"/>
     <w:multiLevelType w:val="hybridMultilevel"/>
     <w:tmpl w:val="BCC2E2E2"/>
@@ -26018,7 +27153,7 @@
       </w:rPr>
     </w:lvl>
   </w:abstractNum>
-  <w:abstractNum w:abstractNumId="44" w15:restartNumberingAfterBreak="0">
+  <w:abstractNum w:abstractNumId="45" w15:restartNumberingAfterBreak="0">
     <w:nsid w:val="59973DD0"/>
     <w:multiLevelType w:val="hybridMultilevel"/>
     <w:tmpl w:val="158CFFE2"/>
@@ -26131,7 +27266,7 @@
       </w:rPr>
     </w:lvl>
   </w:abstractNum>
-  <w:abstractNum w:abstractNumId="45" w15:restartNumberingAfterBreak="0">
+  <w:abstractNum w:abstractNumId="46" w15:restartNumberingAfterBreak="0">
     <w:nsid w:val="59A3077F"/>
     <w:multiLevelType w:val="hybridMultilevel"/>
     <w:tmpl w:val="80940F10"/>
@@ -26244,7 +27379,7 @@
       </w:rPr>
     </w:lvl>
   </w:abstractNum>
-  <w:abstractNum w:abstractNumId="46" w15:restartNumberingAfterBreak="0">
+  <w:abstractNum w:abstractNumId="47" w15:restartNumberingAfterBreak="0">
     <w:nsid w:val="5AFA64BE"/>
     <w:multiLevelType w:val="hybridMultilevel"/>
     <w:tmpl w:val="33326BEA"/>
@@ -26333,7 +27468,7 @@
       </w:pPr>
     </w:lvl>
   </w:abstractNum>
-  <w:abstractNum w:abstractNumId="47" w15:restartNumberingAfterBreak="0">
+  <w:abstractNum w:abstractNumId="48" w15:restartNumberingAfterBreak="0">
     <w:nsid w:val="5B31231D"/>
     <w:multiLevelType w:val="hybridMultilevel"/>
     <w:tmpl w:val="0E900A70"/>
@@ -26446,7 +27581,120 @@
       </w:rPr>
     </w:lvl>
   </w:abstractNum>
-  <w:abstractNum w:abstractNumId="48" w15:restartNumberingAfterBreak="0">
+  <w:abstractNum w:abstractNumId="49" w15:restartNumberingAfterBreak="0">
+    <w:nsid w:val="5E937625"/>
+    <w:multiLevelType w:val="hybridMultilevel"/>
+    <w:tmpl w:val="2E5AC366"/>
+    <w:lvl w:ilvl="0" w:tplc="DF0C7DDA">
+      <w:start w:val="1"/>
+      <w:numFmt w:val="decimal"/>
+      <w:lvlText w:val="1.4.1.%1"/>
+      <w:lvlJc w:val="left"/>
+      <w:pPr>
+        <w:ind w:left="720" w:hanging="360"/>
+      </w:pPr>
+      <w:rPr>
+        <w:rFonts w:hint="default"/>
+      </w:rPr>
+    </w:lvl>
+    <w:lvl w:ilvl="1" w:tplc="FFFFFFFF" w:tentative="1">
+      <w:start w:val="1"/>
+      <w:numFmt w:val="bullet"/>
+      <w:lvlText w:val="o"/>
+      <w:lvlJc w:val="left"/>
+      <w:pPr>
+        <w:ind w:left="1440" w:hanging="360"/>
+      </w:pPr>
+      <w:rPr>
+        <w:rFonts w:ascii="Courier New" w:hAnsi="Courier New" w:cs="Courier New" w:hint="default"/>
+      </w:rPr>
+    </w:lvl>
+    <w:lvl w:ilvl="2" w:tplc="FFFFFFFF" w:tentative="1">
+      <w:start w:val="1"/>
+      <w:numFmt w:val="bullet"/>
+      <w:lvlText w:val=""/>
+      <w:lvlJc w:val="left"/>
+      <w:pPr>
+        <w:ind w:left="2160" w:hanging="360"/>
+      </w:pPr>
+      <w:rPr>
+        <w:rFonts w:ascii="Wingdings" w:hAnsi="Wingdings" w:hint="default"/>
+      </w:rPr>
+    </w:lvl>
+    <w:lvl w:ilvl="3" w:tplc="FFFFFFFF" w:tentative="1">
+      <w:start w:val="1"/>
+      <w:numFmt w:val="bullet"/>
+      <w:lvlText w:val=""/>
+      <w:lvlJc w:val="left"/>
+      <w:pPr>
+        <w:ind w:left="2880" w:hanging="360"/>
+      </w:pPr>
+      <w:rPr>
+        <w:rFonts w:ascii="Symbol" w:hAnsi="Symbol" w:hint="default"/>
+      </w:rPr>
+    </w:lvl>
+    <w:lvl w:ilvl="4" w:tplc="FFFFFFFF" w:tentative="1">
+      <w:start w:val="1"/>
+      <w:numFmt w:val="bullet"/>
+      <w:lvlText w:val="o"/>
+      <w:lvlJc w:val="left"/>
+      <w:pPr>
+        <w:ind w:left="3600" w:hanging="360"/>
+      </w:pPr>
+      <w:rPr>
+        <w:rFonts w:ascii="Courier New" w:hAnsi="Courier New" w:cs="Courier New" w:hint="default"/>
+      </w:rPr>
+    </w:lvl>
+    <w:lvl w:ilvl="5" w:tplc="FFFFFFFF" w:tentative="1">
+      <w:start w:val="1"/>
+      <w:numFmt w:val="bullet"/>
+      <w:lvlText w:val=""/>
+      <w:lvlJc w:val="left"/>
+      <w:pPr>
+        <w:ind w:left="4320" w:hanging="360"/>
+      </w:pPr>
+      <w:rPr>
+        <w:rFonts w:ascii="Wingdings" w:hAnsi="Wingdings" w:hint="default"/>
+      </w:rPr>
+    </w:lvl>
+    <w:lvl w:ilvl="6" w:tplc="FFFFFFFF" w:tentative="1">
+      <w:start w:val="1"/>
+      <w:numFmt w:val="bullet"/>
+      <w:lvlText w:val=""/>
+      <w:lvlJc w:val="left"/>
+      <w:pPr>
+        <w:ind w:left="5040" w:hanging="360"/>
+      </w:pPr>
+      <w:rPr>
+        <w:rFonts w:ascii="Symbol" w:hAnsi="Symbol" w:hint="default"/>
+      </w:rPr>
+    </w:lvl>
+    <w:lvl w:ilvl="7" w:tplc="FFFFFFFF" w:tentative="1">
+      <w:start w:val="1"/>
+      <w:numFmt w:val="bullet"/>
+      <w:lvlText w:val="o"/>
+      <w:lvlJc w:val="left"/>
+      <w:pPr>
+        <w:ind w:left="5760" w:hanging="360"/>
+      </w:pPr>
+      <w:rPr>
+        <w:rFonts w:ascii="Courier New" w:hAnsi="Courier New" w:cs="Courier New" w:hint="default"/>
+      </w:rPr>
+    </w:lvl>
+    <w:lvl w:ilvl="8" w:tplc="FFFFFFFF" w:tentative="1">
+      <w:start w:val="1"/>
+      <w:numFmt w:val="bullet"/>
+      <w:lvlText w:val=""/>
+      <w:lvlJc w:val="left"/>
+      <w:pPr>
+        <w:ind w:left="6480" w:hanging="360"/>
+      </w:pPr>
+      <w:rPr>
+        <w:rFonts w:ascii="Wingdings" w:hAnsi="Wingdings" w:hint="default"/>
+      </w:rPr>
+    </w:lvl>
+  </w:abstractNum>
+  <w:abstractNum w:abstractNumId="50" w15:restartNumberingAfterBreak="0">
     <w:nsid w:val="5ECD27DC"/>
     <w:multiLevelType w:val="hybridMultilevel"/>
     <w:tmpl w:val="A80C7CB6"/>
@@ -26535,7 +27783,7 @@
       </w:pPr>
     </w:lvl>
   </w:abstractNum>
-  <w:abstractNum w:abstractNumId="49" w15:restartNumberingAfterBreak="0">
+  <w:abstractNum w:abstractNumId="51" w15:restartNumberingAfterBreak="0">
     <w:nsid w:val="5F341174"/>
     <w:multiLevelType w:val="hybridMultilevel"/>
     <w:tmpl w:val="A6F0C4CC"/>
@@ -26648,7 +27896,7 @@
       </w:rPr>
     </w:lvl>
   </w:abstractNum>
-  <w:abstractNum w:abstractNumId="50" w15:restartNumberingAfterBreak="0">
+  <w:abstractNum w:abstractNumId="52" w15:restartNumberingAfterBreak="0">
     <w:nsid w:val="62966C4D"/>
     <w:multiLevelType w:val="hybridMultilevel"/>
     <w:tmpl w:val="4F62CCA8"/>
@@ -26761,7 +28009,7 @@
       </w:rPr>
     </w:lvl>
   </w:abstractNum>
-  <w:abstractNum w:abstractNumId="51" w15:restartNumberingAfterBreak="0">
+  <w:abstractNum w:abstractNumId="53" w15:restartNumberingAfterBreak="0">
     <w:nsid w:val="66547040"/>
     <w:multiLevelType w:val="hybridMultilevel"/>
     <w:tmpl w:val="2B048026"/>
@@ -26874,7 +28122,7 @@
       </w:rPr>
     </w:lvl>
   </w:abstractNum>
-  <w:abstractNum w:abstractNumId="52" w15:restartNumberingAfterBreak="0">
+  <w:abstractNum w:abstractNumId="54" w15:restartNumberingAfterBreak="0">
     <w:nsid w:val="684F732B"/>
     <w:multiLevelType w:val="hybridMultilevel"/>
     <w:tmpl w:val="0EEA8D44"/>
@@ -26987,7 +28235,7 @@
       </w:rPr>
     </w:lvl>
   </w:abstractNum>
-  <w:abstractNum w:abstractNumId="53" w15:restartNumberingAfterBreak="0">
+  <w:abstractNum w:abstractNumId="55" w15:restartNumberingAfterBreak="0">
     <w:nsid w:val="6A6C6DD2"/>
     <w:multiLevelType w:val="hybridMultilevel"/>
     <w:tmpl w:val="4E544D16"/>
@@ -27079,7 +28327,7 @@
       </w:pPr>
     </w:lvl>
   </w:abstractNum>
-  <w:abstractNum w:abstractNumId="54" w15:restartNumberingAfterBreak="0">
+  <w:abstractNum w:abstractNumId="56" w15:restartNumberingAfterBreak="0">
     <w:nsid w:val="6F1C4D66"/>
     <w:multiLevelType w:val="hybridMultilevel"/>
     <w:tmpl w:val="2244DE74"/>
@@ -27192,7 +28440,7 @@
       </w:rPr>
     </w:lvl>
   </w:abstractNum>
-  <w:abstractNum w:abstractNumId="55" w15:restartNumberingAfterBreak="0">
+  <w:abstractNum w:abstractNumId="57" w15:restartNumberingAfterBreak="0">
     <w:nsid w:val="71947C9D"/>
     <w:multiLevelType w:val="hybridMultilevel"/>
     <w:tmpl w:val="7730DC80"/>
@@ -27281,7 +28529,7 @@
       </w:pPr>
     </w:lvl>
   </w:abstractNum>
-  <w:abstractNum w:abstractNumId="56" w15:restartNumberingAfterBreak="0">
+  <w:abstractNum w:abstractNumId="58" w15:restartNumberingAfterBreak="0">
     <w:nsid w:val="71C55CF0"/>
     <w:multiLevelType w:val="hybridMultilevel"/>
     <w:tmpl w:val="650857AC"/>
@@ -27394,7 +28642,7 @@
       </w:rPr>
     </w:lvl>
   </w:abstractNum>
-  <w:abstractNum w:abstractNumId="57" w15:restartNumberingAfterBreak="0">
+  <w:abstractNum w:abstractNumId="59" w15:restartNumberingAfterBreak="0">
     <w:nsid w:val="7C134617"/>
     <w:multiLevelType w:val="hybridMultilevel"/>
     <w:tmpl w:val="F63E444A"/>
@@ -27483,7 +28731,120 @@
       </w:pPr>
     </w:lvl>
   </w:abstractNum>
-  <w:abstractNum w:abstractNumId="58" w15:restartNumberingAfterBreak="0">
+  <w:abstractNum w:abstractNumId="60" w15:restartNumberingAfterBreak="0">
+    <w:nsid w:val="7CA523DA"/>
+    <w:multiLevelType w:val="hybridMultilevel"/>
+    <w:tmpl w:val="979A75E6"/>
+    <w:lvl w:ilvl="0" w:tplc="EFD2E2EA">
+      <w:start w:val="1"/>
+      <w:numFmt w:val="decimal"/>
+      <w:lvlText w:val="2.%1"/>
+      <w:lvlJc w:val="left"/>
+      <w:pPr>
+        <w:ind w:left="360" w:hanging="360"/>
+      </w:pPr>
+      <w:rPr>
+        <w:rFonts w:hint="default"/>
+      </w:rPr>
+    </w:lvl>
+    <w:lvl w:ilvl="1" w:tplc="FFFFFFFF" w:tentative="1">
+      <w:start w:val="1"/>
+      <w:numFmt w:val="bullet"/>
+      <w:lvlText w:val="o"/>
+      <w:lvlJc w:val="left"/>
+      <w:pPr>
+        <w:ind w:left="1080" w:hanging="360"/>
+      </w:pPr>
+      <w:rPr>
+        <w:rFonts w:ascii="Courier New" w:hAnsi="Courier New" w:cs="Courier New" w:hint="default"/>
+      </w:rPr>
+    </w:lvl>
+    <w:lvl w:ilvl="2" w:tplc="FFFFFFFF" w:tentative="1">
+      <w:start w:val="1"/>
+      <w:numFmt w:val="bullet"/>
+      <w:lvlText w:val=""/>
+      <w:lvlJc w:val="left"/>
+      <w:pPr>
+        <w:ind w:left="1800" w:hanging="360"/>
+      </w:pPr>
+      <w:rPr>
+        <w:rFonts w:ascii="Wingdings" w:hAnsi="Wingdings" w:hint="default"/>
+      </w:rPr>
+    </w:lvl>
+    <w:lvl w:ilvl="3" w:tplc="FFFFFFFF" w:tentative="1">
+      <w:start w:val="1"/>
+      <w:numFmt w:val="bullet"/>
+      <w:lvlText w:val=""/>
+      <w:lvlJc w:val="left"/>
+      <w:pPr>
+        <w:ind w:left="2520" w:hanging="360"/>
+      </w:pPr>
+      <w:rPr>
+        <w:rFonts w:ascii="Symbol" w:hAnsi="Symbol" w:hint="default"/>
+      </w:rPr>
+    </w:lvl>
+    <w:lvl w:ilvl="4" w:tplc="FFFFFFFF" w:tentative="1">
+      <w:start w:val="1"/>
+      <w:numFmt w:val="bullet"/>
+      <w:lvlText w:val="o"/>
+      <w:lvlJc w:val="left"/>
+      <w:pPr>
+        <w:ind w:left="3240" w:hanging="360"/>
+      </w:pPr>
+      <w:rPr>
+        <w:rFonts w:ascii="Courier New" w:hAnsi="Courier New" w:cs="Courier New" w:hint="default"/>
+      </w:rPr>
+    </w:lvl>
+    <w:lvl w:ilvl="5" w:tplc="FFFFFFFF" w:tentative="1">
+      <w:start w:val="1"/>
+      <w:numFmt w:val="bullet"/>
+      <w:lvlText w:val=""/>
+      <w:lvlJc w:val="left"/>
+      <w:pPr>
+        <w:ind w:left="3960" w:hanging="360"/>
+      </w:pPr>
+      <w:rPr>
+        <w:rFonts w:ascii="Wingdings" w:hAnsi="Wingdings" w:hint="default"/>
+      </w:rPr>
+    </w:lvl>
+    <w:lvl w:ilvl="6" w:tplc="FFFFFFFF" w:tentative="1">
+      <w:start w:val="1"/>
+      <w:numFmt w:val="bullet"/>
+      <w:lvlText w:val=""/>
+      <w:lvlJc w:val="left"/>
+      <w:pPr>
+        <w:ind w:left="4680" w:hanging="360"/>
+      </w:pPr>
+      <w:rPr>
+        <w:rFonts w:ascii="Symbol" w:hAnsi="Symbol" w:hint="default"/>
+      </w:rPr>
+    </w:lvl>
+    <w:lvl w:ilvl="7" w:tplc="FFFFFFFF" w:tentative="1">
+      <w:start w:val="1"/>
+      <w:numFmt w:val="bullet"/>
+      <w:lvlText w:val="o"/>
+      <w:lvlJc w:val="left"/>
+      <w:pPr>
+        <w:ind w:left="5400" w:hanging="360"/>
+      </w:pPr>
+      <w:rPr>
+        <w:rFonts w:ascii="Courier New" w:hAnsi="Courier New" w:cs="Courier New" w:hint="default"/>
+      </w:rPr>
+    </w:lvl>
+    <w:lvl w:ilvl="8" w:tplc="FFFFFFFF" w:tentative="1">
+      <w:start w:val="1"/>
+      <w:numFmt w:val="bullet"/>
+      <w:lvlText w:val=""/>
+      <w:lvlJc w:val="left"/>
+      <w:pPr>
+        <w:ind w:left="6120" w:hanging="360"/>
+      </w:pPr>
+      <w:rPr>
+        <w:rFonts w:ascii="Wingdings" w:hAnsi="Wingdings" w:hint="default"/>
+      </w:rPr>
+    </w:lvl>
+  </w:abstractNum>
+  <w:abstractNum w:abstractNumId="61" w15:restartNumberingAfterBreak="0">
     <w:nsid w:val="7CCF5B13"/>
     <w:multiLevelType w:val="hybridMultilevel"/>
     <w:tmpl w:val="41605DD4"/>
@@ -27596,7 +28957,7 @@
       </w:rPr>
     </w:lvl>
   </w:abstractNum>
-  <w:abstractNum w:abstractNumId="59" w15:restartNumberingAfterBreak="0">
+  <w:abstractNum w:abstractNumId="62" w15:restartNumberingAfterBreak="0">
     <w:nsid w:val="7DAD16F8"/>
     <w:multiLevelType w:val="hybridMultilevel"/>
     <w:tmpl w:val="A6909222"/>
@@ -27685,7 +29046,7 @@
       </w:pPr>
     </w:lvl>
   </w:abstractNum>
-  <w:abstractNum w:abstractNumId="60" w15:restartNumberingAfterBreak="0">
+  <w:abstractNum w:abstractNumId="63" w15:restartNumberingAfterBreak="0">
     <w:nsid w:val="7FEB36CC"/>
     <w:multiLevelType w:val="hybridMultilevel"/>
     <w:tmpl w:val="C3DC6186"/>
@@ -27799,124 +29160,124 @@
     </w:lvl>
   </w:abstractNum>
   <w:num w:numId="1" w16cid:durableId="505050564">
-    <w:abstractNumId w:val="13"/>
+    <w:abstractNumId w:val="14"/>
   </w:num>
   <w:num w:numId="2" w16cid:durableId="653222965">
-    <w:abstractNumId w:val="11"/>
+    <w:abstractNumId w:val="12"/>
   </w:num>
   <w:num w:numId="3" w16cid:durableId="330184569">
-    <w:abstractNumId w:val="37"/>
+    <w:abstractNumId w:val="38"/>
   </w:num>
   <w:num w:numId="4" w16cid:durableId="1237594272">
-    <w:abstractNumId w:val="59"/>
+    <w:abstractNumId w:val="62"/>
   </w:num>
   <w:num w:numId="5" w16cid:durableId="1531456074">
-    <w:abstractNumId w:val="46"/>
+    <w:abstractNumId w:val="47"/>
   </w:num>
   <w:num w:numId="6" w16cid:durableId="1878393147">
-    <w:abstractNumId w:val="48"/>
+    <w:abstractNumId w:val="50"/>
   </w:num>
   <w:num w:numId="7" w16cid:durableId="446628048">
     <w:abstractNumId w:val="2"/>
   </w:num>
   <w:num w:numId="8" w16cid:durableId="754396548">
-    <w:abstractNumId w:val="15"/>
+    <w:abstractNumId w:val="16"/>
   </w:num>
   <w:num w:numId="9" w16cid:durableId="863250981">
-    <w:abstractNumId w:val="24"/>
+    <w:abstractNumId w:val="25"/>
   </w:num>
   <w:num w:numId="10" w16cid:durableId="131993506">
     <w:abstractNumId w:val="9"/>
   </w:num>
   <w:num w:numId="11" w16cid:durableId="135531831">
-    <w:abstractNumId w:val="23"/>
+    <w:abstractNumId w:val="24"/>
   </w:num>
   <w:num w:numId="12" w16cid:durableId="2091416922">
     <w:abstractNumId w:val="10"/>
   </w:num>
   <w:num w:numId="13" w16cid:durableId="1567837443">
+    <w:abstractNumId w:val="43"/>
+  </w:num>
+  <w:num w:numId="14" w16cid:durableId="1341934501">
+    <w:abstractNumId w:val="51"/>
+  </w:num>
+  <w:num w:numId="15" w16cid:durableId="1039545883">
+    <w:abstractNumId w:val="59"/>
+  </w:num>
+  <w:num w:numId="16" w16cid:durableId="1963723902">
+    <w:abstractNumId w:val="53"/>
+  </w:num>
+  <w:num w:numId="17" w16cid:durableId="1666981321">
     <w:abstractNumId w:val="42"/>
   </w:num>
-  <w:num w:numId="14" w16cid:durableId="1341934501">
-    <w:abstractNumId w:val="49"/>
-  </w:num>
-  <w:num w:numId="15" w16cid:durableId="1039545883">
-    <w:abstractNumId w:val="57"/>
-  </w:num>
-  <w:num w:numId="16" w16cid:durableId="1963723902">
-    <w:abstractNumId w:val="51"/>
-  </w:num>
-  <w:num w:numId="17" w16cid:durableId="1666981321">
-    <w:abstractNumId w:val="41"/>
-  </w:num>
   <w:num w:numId="18" w16cid:durableId="198781041">
-    <w:abstractNumId w:val="47"/>
+    <w:abstractNumId w:val="48"/>
   </w:num>
   <w:num w:numId="19" w16cid:durableId="2066102561">
-    <w:abstractNumId w:val="56"/>
+    <w:abstractNumId w:val="58"/>
   </w:num>
   <w:num w:numId="20" w16cid:durableId="1305505921">
-    <w:abstractNumId w:val="14"/>
+    <w:abstractNumId w:val="15"/>
   </w:num>
   <w:num w:numId="21" w16cid:durableId="1032606599">
     <w:abstractNumId w:val="3"/>
   </w:num>
   <w:num w:numId="22" w16cid:durableId="1213730511">
-    <w:abstractNumId w:val="52"/>
+    <w:abstractNumId w:val="54"/>
   </w:num>
   <w:num w:numId="23" w16cid:durableId="1123495662">
+    <w:abstractNumId w:val="21"/>
+  </w:num>
+  <w:num w:numId="24" w16cid:durableId="1561476371">
+    <w:abstractNumId w:val="17"/>
+  </w:num>
+  <w:num w:numId="25" w16cid:durableId="570820896">
+    <w:abstractNumId w:val="35"/>
+  </w:num>
+  <w:num w:numId="26" w16cid:durableId="962420691">
     <w:abstractNumId w:val="20"/>
   </w:num>
-  <w:num w:numId="24" w16cid:durableId="1561476371">
-    <w:abstractNumId w:val="16"/>
+  <w:num w:numId="27" w16cid:durableId="1551839635">
+    <w:abstractNumId w:val="41"/>
   </w:num>
-  <w:num w:numId="25" w16cid:durableId="570820896">
-    <w:abstractNumId w:val="34"/>
+  <w:num w:numId="28" w16cid:durableId="945773122">
+    <w:abstractNumId w:val="44"/>
   </w:num>
-  <w:num w:numId="26" w16cid:durableId="962420691">
+  <w:num w:numId="29" w16cid:durableId="2105488325">
+    <w:abstractNumId w:val="31"/>
+  </w:num>
+  <w:num w:numId="30" w16cid:durableId="914633265">
+    <w:abstractNumId w:val="30"/>
+  </w:num>
+  <w:num w:numId="31" w16cid:durableId="1779985084">
     <w:abstractNumId w:val="19"/>
   </w:num>
-  <w:num w:numId="27" w16cid:durableId="1551839635">
-    <w:abstractNumId w:val="40"/>
-  </w:num>
-  <w:num w:numId="28" w16cid:durableId="945773122">
-    <w:abstractNumId w:val="43"/>
-  </w:num>
-  <w:num w:numId="29" w16cid:durableId="2105488325">
-    <w:abstractNumId w:val="30"/>
-  </w:num>
-  <w:num w:numId="30" w16cid:durableId="914633265">
-    <w:abstractNumId w:val="29"/>
-  </w:num>
-  <w:num w:numId="31" w16cid:durableId="1779985084">
+  <w:num w:numId="32" w16cid:durableId="1143431361">
     <w:abstractNumId w:val="18"/>
   </w:num>
-  <w:num w:numId="32" w16cid:durableId="1143431361">
-    <w:abstractNumId w:val="17"/>
-  </w:num>
   <w:num w:numId="33" w16cid:durableId="2123180512">
-    <w:abstractNumId w:val="58"/>
+    <w:abstractNumId w:val="61"/>
   </w:num>
   <w:num w:numId="34" w16cid:durableId="349840287">
-    <w:abstractNumId w:val="39"/>
+    <w:abstractNumId w:val="40"/>
   </w:num>
   <w:num w:numId="35" w16cid:durableId="1541284020">
     <w:abstractNumId w:val="4"/>
   </w:num>
   <w:num w:numId="36" w16cid:durableId="106896064">
-    <w:abstractNumId w:val="35"/>
+    <w:abstractNumId w:val="36"/>
   </w:num>
   <w:num w:numId="37" w16cid:durableId="1701583634">
-    <w:abstractNumId w:val="54"/>
+    <w:abstractNumId w:val="56"/>
   </w:num>
   <w:num w:numId="38" w16cid:durableId="352263998">
-    <w:abstractNumId w:val="28"/>
+    <w:abstractNumId w:val="29"/>
   </w:num>
   <w:num w:numId="39" w16cid:durableId="1064835242">
-    <w:abstractNumId w:val="25"/>
+    <w:abstractNumId w:val="26"/>
   </w:num>
   <w:num w:numId="40" w16cid:durableId="1542278856">
-    <w:abstractNumId w:val="22"/>
+    <w:abstractNumId w:val="23"/>
   </w:num>
   <w:num w:numId="41" w16cid:durableId="865606410">
     <w:abstractNumId w:val="7"/>
@@ -27925,40 +29286,40 @@
     <w:abstractNumId w:val="0"/>
   </w:num>
   <w:num w:numId="43" w16cid:durableId="24723378">
-    <w:abstractNumId w:val="31"/>
+    <w:abstractNumId w:val="32"/>
   </w:num>
   <w:num w:numId="44" w16cid:durableId="1496647950">
-    <w:abstractNumId w:val="60"/>
+    <w:abstractNumId w:val="63"/>
   </w:num>
   <w:num w:numId="45" w16cid:durableId="592977802">
-    <w:abstractNumId w:val="27"/>
+    <w:abstractNumId w:val="28"/>
   </w:num>
   <w:num w:numId="46" w16cid:durableId="2001227389">
-    <w:abstractNumId w:val="38"/>
+    <w:abstractNumId w:val="39"/>
   </w:num>
   <w:num w:numId="47" w16cid:durableId="1370061083">
-    <w:abstractNumId w:val="45"/>
+    <w:abstractNumId w:val="46"/>
   </w:num>
   <w:num w:numId="48" w16cid:durableId="815996024">
-    <w:abstractNumId w:val="33"/>
+    <w:abstractNumId w:val="34"/>
   </w:num>
   <w:num w:numId="49" w16cid:durableId="1508670477">
-    <w:abstractNumId w:val="36"/>
+    <w:abstractNumId w:val="37"/>
   </w:num>
   <w:num w:numId="50" w16cid:durableId="1751389037">
-    <w:abstractNumId w:val="50"/>
+    <w:abstractNumId w:val="52"/>
   </w:num>
   <w:num w:numId="51" w16cid:durableId="758021555">
     <w:abstractNumId w:val="6"/>
   </w:num>
   <w:num w:numId="52" w16cid:durableId="315964508">
-    <w:abstractNumId w:val="32"/>
+    <w:abstractNumId w:val="33"/>
   </w:num>
   <w:num w:numId="53" w16cid:durableId="1439056974">
-    <w:abstractNumId w:val="12"/>
+    <w:abstractNumId w:val="13"/>
   </w:num>
   <w:num w:numId="54" w16cid:durableId="1438524238">
-    <w:abstractNumId w:val="53"/>
+    <w:abstractNumId w:val="55"/>
   </w:num>
   <w:num w:numId="55" w16cid:durableId="1278174364">
     <w:abstractNumId w:val="5"/>
@@ -27970,16 +29331,25 @@
     <w:abstractNumId w:val="1"/>
   </w:num>
   <w:num w:numId="58" w16cid:durableId="1828597053">
-    <w:abstractNumId w:val="55"/>
+    <w:abstractNumId w:val="57"/>
   </w:num>
   <w:num w:numId="59" w16cid:durableId="1903514935">
-    <w:abstractNumId w:val="26"/>
+    <w:abstractNumId w:val="27"/>
   </w:num>
   <w:num w:numId="60" w16cid:durableId="183519465">
-    <w:abstractNumId w:val="44"/>
+    <w:abstractNumId w:val="45"/>
   </w:num>
   <w:num w:numId="61" w16cid:durableId="512304738">
-    <w:abstractNumId w:val="21"/>
+    <w:abstractNumId w:val="22"/>
+  </w:num>
+  <w:num w:numId="62" w16cid:durableId="1015422280">
+    <w:abstractNumId w:val="49"/>
+  </w:num>
+  <w:num w:numId="63" w16cid:durableId="128741550">
+    <w:abstractNumId w:val="11"/>
+  </w:num>
+  <w:num w:numId="64" w16cid:durableId="635179857">
+    <w:abstractNumId w:val="60"/>
   </w:num>
 </w:numbering>
 </file>

</xml_diff>